<commit_message>
RIPS - Installation Tutorial
</commit_message>
<xml_diff>
--- a/FERRAMENTA DE ANÁLISE ESTÁTICA RIPS – Tutorial de instalação.docx
+++ b/FERRAMENTA DE ANÁLISE ESTÁTICA RIPS – Tutorial de instalação.docx
@@ -15,362 +15,392 @@
           <w:lang w:val="pt-BR" w:eastAsia="en-GB"/>
         </w:rPr>
       </w:pPr>
+      <w:r>
+        <w:rPr>
+          <w:rFonts w:ascii="Georgia" w:eastAsia="Times New Roman" w:hAnsi="Georgia" w:cs="Arial"/>
+          <w:b/>
+          <w:color w:val="000000"/>
+          <w:sz w:val="23"/>
+          <w:szCs w:val="23"/>
+          <w:lang w:val="pt-BR" w:eastAsia="en-GB"/>
+        </w:rPr>
+        <w:t>UNIVERSIDADE DE BRASÍLIA – FACULDADE UnB GAMA</w:t>
+      </w:r>
+    </w:p>
+    <w:p>
+      <w:pPr>
+        <w:spacing w:after="0" w:line="360" w:lineRule="auto"/>
+        <w:jc w:val="both"/>
+        <w:rPr>
+          <w:rFonts w:ascii="Georgia" w:eastAsia="Times New Roman" w:hAnsi="Georgia" w:cs="Times New Roman"/>
+          <w:sz w:val="24"/>
+          <w:szCs w:val="24"/>
+          <w:lang w:val="pt-BR" w:eastAsia="en-GB"/>
+        </w:rPr>
+      </w:pPr>
+    </w:p>
+    <w:p>
+      <w:pPr>
+        <w:spacing w:after="0" w:line="360" w:lineRule="auto"/>
+        <w:jc w:val="both"/>
+        <w:rPr>
+          <w:rFonts w:ascii="Georgia" w:eastAsia="Times New Roman" w:hAnsi="Georgia" w:cs="Times New Roman"/>
+          <w:sz w:val="24"/>
+          <w:szCs w:val="24"/>
+          <w:lang w:val="pt-BR" w:eastAsia="en-GB"/>
+        </w:rPr>
+      </w:pPr>
+      <w:r>
+        <w:rPr>
+          <w:rFonts w:ascii="Georgia" w:eastAsia="Times New Roman" w:hAnsi="Georgia" w:cs="Arial"/>
+          <w:b/>
+          <w:color w:val="000000"/>
+          <w:sz w:val="23"/>
+          <w:szCs w:val="23"/>
+          <w:lang w:val="pt-BR" w:eastAsia="en-GB"/>
+        </w:rPr>
+        <w:t>Disciplina:</w:t>
+      </w:r>
+      <w:r>
+        <w:rPr>
+          <w:rFonts w:ascii="Georgia" w:eastAsia="Times New Roman" w:hAnsi="Georgia" w:cs="Arial"/>
+          <w:color w:val="000000"/>
+          <w:sz w:val="23"/>
+          <w:szCs w:val="23"/>
+          <w:lang w:val="pt-BR" w:eastAsia="en-GB"/>
+        </w:rPr>
+        <w:t xml:space="preserve"> Técnicas de Programação</w:t>
+      </w:r>
+      <w:r>
+        <w:rPr>
+          <w:rFonts w:ascii="Georgia" w:eastAsia="Times New Roman" w:hAnsi="Georgia" w:cs="Arial"/>
+          <w:color w:val="000000"/>
+          <w:sz w:val="23"/>
+          <w:szCs w:val="23"/>
+          <w:lang w:val="pt-BR" w:eastAsia="en-GB"/>
+        </w:rPr>
+        <w:tab/>
+      </w:r>
+      <w:r>
+        <w:rPr>
+          <w:rFonts w:ascii="Georgia" w:eastAsia="Times New Roman" w:hAnsi="Georgia" w:cs="Arial"/>
+          <w:color w:val="000000"/>
+          <w:sz w:val="23"/>
+          <w:szCs w:val="23"/>
+          <w:lang w:val="pt-BR" w:eastAsia="en-GB"/>
+        </w:rPr>
+        <w:tab/>
+      </w:r>
+      <w:r>
+        <w:rPr>
+          <w:rFonts w:ascii="Georgia" w:eastAsia="Times New Roman" w:hAnsi="Georgia" w:cs="Arial"/>
+          <w:b/>
+          <w:color w:val="000000"/>
+          <w:sz w:val="23"/>
+          <w:szCs w:val="23"/>
+          <w:lang w:val="pt-BR" w:eastAsia="en-GB"/>
+        </w:rPr>
+        <w:t>Professor:</w:t>
+      </w:r>
+      <w:r>
+        <w:rPr>
+          <w:rFonts w:ascii="Georgia" w:eastAsia="Times New Roman" w:hAnsi="Georgia" w:cs="Arial"/>
+          <w:color w:val="000000"/>
+          <w:sz w:val="23"/>
+          <w:szCs w:val="23"/>
+          <w:lang w:val="pt-BR" w:eastAsia="en-GB"/>
+        </w:rPr>
+        <w:t xml:space="preserve"> Maurício Serrano</w:t>
+      </w:r>
+    </w:p>
+    <w:p>
+      <w:pPr>
+        <w:spacing w:after="0" w:line="360" w:lineRule="auto"/>
+        <w:jc w:val="both"/>
+        <w:rPr>
+          <w:rFonts w:ascii="Georgia" w:eastAsia="Times New Roman" w:hAnsi="Georgia" w:cs="Times New Roman"/>
+          <w:sz w:val="24"/>
+          <w:szCs w:val="24"/>
+          <w:lang w:val="pt-BR" w:eastAsia="en-GB"/>
+        </w:rPr>
+      </w:pPr>
+      <w:r>
+        <w:rPr>
+          <w:rFonts w:ascii="Georgia" w:eastAsia="Times New Roman" w:hAnsi="Georgia" w:cs="Arial"/>
+          <w:b/>
+          <w:color w:val="000000"/>
+          <w:sz w:val="23"/>
+          <w:szCs w:val="23"/>
+          <w:lang w:val="pt-BR" w:eastAsia="en-GB"/>
+        </w:rPr>
+        <w:t>Componentes do grupo</w:t>
+      </w:r>
+      <w:r>
+        <w:rPr>
+          <w:rFonts w:ascii="Georgia" w:eastAsia="Times New Roman" w:hAnsi="Georgia" w:cs="Arial"/>
+          <w:color w:val="000000"/>
+          <w:sz w:val="23"/>
+          <w:szCs w:val="23"/>
+          <w:lang w:val="pt-BR" w:eastAsia="en-GB"/>
+        </w:rPr>
+        <w:t>:</w:t>
+      </w:r>
+      <w:r>
+        <w:rPr>
+          <w:rFonts w:ascii="Georgia" w:eastAsia="Times New Roman" w:hAnsi="Georgia" w:cs="Arial"/>
+          <w:color w:val="000000"/>
+          <w:sz w:val="23"/>
+          <w:szCs w:val="23"/>
+          <w:lang w:val="pt-BR" w:eastAsia="en-GB"/>
+        </w:rPr>
+        <w:tab/>
+        <w:t>- Jessica Suzuki</w:t>
+      </w:r>
+      <w:r>
+        <w:rPr>
+          <w:rFonts w:ascii="Georgia" w:eastAsia="Times New Roman" w:hAnsi="Georgia" w:cs="Arial"/>
+          <w:color w:val="000000"/>
+          <w:sz w:val="23"/>
+          <w:szCs w:val="23"/>
+          <w:lang w:val="pt-BR" w:eastAsia="en-GB"/>
+        </w:rPr>
+        <w:tab/>
+      </w:r>
+      <w:r>
+        <w:rPr>
+          <w:rFonts w:ascii="Georgia" w:eastAsia="Times New Roman" w:hAnsi="Georgia" w:cs="Arial"/>
+          <w:color w:val="000000"/>
+          <w:sz w:val="23"/>
+          <w:szCs w:val="23"/>
+          <w:lang w:val="pt-BR" w:eastAsia="en-GB"/>
+        </w:rPr>
+        <w:tab/>
+        <w:t xml:space="preserve">11/0014065 </w:t>
+      </w:r>
+    </w:p>
+    <w:p>
+      <w:pPr>
+        <w:spacing w:after="0" w:line="360" w:lineRule="auto"/>
+        <w:jc w:val="both"/>
+        <w:rPr>
+          <w:rFonts w:ascii="Georgia" w:eastAsia="Times New Roman" w:hAnsi="Georgia" w:cs="Times New Roman"/>
+          <w:sz w:val="24"/>
+          <w:szCs w:val="24"/>
+          <w:lang w:val="pt-BR" w:eastAsia="en-GB"/>
+        </w:rPr>
+      </w:pPr>
+      <w:r>
+        <w:rPr>
+          <w:rFonts w:ascii="Georgia" w:eastAsia="Times New Roman" w:hAnsi="Georgia" w:cs="Arial"/>
+          <w:color w:val="000000"/>
+          <w:sz w:val="23"/>
+          <w:szCs w:val="23"/>
+          <w:lang w:val="pt-BR" w:eastAsia="en-GB"/>
+        </w:rPr>
+        <w:tab/>
+      </w:r>
+      <w:r>
+        <w:rPr>
+          <w:rFonts w:ascii="Georgia" w:eastAsia="Times New Roman" w:hAnsi="Georgia" w:cs="Arial"/>
+          <w:color w:val="000000"/>
+          <w:sz w:val="23"/>
+          <w:szCs w:val="23"/>
+          <w:lang w:val="pt-BR" w:eastAsia="en-GB"/>
+        </w:rPr>
+        <w:tab/>
+      </w:r>
+      <w:r>
+        <w:rPr>
+          <w:rFonts w:ascii="Georgia" w:eastAsia="Times New Roman" w:hAnsi="Georgia" w:cs="Arial"/>
+          <w:color w:val="000000"/>
+          <w:sz w:val="23"/>
+          <w:szCs w:val="23"/>
+          <w:lang w:val="pt-BR" w:eastAsia="en-GB"/>
+        </w:rPr>
+        <w:tab/>
+      </w:r>
+      <w:r>
+        <w:rPr>
+          <w:rFonts w:ascii="Georgia" w:eastAsia="Times New Roman" w:hAnsi="Georgia" w:cs="Arial"/>
+          <w:color w:val="000000"/>
+          <w:sz w:val="23"/>
+          <w:szCs w:val="23"/>
+          <w:lang w:val="pt-BR" w:eastAsia="en-GB"/>
+        </w:rPr>
+        <w:tab/>
+        <w:t>- Priscilla Gonçalves</w:t>
+      </w:r>
+      <w:r>
+        <w:rPr>
+          <w:rFonts w:ascii="Georgia" w:eastAsia="Times New Roman" w:hAnsi="Georgia" w:cs="Arial"/>
+          <w:color w:val="000000"/>
+          <w:sz w:val="23"/>
+          <w:szCs w:val="23"/>
+          <w:lang w:val="pt-BR" w:eastAsia="en-GB"/>
+        </w:rPr>
+        <w:tab/>
+      </w:r>
+      <w:r>
+        <w:rPr>
+          <w:rFonts w:ascii="Georgia" w:eastAsia="Times New Roman" w:hAnsi="Georgia" w:cs="Arial"/>
+          <w:color w:val="000000"/>
+          <w:sz w:val="23"/>
+          <w:szCs w:val="23"/>
+          <w:lang w:val="pt-BR" w:eastAsia="en-GB"/>
+        </w:rPr>
+        <w:tab/>
+        <w:t>11/0039106</w:t>
+      </w:r>
+    </w:p>
+    <w:p>
+      <w:pPr>
+        <w:spacing w:after="0" w:line="360" w:lineRule="auto"/>
+        <w:jc w:val="both"/>
+        <w:rPr>
+          <w:rFonts w:ascii="Georgia" w:eastAsia="Times New Roman" w:hAnsi="Georgia" w:cs="Times New Roman"/>
+          <w:sz w:val="24"/>
+          <w:szCs w:val="24"/>
+          <w:lang w:val="pt-BR" w:eastAsia="en-GB"/>
+        </w:rPr>
+      </w:pPr>
+      <w:r>
+        <w:rPr>
+          <w:rFonts w:ascii="Georgia" w:eastAsia="Times New Roman" w:hAnsi="Georgia" w:cs="Arial"/>
+          <w:color w:val="000000"/>
+          <w:sz w:val="23"/>
+          <w:szCs w:val="23"/>
+          <w:lang w:val="pt-BR" w:eastAsia="en-GB"/>
+        </w:rPr>
+        <w:tab/>
+      </w:r>
+      <w:r>
+        <w:rPr>
+          <w:rFonts w:ascii="Georgia" w:eastAsia="Times New Roman" w:hAnsi="Georgia" w:cs="Arial"/>
+          <w:color w:val="000000"/>
+          <w:sz w:val="23"/>
+          <w:szCs w:val="23"/>
+          <w:lang w:val="pt-BR" w:eastAsia="en-GB"/>
+        </w:rPr>
+        <w:tab/>
+      </w:r>
+      <w:r>
+        <w:rPr>
+          <w:rFonts w:ascii="Georgia" w:eastAsia="Times New Roman" w:hAnsi="Georgia" w:cs="Arial"/>
+          <w:color w:val="000000"/>
+          <w:sz w:val="23"/>
+          <w:szCs w:val="23"/>
+          <w:lang w:val="pt-BR" w:eastAsia="en-GB"/>
+        </w:rPr>
+        <w:tab/>
+      </w:r>
+      <w:r>
+        <w:rPr>
+          <w:rFonts w:ascii="Georgia" w:eastAsia="Times New Roman" w:hAnsi="Georgia" w:cs="Arial"/>
+          <w:color w:val="000000"/>
+          <w:sz w:val="23"/>
+          <w:szCs w:val="23"/>
+          <w:lang w:val="pt-BR" w:eastAsia="en-GB"/>
+        </w:rPr>
+        <w:tab/>
+        <w:t>- Tainara Santos Reis</w:t>
+      </w:r>
+      <w:r>
+        <w:rPr>
+          <w:rFonts w:ascii="Georgia" w:eastAsia="Times New Roman" w:hAnsi="Georgia" w:cs="Arial"/>
+          <w:color w:val="000000"/>
+          <w:sz w:val="23"/>
+          <w:szCs w:val="23"/>
+          <w:lang w:val="pt-BR" w:eastAsia="en-GB"/>
+        </w:rPr>
+        <w:tab/>
+        <w:t>10/0131280</w:t>
+      </w:r>
+    </w:p>
+    <w:p>
+      <w:pPr>
+        <w:spacing w:line="360" w:lineRule="auto"/>
+        <w:jc w:val="both"/>
+        <w:rPr>
+          <w:rFonts w:ascii="Georgia" w:eastAsia="Times New Roman" w:hAnsi="Georgia" w:cs="Arial"/>
+          <w:color w:val="000000"/>
+          <w:sz w:val="23"/>
+          <w:szCs w:val="23"/>
+          <w:lang w:val="pt-BR" w:eastAsia="en-GB"/>
+        </w:rPr>
+      </w:pPr>
+      <w:r>
+        <w:rPr>
+          <w:rFonts w:ascii="Georgia" w:eastAsia="Times New Roman" w:hAnsi="Georgia" w:cs="Arial"/>
+          <w:color w:val="000000"/>
+          <w:sz w:val="23"/>
+          <w:szCs w:val="23"/>
+          <w:lang w:val="pt-BR" w:eastAsia="en-GB"/>
+        </w:rPr>
+        <w:tab/>
+      </w:r>
+      <w:r>
+        <w:rPr>
+          <w:rFonts w:ascii="Georgia" w:eastAsia="Times New Roman" w:hAnsi="Georgia" w:cs="Arial"/>
+          <w:color w:val="000000"/>
+          <w:sz w:val="23"/>
+          <w:szCs w:val="23"/>
+          <w:lang w:val="pt-BR" w:eastAsia="en-GB"/>
+        </w:rPr>
+        <w:tab/>
+      </w:r>
+      <w:r>
+        <w:rPr>
+          <w:rFonts w:ascii="Georgia" w:eastAsia="Times New Roman" w:hAnsi="Georgia" w:cs="Arial"/>
+          <w:color w:val="000000"/>
+          <w:sz w:val="23"/>
+          <w:szCs w:val="23"/>
+          <w:lang w:val="pt-BR" w:eastAsia="en-GB"/>
+        </w:rPr>
+        <w:tab/>
+      </w:r>
+      <w:r>
+        <w:rPr>
+          <w:rFonts w:ascii="Georgia" w:eastAsia="Times New Roman" w:hAnsi="Georgia" w:cs="Arial"/>
+          <w:color w:val="000000"/>
+          <w:sz w:val="23"/>
+          <w:szCs w:val="23"/>
+          <w:lang w:val="pt-BR" w:eastAsia="en-GB"/>
+        </w:rPr>
+        <w:tab/>
+        <w:t>- Yeltsin Soares</w:t>
+      </w:r>
+      <w:r>
+        <w:rPr>
+          <w:rFonts w:ascii="Georgia" w:eastAsia="Times New Roman" w:hAnsi="Georgia" w:cs="Arial"/>
+          <w:color w:val="000000"/>
+          <w:sz w:val="23"/>
+          <w:szCs w:val="23"/>
+          <w:lang w:val="pt-BR" w:eastAsia="en-GB"/>
+        </w:rPr>
+        <w:tab/>
+      </w:r>
+      <w:r>
+        <w:rPr>
+          <w:rFonts w:ascii="Georgia" w:eastAsia="Times New Roman" w:hAnsi="Georgia" w:cs="Arial"/>
+          <w:color w:val="000000"/>
+          <w:sz w:val="23"/>
+          <w:szCs w:val="23"/>
+          <w:lang w:val="pt-BR" w:eastAsia="en-GB"/>
+        </w:rPr>
+        <w:tab/>
+      </w:r>
+      <w:r>
+        <w:rPr>
+          <w:rFonts w:ascii="Georgia" w:eastAsia="Times New Roman" w:hAnsi="Georgia" w:cs="Arial"/>
+          <w:color w:val="000000"/>
+          <w:sz w:val="23"/>
+          <w:szCs w:val="23"/>
+          <w:lang w:val="pt-BR" w:eastAsia="en-GB"/>
+        </w:rPr>
+        <w:t>10/0127908</w:t>
+      </w:r>
       <w:bookmarkStart w:id="0" w:name="_GoBack"/>
       <w:bookmarkEnd w:id="0"/>
-      <w:r>
-        <w:rPr>
-          <w:rFonts w:ascii="Georgia" w:eastAsia="Times New Roman" w:hAnsi="Georgia" w:cs="Arial"/>
-          <w:b/>
-          <w:color w:val="000000"/>
-          <w:sz w:val="23"/>
-          <w:szCs w:val="23"/>
-          <w:lang w:val="pt-BR" w:eastAsia="en-GB"/>
-        </w:rPr>
-        <w:t>UNIVERSIDADE DE BRASÍLIA – FACULDADE UnB GAMA</w:t>
-      </w:r>
-    </w:p>
-    <w:p>
-      <w:pPr>
-        <w:spacing w:after="0" w:line="360" w:lineRule="auto"/>
-        <w:jc w:val="both"/>
-        <w:rPr>
-          <w:rFonts w:ascii="Georgia" w:eastAsia="Times New Roman" w:hAnsi="Georgia" w:cs="Times New Roman"/>
-          <w:sz w:val="24"/>
-          <w:szCs w:val="24"/>
-          <w:lang w:val="pt-BR" w:eastAsia="en-GB"/>
-        </w:rPr>
-      </w:pPr>
-    </w:p>
-    <w:p>
-      <w:pPr>
-        <w:spacing w:after="0" w:line="360" w:lineRule="auto"/>
-        <w:jc w:val="both"/>
-        <w:rPr>
-          <w:rFonts w:ascii="Georgia" w:eastAsia="Times New Roman" w:hAnsi="Georgia" w:cs="Times New Roman"/>
-          <w:sz w:val="24"/>
-          <w:szCs w:val="24"/>
-          <w:lang w:val="pt-BR" w:eastAsia="en-GB"/>
-        </w:rPr>
-      </w:pPr>
-      <w:r>
-        <w:rPr>
-          <w:rFonts w:ascii="Georgia" w:eastAsia="Times New Roman" w:hAnsi="Georgia" w:cs="Arial"/>
-          <w:b/>
-          <w:color w:val="000000"/>
-          <w:sz w:val="23"/>
-          <w:szCs w:val="23"/>
-          <w:lang w:val="pt-BR" w:eastAsia="en-GB"/>
-        </w:rPr>
-        <w:t>Disciplina:</w:t>
-      </w:r>
-      <w:r>
-        <w:rPr>
-          <w:rFonts w:ascii="Georgia" w:eastAsia="Times New Roman" w:hAnsi="Georgia" w:cs="Arial"/>
-          <w:color w:val="000000"/>
-          <w:sz w:val="23"/>
-          <w:szCs w:val="23"/>
-          <w:lang w:val="pt-BR" w:eastAsia="en-GB"/>
-        </w:rPr>
-        <w:t xml:space="preserve"> Técnicas de Programação</w:t>
-      </w:r>
-      <w:r>
-        <w:rPr>
-          <w:rFonts w:ascii="Georgia" w:eastAsia="Times New Roman" w:hAnsi="Georgia" w:cs="Arial"/>
-          <w:color w:val="000000"/>
-          <w:sz w:val="23"/>
-          <w:szCs w:val="23"/>
-          <w:lang w:val="pt-BR" w:eastAsia="en-GB"/>
-        </w:rPr>
-        <w:tab/>
-      </w:r>
-      <w:r>
-        <w:rPr>
-          <w:rFonts w:ascii="Georgia" w:eastAsia="Times New Roman" w:hAnsi="Georgia" w:cs="Arial"/>
-          <w:color w:val="000000"/>
-          <w:sz w:val="23"/>
-          <w:szCs w:val="23"/>
-          <w:lang w:val="pt-BR" w:eastAsia="en-GB"/>
-        </w:rPr>
-        <w:tab/>
-      </w:r>
-      <w:r>
-        <w:rPr>
-          <w:rFonts w:ascii="Georgia" w:eastAsia="Times New Roman" w:hAnsi="Georgia" w:cs="Arial"/>
-          <w:b/>
-          <w:color w:val="000000"/>
-          <w:sz w:val="23"/>
-          <w:szCs w:val="23"/>
-          <w:lang w:val="pt-BR" w:eastAsia="en-GB"/>
-        </w:rPr>
-        <w:t>Professor:</w:t>
-      </w:r>
-      <w:r>
-        <w:rPr>
-          <w:rFonts w:ascii="Georgia" w:eastAsia="Times New Roman" w:hAnsi="Georgia" w:cs="Arial"/>
-          <w:color w:val="000000"/>
-          <w:sz w:val="23"/>
-          <w:szCs w:val="23"/>
-          <w:lang w:val="pt-BR" w:eastAsia="en-GB"/>
-        </w:rPr>
-        <w:t xml:space="preserve"> Maurício Serrano</w:t>
-      </w:r>
-    </w:p>
-    <w:p>
-      <w:pPr>
-        <w:spacing w:after="0" w:line="360" w:lineRule="auto"/>
-        <w:jc w:val="both"/>
-        <w:rPr>
-          <w:rFonts w:ascii="Georgia" w:eastAsia="Times New Roman" w:hAnsi="Georgia" w:cs="Times New Roman"/>
-          <w:sz w:val="24"/>
-          <w:szCs w:val="24"/>
-          <w:lang w:val="pt-BR" w:eastAsia="en-GB"/>
-        </w:rPr>
-      </w:pPr>
-      <w:r>
-        <w:rPr>
-          <w:rFonts w:ascii="Georgia" w:eastAsia="Times New Roman" w:hAnsi="Georgia" w:cs="Arial"/>
-          <w:b/>
-          <w:color w:val="000000"/>
-          <w:sz w:val="23"/>
-          <w:szCs w:val="23"/>
-          <w:lang w:val="pt-BR" w:eastAsia="en-GB"/>
-        </w:rPr>
-        <w:t>Componentes do grupo</w:t>
-      </w:r>
-      <w:r>
-        <w:rPr>
-          <w:rFonts w:ascii="Georgia" w:eastAsia="Times New Roman" w:hAnsi="Georgia" w:cs="Arial"/>
-          <w:color w:val="000000"/>
-          <w:sz w:val="23"/>
-          <w:szCs w:val="23"/>
-          <w:lang w:val="pt-BR" w:eastAsia="en-GB"/>
-        </w:rPr>
-        <w:t>:</w:t>
-      </w:r>
-      <w:r>
-        <w:rPr>
-          <w:rFonts w:ascii="Georgia" w:eastAsia="Times New Roman" w:hAnsi="Georgia" w:cs="Arial"/>
-          <w:color w:val="000000"/>
-          <w:sz w:val="23"/>
-          <w:szCs w:val="23"/>
-          <w:lang w:val="pt-BR" w:eastAsia="en-GB"/>
-        </w:rPr>
-        <w:tab/>
-        <w:t>- Jessica Suzuki</w:t>
-      </w:r>
-      <w:r>
-        <w:rPr>
-          <w:rFonts w:ascii="Georgia" w:eastAsia="Times New Roman" w:hAnsi="Georgia" w:cs="Arial"/>
-          <w:color w:val="000000"/>
-          <w:sz w:val="23"/>
-          <w:szCs w:val="23"/>
-          <w:lang w:val="pt-BR" w:eastAsia="en-GB"/>
-        </w:rPr>
-        <w:tab/>
-      </w:r>
-      <w:r>
-        <w:rPr>
-          <w:rFonts w:ascii="Georgia" w:eastAsia="Times New Roman" w:hAnsi="Georgia" w:cs="Arial"/>
-          <w:color w:val="000000"/>
-          <w:sz w:val="23"/>
-          <w:szCs w:val="23"/>
-          <w:lang w:val="pt-BR" w:eastAsia="en-GB"/>
-        </w:rPr>
-        <w:tab/>
-        <w:t xml:space="preserve">11/0014065 </w:t>
-      </w:r>
-    </w:p>
-    <w:p>
-      <w:pPr>
-        <w:spacing w:after="0" w:line="360" w:lineRule="auto"/>
-        <w:jc w:val="both"/>
-        <w:rPr>
-          <w:rFonts w:ascii="Georgia" w:eastAsia="Times New Roman" w:hAnsi="Georgia" w:cs="Times New Roman"/>
-          <w:sz w:val="24"/>
-          <w:szCs w:val="24"/>
-          <w:lang w:val="pt-BR" w:eastAsia="en-GB"/>
-        </w:rPr>
-      </w:pPr>
-      <w:r>
-        <w:rPr>
-          <w:rFonts w:ascii="Georgia" w:eastAsia="Times New Roman" w:hAnsi="Georgia" w:cs="Arial"/>
-          <w:color w:val="000000"/>
-          <w:sz w:val="23"/>
-          <w:szCs w:val="23"/>
-          <w:lang w:val="pt-BR" w:eastAsia="en-GB"/>
-        </w:rPr>
-        <w:tab/>
-      </w:r>
-      <w:r>
-        <w:rPr>
-          <w:rFonts w:ascii="Georgia" w:eastAsia="Times New Roman" w:hAnsi="Georgia" w:cs="Arial"/>
-          <w:color w:val="000000"/>
-          <w:sz w:val="23"/>
-          <w:szCs w:val="23"/>
-          <w:lang w:val="pt-BR" w:eastAsia="en-GB"/>
-        </w:rPr>
-        <w:tab/>
-      </w:r>
-      <w:r>
-        <w:rPr>
-          <w:rFonts w:ascii="Georgia" w:eastAsia="Times New Roman" w:hAnsi="Georgia" w:cs="Arial"/>
-          <w:color w:val="000000"/>
-          <w:sz w:val="23"/>
-          <w:szCs w:val="23"/>
-          <w:lang w:val="pt-BR" w:eastAsia="en-GB"/>
-        </w:rPr>
-        <w:tab/>
-      </w:r>
-      <w:r>
-        <w:rPr>
-          <w:rFonts w:ascii="Georgia" w:eastAsia="Times New Roman" w:hAnsi="Georgia" w:cs="Arial"/>
-          <w:color w:val="000000"/>
-          <w:sz w:val="23"/>
-          <w:szCs w:val="23"/>
-          <w:lang w:val="pt-BR" w:eastAsia="en-GB"/>
-        </w:rPr>
-        <w:tab/>
-        <w:t>- Priscilla Gonçalves</w:t>
-      </w:r>
-      <w:r>
-        <w:rPr>
-          <w:rFonts w:ascii="Georgia" w:eastAsia="Times New Roman" w:hAnsi="Georgia" w:cs="Arial"/>
-          <w:color w:val="000000"/>
-          <w:sz w:val="23"/>
-          <w:szCs w:val="23"/>
-          <w:lang w:val="pt-BR" w:eastAsia="en-GB"/>
-        </w:rPr>
-        <w:tab/>
-      </w:r>
-      <w:r>
-        <w:rPr>
-          <w:rFonts w:ascii="Georgia" w:eastAsia="Times New Roman" w:hAnsi="Georgia" w:cs="Arial"/>
-          <w:color w:val="000000"/>
-          <w:sz w:val="23"/>
-          <w:szCs w:val="23"/>
-          <w:lang w:val="pt-BR" w:eastAsia="en-GB"/>
-        </w:rPr>
-        <w:tab/>
-        <w:t>11/0039106</w:t>
-      </w:r>
-    </w:p>
-    <w:p>
-      <w:pPr>
-        <w:spacing w:after="0" w:line="360" w:lineRule="auto"/>
-        <w:jc w:val="both"/>
-        <w:rPr>
-          <w:rFonts w:ascii="Georgia" w:eastAsia="Times New Roman" w:hAnsi="Georgia" w:cs="Times New Roman"/>
-          <w:sz w:val="24"/>
-          <w:szCs w:val="24"/>
-          <w:lang w:val="pt-BR" w:eastAsia="en-GB"/>
-        </w:rPr>
-      </w:pPr>
-      <w:r>
-        <w:rPr>
-          <w:rFonts w:ascii="Georgia" w:eastAsia="Times New Roman" w:hAnsi="Georgia" w:cs="Arial"/>
-          <w:color w:val="000000"/>
-          <w:sz w:val="23"/>
-          <w:szCs w:val="23"/>
-          <w:lang w:val="pt-BR" w:eastAsia="en-GB"/>
-        </w:rPr>
-        <w:tab/>
-      </w:r>
-      <w:r>
-        <w:rPr>
-          <w:rFonts w:ascii="Georgia" w:eastAsia="Times New Roman" w:hAnsi="Georgia" w:cs="Arial"/>
-          <w:color w:val="000000"/>
-          <w:sz w:val="23"/>
-          <w:szCs w:val="23"/>
-          <w:lang w:val="pt-BR" w:eastAsia="en-GB"/>
-        </w:rPr>
-        <w:tab/>
-      </w:r>
-      <w:r>
-        <w:rPr>
-          <w:rFonts w:ascii="Georgia" w:eastAsia="Times New Roman" w:hAnsi="Georgia" w:cs="Arial"/>
-          <w:color w:val="000000"/>
-          <w:sz w:val="23"/>
-          <w:szCs w:val="23"/>
-          <w:lang w:val="pt-BR" w:eastAsia="en-GB"/>
-        </w:rPr>
-        <w:tab/>
-      </w:r>
-      <w:r>
-        <w:rPr>
-          <w:rFonts w:ascii="Georgia" w:eastAsia="Times New Roman" w:hAnsi="Georgia" w:cs="Arial"/>
-          <w:color w:val="000000"/>
-          <w:sz w:val="23"/>
-          <w:szCs w:val="23"/>
-          <w:lang w:val="pt-BR" w:eastAsia="en-GB"/>
-        </w:rPr>
-        <w:tab/>
-        <w:t>- Tainara Santos Reis</w:t>
-      </w:r>
-      <w:r>
-        <w:rPr>
-          <w:rFonts w:ascii="Georgia" w:eastAsia="Times New Roman" w:hAnsi="Georgia" w:cs="Arial"/>
-          <w:color w:val="000000"/>
-          <w:sz w:val="23"/>
-          <w:szCs w:val="23"/>
-          <w:lang w:val="pt-BR" w:eastAsia="en-GB"/>
-        </w:rPr>
-        <w:tab/>
-        <w:t>10/0131280</w:t>
-      </w:r>
-    </w:p>
-    <w:p>
-      <w:pPr>
-        <w:spacing w:line="360" w:lineRule="auto"/>
-        <w:jc w:val="both"/>
-        <w:rPr>
-          <w:rFonts w:ascii="Georgia" w:eastAsia="Times New Roman" w:hAnsi="Georgia" w:cs="Arial"/>
-          <w:color w:val="000000"/>
-          <w:sz w:val="23"/>
-          <w:szCs w:val="23"/>
-          <w:lang w:val="pt-BR" w:eastAsia="en-GB"/>
-        </w:rPr>
-      </w:pPr>
-      <w:r>
-        <w:rPr>
-          <w:rFonts w:ascii="Georgia" w:eastAsia="Times New Roman" w:hAnsi="Georgia" w:cs="Arial"/>
-          <w:color w:val="000000"/>
-          <w:sz w:val="23"/>
-          <w:szCs w:val="23"/>
-          <w:lang w:val="pt-BR" w:eastAsia="en-GB"/>
-        </w:rPr>
-        <w:tab/>
-      </w:r>
-      <w:r>
-        <w:rPr>
-          <w:rFonts w:ascii="Georgia" w:eastAsia="Times New Roman" w:hAnsi="Georgia" w:cs="Arial"/>
-          <w:color w:val="000000"/>
-          <w:sz w:val="23"/>
-          <w:szCs w:val="23"/>
-          <w:lang w:val="pt-BR" w:eastAsia="en-GB"/>
-        </w:rPr>
-        <w:tab/>
-      </w:r>
-      <w:r>
-        <w:rPr>
-          <w:rFonts w:ascii="Georgia" w:eastAsia="Times New Roman" w:hAnsi="Georgia" w:cs="Arial"/>
-          <w:color w:val="000000"/>
-          <w:sz w:val="23"/>
-          <w:szCs w:val="23"/>
-          <w:lang w:val="pt-BR" w:eastAsia="en-GB"/>
-        </w:rPr>
-        <w:tab/>
-      </w:r>
-      <w:r>
-        <w:rPr>
-          <w:rFonts w:ascii="Georgia" w:eastAsia="Times New Roman" w:hAnsi="Georgia" w:cs="Arial"/>
-          <w:color w:val="000000"/>
-          <w:sz w:val="23"/>
-          <w:szCs w:val="23"/>
-          <w:lang w:val="pt-BR" w:eastAsia="en-GB"/>
-        </w:rPr>
-        <w:tab/>
-        <w:t>- Yeltsin Soares</w:t>
-      </w:r>
     </w:p>
     <w:p>
       <w:pPr>
@@ -388,11 +418,13 @@
         <w:jc w:val="center"/>
         <w:rPr>
           <w:sz w:val="40"/>
+          <w:lang w:val="pt-BR"/>
         </w:rPr>
       </w:pPr>
       <w:r>
         <w:rPr>
           <w:sz w:val="40"/>
+          <w:lang w:val="pt-BR"/>
         </w:rPr>
         <w:t>FERRAMENTA DE ANÁLISE ESTÁTICA RIPS –</w:t>
       </w:r>
@@ -403,11 +435,13 @@
         <w:jc w:val="center"/>
         <w:rPr>
           <w:sz w:val="40"/>
+          <w:lang w:val="pt-BR"/>
         </w:rPr>
       </w:pPr>
       <w:r>
         <w:rPr>
           <w:sz w:val="40"/>
+          <w:lang w:val="pt-BR"/>
         </w:rPr>
         <w:t>TUTORIAL DE INSTALAÇÃO</w:t>
       </w:r>
@@ -419,12 +453,14 @@
         <w:jc w:val="both"/>
         <w:rPr>
           <w:rFonts w:ascii="Georgia" w:hAnsi="Georgia"/>
-          <w:lang w:val="pt-BR"/>
-        </w:rPr>
-      </w:pPr>
-      <w:r>
-        <w:rPr>
-          <w:rFonts w:ascii="Georgia" w:hAnsi="Georgia"/>
+          <w:sz w:val="24"/>
+          <w:lang w:val="pt-BR"/>
+        </w:rPr>
+      </w:pPr>
+      <w:r>
+        <w:rPr>
+          <w:rFonts w:ascii="Georgia" w:hAnsi="Georgia"/>
+          <w:sz w:val="24"/>
           <w:lang w:val="pt-BR"/>
         </w:rPr>
         <w:t>RIPS é uma ferramenta escrita em PHP para encontrar vulnerabilidades em aplicações PHP usando análise estática de código. Por tokenização e parsing de todos os arquivos de código fonte RIPS é capaz de transformar o código-fonte PHP em um modelo de programa para detectar funções potencialmente vulneráveis</w:t>
@@ -432,6 +468,7 @@
       <w:r>
         <w:rPr>
           <w:rFonts w:ascii="Times New Roman" w:hAnsi="Times New Roman" w:cs="Times New Roman"/>
+          <w:sz w:val="24"/>
           <w:lang w:val="pt-BR"/>
         </w:rPr>
         <w:t>​</w:t>
@@ -439,6 +476,7 @@
       <w:r>
         <w:rPr>
           <w:rFonts w:ascii="Georgia" w:hAnsi="Georgia"/>
+          <w:sz w:val="24"/>
           <w:lang w:val="pt-BR"/>
         </w:rPr>
         <w:t xml:space="preserve"> que podem ser contaminados por userinput (influenciado por um usuário mal-intencionado), durante o fluxo do programa. Além da saída estruturada de vulnerabilidades encontradas, RIPS também oferece uma estrutura de framework de código integrado, para posterior análise manual.</w:t>
@@ -451,12 +489,14 @@
         <w:jc w:val="both"/>
         <w:rPr>
           <w:rFonts w:ascii="Georgia" w:hAnsi="Georgia"/>
-          <w:lang w:val="pt-BR"/>
-        </w:rPr>
-      </w:pPr>
-      <w:r>
-        <w:rPr>
-          <w:rFonts w:ascii="Georgia" w:hAnsi="Georgia"/>
+          <w:sz w:val="24"/>
+          <w:lang w:val="pt-BR"/>
+        </w:rPr>
+      </w:pPr>
+      <w:r>
+        <w:rPr>
+          <w:rFonts w:ascii="Georgia" w:hAnsi="Georgia"/>
+          <w:sz w:val="24"/>
           <w:lang w:val="pt-BR"/>
         </w:rPr>
         <w:t>Entre algumas das features apresentas pelo RIPS temos:</w:t>
@@ -469,6 +509,7 @@
         <w:jc w:val="both"/>
         <w:rPr>
           <w:rFonts w:ascii="Georgia" w:hAnsi="Georgia"/>
+          <w:sz w:val="24"/>
           <w:lang w:val="pt-BR"/>
         </w:rPr>
       </w:pPr>
@@ -480,22 +521,17 @@
         <w:jc w:val="both"/>
         <w:rPr>
           <w:rFonts w:ascii="Georgia" w:hAnsi="Georgia"/>
-          <w:lang w:val="pt-BR"/>
-        </w:rPr>
-      </w:pPr>
-      <w:r>
-        <w:rPr>
-          <w:rFonts w:ascii="Georgia" w:hAnsi="Georgia"/>
-          <w:lang w:val="pt-BR"/>
-        </w:rPr>
-        <w:t>RIPS consegue identificar por padrão diversas vulnerabilidades em sua aplicação, em sua grande maioria as listadas no OWASP Top 10 são identificadas. Segue abaixo uma pequena lista das principais vulnerabilidade</w:t>
-      </w:r>
-      <w:r>
-        <w:rPr>
-          <w:rFonts w:ascii="Georgia" w:hAnsi="Georgia"/>
-          <w:lang w:val="pt-BR"/>
-        </w:rPr>
-        <w:t>s identificadas pela aplicação:</w:t>
+          <w:sz w:val="24"/>
+          <w:lang w:val="pt-BR"/>
+        </w:rPr>
+      </w:pPr>
+      <w:r>
+        <w:rPr>
+          <w:rFonts w:ascii="Georgia" w:hAnsi="Georgia"/>
+          <w:sz w:val="24"/>
+          <w:lang w:val="pt-BR"/>
+        </w:rPr>
+        <w:t>RIPS consegue identificar por padrão diversas vulnerabilidades em sua aplicação, em sua grande maioria as listadas no OWASP Top 10 são identificadas. Segue abaixo uma pequena lista das principais vulnerabilidades identificadas pela aplicação:</w:t>
       </w:r>
     </w:p>
     <w:p>
@@ -509,11 +545,13 @@
         <w:jc w:val="both"/>
         <w:rPr>
           <w:rFonts w:ascii="Georgia" w:hAnsi="Georgia"/>
-        </w:rPr>
-      </w:pPr>
-      <w:r>
-        <w:rPr>
-          <w:rFonts w:ascii="Georgia" w:hAnsi="Georgia"/>
+          <w:sz w:val="24"/>
+        </w:rPr>
+      </w:pPr>
+      <w:r>
+        <w:rPr>
+          <w:rFonts w:ascii="Georgia" w:hAnsi="Georgia"/>
+          <w:sz w:val="24"/>
         </w:rPr>
         <w:t>Code Execution</w:t>
       </w:r>
@@ -529,11 +567,13 @@
         <w:jc w:val="both"/>
         <w:rPr>
           <w:rFonts w:ascii="Georgia" w:hAnsi="Georgia"/>
-        </w:rPr>
-      </w:pPr>
-      <w:r>
-        <w:rPr>
-          <w:rFonts w:ascii="Georgia" w:hAnsi="Georgia"/>
+          <w:sz w:val="24"/>
+        </w:rPr>
+      </w:pPr>
+      <w:r>
+        <w:rPr>
+          <w:rFonts w:ascii="Georgia" w:hAnsi="Georgia"/>
+          <w:sz w:val="24"/>
         </w:rPr>
         <w:t>Command Execution</w:t>
       </w:r>
@@ -549,11 +589,13 @@
         <w:jc w:val="both"/>
         <w:rPr>
           <w:rFonts w:ascii="Georgia" w:hAnsi="Georgia"/>
-        </w:rPr>
-      </w:pPr>
-      <w:r>
-        <w:rPr>
-          <w:rFonts w:ascii="Georgia" w:hAnsi="Georgia"/>
+          <w:sz w:val="24"/>
+        </w:rPr>
+      </w:pPr>
+      <w:r>
+        <w:rPr>
+          <w:rFonts w:ascii="Georgia" w:hAnsi="Georgia"/>
+          <w:sz w:val="24"/>
         </w:rPr>
         <w:t>Cross-Site Scripting</w:t>
       </w:r>
@@ -569,11 +611,13 @@
         <w:jc w:val="both"/>
         <w:rPr>
           <w:rFonts w:ascii="Georgia" w:hAnsi="Georgia"/>
-        </w:rPr>
-      </w:pPr>
-      <w:r>
-        <w:rPr>
-          <w:rFonts w:ascii="Georgia" w:hAnsi="Georgia"/>
+          <w:sz w:val="24"/>
+        </w:rPr>
+      </w:pPr>
+      <w:r>
+        <w:rPr>
+          <w:rFonts w:ascii="Georgia" w:hAnsi="Georgia"/>
+          <w:sz w:val="24"/>
         </w:rPr>
         <w:t>Header Injection</w:t>
       </w:r>
@@ -589,11 +633,13 @@
         <w:jc w:val="both"/>
         <w:rPr>
           <w:rFonts w:ascii="Georgia" w:hAnsi="Georgia"/>
-        </w:rPr>
-      </w:pPr>
-      <w:r>
-        <w:rPr>
-          <w:rFonts w:ascii="Georgia" w:hAnsi="Georgia"/>
+          <w:sz w:val="24"/>
+        </w:rPr>
+      </w:pPr>
+      <w:r>
+        <w:rPr>
+          <w:rFonts w:ascii="Georgia" w:hAnsi="Georgia"/>
+          <w:sz w:val="24"/>
         </w:rPr>
         <w:t>File Disclosure</w:t>
       </w:r>
@@ -609,12 +655,15 @@
         <w:jc w:val="both"/>
         <w:rPr>
           <w:rFonts w:ascii="Georgia" w:hAnsi="Georgia"/>
-        </w:rPr>
-      </w:pPr>
-      <w:r>
-        <w:rPr>
-          <w:rFonts w:ascii="Georgia" w:hAnsi="Georgia"/>
-        </w:rPr>
+          <w:sz w:val="24"/>
+        </w:rPr>
+      </w:pPr>
+      <w:r>
+        <w:rPr>
+          <w:rFonts w:ascii="Georgia" w:hAnsi="Georgia"/>
+          <w:sz w:val="24"/>
+        </w:rPr>
+        <w:lastRenderedPageBreak/>
         <w:t>File Inclusion</w:t>
       </w:r>
     </w:p>
@@ -629,11 +678,13 @@
         <w:jc w:val="both"/>
         <w:rPr>
           <w:rFonts w:ascii="Georgia" w:hAnsi="Georgia"/>
-        </w:rPr>
-      </w:pPr>
-      <w:r>
-        <w:rPr>
-          <w:rFonts w:ascii="Georgia" w:hAnsi="Georgia"/>
+          <w:sz w:val="24"/>
+        </w:rPr>
+      </w:pPr>
+      <w:r>
+        <w:rPr>
+          <w:rFonts w:ascii="Georgia" w:hAnsi="Georgia"/>
+          <w:sz w:val="24"/>
         </w:rPr>
         <w:t>File Manipulation</w:t>
       </w:r>
@@ -649,13 +700,14 @@
         <w:jc w:val="both"/>
         <w:rPr>
           <w:rFonts w:ascii="Georgia" w:hAnsi="Georgia"/>
-        </w:rPr>
-      </w:pPr>
-      <w:r>
-        <w:rPr>
-          <w:rFonts w:ascii="Georgia" w:hAnsi="Georgia"/>
-        </w:rPr>
-        <w:lastRenderedPageBreak/>
+          <w:sz w:val="24"/>
+        </w:rPr>
+      </w:pPr>
+      <w:r>
+        <w:rPr>
+          <w:rFonts w:ascii="Georgia" w:hAnsi="Georgia"/>
+          <w:sz w:val="24"/>
+        </w:rPr>
         <w:t>LDAP Injection</w:t>
       </w:r>
     </w:p>
@@ -670,11 +722,13 @@
         <w:jc w:val="both"/>
         <w:rPr>
           <w:rFonts w:ascii="Georgia" w:hAnsi="Georgia"/>
-        </w:rPr>
-      </w:pPr>
-      <w:r>
-        <w:rPr>
-          <w:rFonts w:ascii="Georgia" w:hAnsi="Georgia"/>
+          <w:sz w:val="24"/>
+        </w:rPr>
+      </w:pPr>
+      <w:r>
+        <w:rPr>
+          <w:rFonts w:ascii="Georgia" w:hAnsi="Georgia"/>
+          <w:sz w:val="24"/>
         </w:rPr>
         <w:t>SQL Injection</w:t>
       </w:r>
@@ -690,6 +744,7 @@
         <w:jc w:val="both"/>
         <w:rPr>
           <w:rFonts w:ascii="Georgia" w:hAnsi="Georgia"/>
+          <w:sz w:val="24"/>
           <w:lang w:val="pt-BR"/>
         </w:rPr>
       </w:pPr>
@@ -697,6 +752,7 @@
       <w:r>
         <w:rPr>
           <w:rFonts w:ascii="Georgia" w:hAnsi="Georgia"/>
+          <w:sz w:val="24"/>
           <w:lang w:val="pt-BR"/>
         </w:rPr>
         <w:t>XPath</w:t>
@@ -705,6 +761,7 @@
       <w:r>
         <w:rPr>
           <w:rFonts w:ascii="Georgia" w:hAnsi="Georgia"/>
+          <w:sz w:val="24"/>
           <w:lang w:val="pt-BR"/>
         </w:rPr>
         <w:t xml:space="preserve"> Injection</w:t>
@@ -717,22 +774,17 @@
         <w:jc w:val="both"/>
         <w:rPr>
           <w:rFonts w:ascii="Georgia" w:hAnsi="Georgia"/>
-          <w:lang w:val="pt-BR"/>
-        </w:rPr>
-      </w:pPr>
-      <w:r>
-        <w:rPr>
-          <w:rFonts w:ascii="Georgia" w:hAnsi="Georgia"/>
-          <w:lang w:val="pt-BR"/>
-        </w:rPr>
-        <w:t>A interface de auditoria de código do RIPS consiste de algumas funcionalidades muito interessantes, entre elas podemo</w:t>
-      </w:r>
-      <w:r>
-        <w:rPr>
-          <w:rFonts w:ascii="Georgia" w:hAnsi="Georgia"/>
-          <w:lang w:val="pt-BR"/>
-        </w:rPr>
-        <w:t>s citar:</w:t>
+          <w:sz w:val="24"/>
+          <w:lang w:val="pt-BR"/>
+        </w:rPr>
+      </w:pPr>
+      <w:r>
+        <w:rPr>
+          <w:rFonts w:ascii="Georgia" w:hAnsi="Georgia"/>
+          <w:sz w:val="24"/>
+          <w:lang w:val="pt-BR"/>
+        </w:rPr>
+        <w:t>A interface de auditoria de código do RIPS consiste de algumas funcionalidades muito interessantes, entre elas podemos citar:</w:t>
       </w:r>
     </w:p>
     <w:p>
@@ -746,12 +798,14 @@
         <w:jc w:val="both"/>
         <w:rPr>
           <w:rFonts w:ascii="Georgia" w:hAnsi="Georgia"/>
-          <w:lang w:val="pt-BR"/>
-        </w:rPr>
-      </w:pPr>
-      <w:r>
-        <w:rPr>
-          <w:rFonts w:ascii="Georgia" w:hAnsi="Georgia"/>
+          <w:sz w:val="24"/>
+          <w:lang w:val="pt-BR"/>
+        </w:rPr>
+      </w:pPr>
+      <w:r>
+        <w:rPr>
+          <w:rFonts w:ascii="Georgia" w:hAnsi="Georgia"/>
+          <w:sz w:val="24"/>
           <w:lang w:val="pt-BR"/>
         </w:rPr>
         <w:t>Estatísticas referentes ao Scans e as vulnerabilidades da aplicação</w:t>
@@ -768,12 +822,14 @@
         <w:jc w:val="both"/>
         <w:rPr>
           <w:rFonts w:ascii="Georgia" w:hAnsi="Georgia"/>
-          <w:lang w:val="pt-BR"/>
-        </w:rPr>
-      </w:pPr>
-      <w:r>
-        <w:rPr>
-          <w:rFonts w:ascii="Georgia" w:hAnsi="Georgia"/>
+          <w:sz w:val="24"/>
+          <w:lang w:val="pt-BR"/>
+        </w:rPr>
+      </w:pPr>
+      <w:r>
+        <w:rPr>
+          <w:rFonts w:ascii="Georgia" w:hAnsi="Georgia"/>
+          <w:sz w:val="24"/>
           <w:lang w:val="pt-BR"/>
         </w:rPr>
         <w:t>Linhas de código vulneraveis são agrupadas</w:t>
@@ -790,12 +846,14 @@
         <w:jc w:val="both"/>
         <w:rPr>
           <w:rFonts w:ascii="Georgia" w:hAnsi="Georgia"/>
-          <w:lang w:val="pt-BR"/>
-        </w:rPr>
-      </w:pPr>
-      <w:r>
-        <w:rPr>
-          <w:rFonts w:ascii="Georgia" w:hAnsi="Georgia"/>
+          <w:sz w:val="24"/>
+          <w:lang w:val="pt-BR"/>
+        </w:rPr>
+      </w:pPr>
+      <w:r>
+        <w:rPr>
+          <w:rFonts w:ascii="Georgia" w:hAnsi="Georgia"/>
+          <w:sz w:val="24"/>
           <w:lang w:val="pt-BR"/>
         </w:rPr>
         <w:t xml:space="preserve">Descrição das Vulnerabilidades com exemplo de código, </w:t>
@@ -804,6 +862,7 @@
       <w:r>
         <w:rPr>
           <w:rFonts w:ascii="Georgia" w:hAnsi="Georgia"/>
+          <w:sz w:val="24"/>
           <w:lang w:val="pt-BR"/>
         </w:rPr>
         <w:t>PoC</w:t>
@@ -812,6 +871,7 @@
       <w:r>
         <w:rPr>
           <w:rFonts w:ascii="Georgia" w:hAnsi="Georgia"/>
+          <w:sz w:val="24"/>
           <w:lang w:val="pt-BR"/>
         </w:rPr>
         <w:t xml:space="preserve"> e patch</w:t>
@@ -828,12 +888,14 @@
         <w:jc w:val="both"/>
         <w:rPr>
           <w:rFonts w:ascii="Georgia" w:hAnsi="Georgia"/>
-          <w:lang w:val="pt-BR"/>
-        </w:rPr>
-      </w:pPr>
-      <w:r>
-        <w:rPr>
-          <w:rFonts w:ascii="Georgia" w:hAnsi="Georgia"/>
+          <w:sz w:val="24"/>
+          <w:lang w:val="pt-BR"/>
+        </w:rPr>
+      </w:pPr>
+      <w:r>
+        <w:rPr>
+          <w:rFonts w:ascii="Georgia" w:hAnsi="Georgia"/>
+          <w:sz w:val="24"/>
           <w:lang w:val="pt-BR"/>
         </w:rPr>
         <w:t xml:space="preserve">Engine que permite a criação do Exploit para </w:t>
@@ -842,6 +904,7 @@
       <w:r>
         <w:rPr>
           <w:rFonts w:ascii="Georgia" w:hAnsi="Georgia"/>
+          <w:sz w:val="24"/>
           <w:lang w:val="pt-BR"/>
         </w:rPr>
         <w:t>explorer</w:t>
@@ -850,6 +913,7 @@
       <w:r>
         <w:rPr>
           <w:rFonts w:ascii="Georgia" w:hAnsi="Georgia"/>
+          <w:sz w:val="24"/>
           <w:lang w:val="pt-BR"/>
         </w:rPr>
         <w:t xml:space="preserve"> a vulnerabilidade encontrada</w:t>
@@ -866,12 +930,14 @@
         <w:jc w:val="both"/>
         <w:rPr>
           <w:rFonts w:ascii="Georgia" w:hAnsi="Georgia"/>
-          <w:lang w:val="pt-BR"/>
-        </w:rPr>
-      </w:pPr>
-      <w:r>
-        <w:rPr>
-          <w:rFonts w:ascii="Georgia" w:hAnsi="Georgia"/>
+          <w:sz w:val="24"/>
+          <w:lang w:val="pt-BR"/>
+        </w:rPr>
+      </w:pPr>
+      <w:r>
+        <w:rPr>
+          <w:rFonts w:ascii="Georgia" w:hAnsi="Georgia"/>
+          <w:sz w:val="24"/>
           <w:lang w:val="pt-BR"/>
         </w:rPr>
         <w:t>Exibição gráfica de arquivos (conectada pelos includes)</w:t>
@@ -888,12 +954,14 @@
         <w:jc w:val="both"/>
         <w:rPr>
           <w:rFonts w:ascii="Georgia" w:hAnsi="Georgia"/>
-          <w:lang w:val="pt-BR"/>
-        </w:rPr>
-      </w:pPr>
-      <w:r>
-        <w:rPr>
-          <w:rFonts w:ascii="Georgia" w:hAnsi="Georgia"/>
+          <w:sz w:val="24"/>
+          <w:lang w:val="pt-BR"/>
+        </w:rPr>
+      </w:pPr>
+      <w:r>
+        <w:rPr>
+          <w:rFonts w:ascii="Georgia" w:hAnsi="Georgia"/>
+          <w:sz w:val="24"/>
           <w:lang w:val="pt-BR"/>
         </w:rPr>
         <w:t>Exibição gráfica de funções (conectadas pelas calls)</w:t>
@@ -910,12 +978,14 @@
         <w:jc w:val="both"/>
         <w:rPr>
           <w:rFonts w:ascii="Georgia" w:hAnsi="Georgia"/>
-          <w:lang w:val="pt-BR"/>
-        </w:rPr>
-      </w:pPr>
-      <w:r>
-        <w:rPr>
-          <w:rFonts w:ascii="Georgia" w:hAnsi="Georgia"/>
+          <w:sz w:val="24"/>
+          <w:lang w:val="pt-BR"/>
+        </w:rPr>
+      </w:pPr>
+      <w:r>
+        <w:rPr>
+          <w:rFonts w:ascii="Georgia" w:hAnsi="Georgia"/>
+          <w:sz w:val="24"/>
           <w:lang w:val="pt-BR"/>
         </w:rPr>
         <w:t>Userinput list (parámetros da aplicação)</w:t>
@@ -932,29 +1002,17 @@
         <w:jc w:val="both"/>
         <w:rPr>
           <w:rFonts w:ascii="Georgia" w:hAnsi="Georgia"/>
-          <w:lang w:val="pt-BR"/>
-        </w:rPr>
-      </w:pPr>
-      <w:r>
-        <w:rPr>
-          <w:rFonts w:ascii="Georgia" w:hAnsi="Georgia"/>
-          <w:lang w:val="pt-BR"/>
-        </w:rPr>
-        <w:t>Visualização do código font</w:t>
-      </w:r>
-      <w:r>
-        <w:rPr>
-          <w:rFonts w:ascii="Georgia" w:hAnsi="Georgia"/>
-          <w:lang w:val="pt-BR"/>
-        </w:rPr>
-        <w:t>e com destaque em funções e parâ</w:t>
-      </w:r>
-      <w:r>
-        <w:rPr>
-          <w:rFonts w:ascii="Georgia" w:hAnsi="Georgia"/>
-          <w:lang w:val="pt-BR"/>
-        </w:rPr>
-        <w:t>metros</w:t>
+          <w:sz w:val="24"/>
+          <w:lang w:val="pt-BR"/>
+        </w:rPr>
+      </w:pPr>
+      <w:r>
+        <w:rPr>
+          <w:rFonts w:ascii="Georgia" w:hAnsi="Georgia"/>
+          <w:sz w:val="24"/>
+          <w:lang w:val="pt-BR"/>
+        </w:rPr>
+        <w:t>Visualização do código fonte com destaque em funções e parâmetros</w:t>
       </w:r>
     </w:p>
     <w:p>
@@ -964,12 +1022,14 @@
         <w:jc w:val="both"/>
         <w:rPr>
           <w:rFonts w:ascii="Georgia" w:hAnsi="Georgia"/>
-          <w:lang w:val="pt-BR"/>
-        </w:rPr>
-      </w:pPr>
-      <w:r>
-        <w:rPr>
-          <w:rFonts w:ascii="Georgia" w:hAnsi="Georgia"/>
+          <w:sz w:val="24"/>
+          <w:lang w:val="pt-BR"/>
+        </w:rPr>
+      </w:pPr>
+      <w:r>
+        <w:rPr>
+          <w:rFonts w:ascii="Georgia" w:hAnsi="Georgia"/>
+          <w:sz w:val="24"/>
           <w:lang w:val="pt-BR"/>
         </w:rPr>
         <w:t>Entre muitas outras que permitem que você faça o debug da aplicação utilizando inclusive expressões regulares. Efetuando a análise estática do código com RIPs, você consegue rapidez ao executar a análise (executar uma análise estática manualmente pode ser dolorosamente demorado).  Você consegue identificar blind/non-blind SQL exploitation, detectar backdoors em seu código entre outras vantagens.</w:t>
@@ -988,16 +1048,175 @@
     </w:p>
     <w:p>
       <w:pPr>
-        <w:spacing w:line="360" w:lineRule="auto"/>
+        <w:pStyle w:val="Ttulo"/>
+        <w:rPr>
+          <w:sz w:val="32"/>
+        </w:rPr>
+      </w:pPr>
+      <w:r>
+        <w:rPr>
+          <w:sz w:val="32"/>
+        </w:rPr>
+        <w:t>PASSO A PASSO</w:t>
+      </w:r>
+    </w:p>
+    <w:p>
+      <w:pPr>
+        <w:pStyle w:val="Ttulo2"/>
+        <w:rPr>
+          <w:lang w:val="pt-BR"/>
+        </w:rPr>
+      </w:pPr>
+      <w:r>
+        <w:rPr>
+          <w:lang w:val="pt-BR"/>
+        </w:rPr>
+        <w:t xml:space="preserve">Observações: </w:t>
+      </w:r>
+    </w:p>
+    <w:p>
+      <w:pPr>
+        <w:pStyle w:val="PargrafodaLista"/>
+        <w:numPr>
+          <w:ilvl w:val="0"/>
+          <w:numId w:val="4"/>
+        </w:numPr>
+        <w:rPr>
+          <w:rFonts w:ascii="Georgia" w:hAnsi="Georgia"/>
+          <w:sz w:val="24"/>
+          <w:lang w:val="pt-BR"/>
+        </w:rPr>
+      </w:pPr>
+      <w:r>
+        <w:rPr>
+          <w:rFonts w:ascii="Georgia" w:hAnsi="Georgia"/>
+          <w:sz w:val="24"/>
+          <w:lang w:val="pt-BR"/>
+        </w:rPr>
+        <w:t>Ambiente: Windows;</w:t>
+      </w:r>
+    </w:p>
+    <w:p>
+      <w:pPr>
+        <w:pStyle w:val="PargrafodaLista"/>
+        <w:numPr>
+          <w:ilvl w:val="0"/>
+          <w:numId w:val="4"/>
+        </w:numPr>
+        <w:rPr>
+          <w:rFonts w:ascii="Georgia" w:hAnsi="Georgia"/>
+          <w:sz w:val="24"/>
+          <w:lang w:val="pt-BR"/>
+        </w:rPr>
+      </w:pPr>
+      <w:r>
+        <w:rPr>
+          <w:rFonts w:ascii="Georgia" w:hAnsi="Georgia"/>
+          <w:sz w:val="24"/>
+          <w:lang w:val="pt-BR"/>
+        </w:rPr>
+        <w:t>É preciso ter o webserver local WAMP instalado.</w:t>
+      </w:r>
+    </w:p>
+    <w:p>
+      <w:pPr>
+        <w:pStyle w:val="PargrafodaLista"/>
         <w:ind w:firstLine="720"/>
-        <w:jc w:val="both"/>
-        <w:rPr>
-          <w:rFonts w:ascii="Georgia" w:hAnsi="Georgia"/>
+        <w:rPr>
+          <w:rFonts w:ascii="Georgia" w:hAnsi="Georgia"/>
+          <w:sz w:val="24"/>
+          <w:lang w:val="pt-BR"/>
+        </w:rPr>
+      </w:pPr>
+    </w:p>
+    <w:p>
+      <w:pPr>
+        <w:pStyle w:val="PargrafodaLista"/>
+        <w:numPr>
+          <w:ilvl w:val="0"/>
+          <w:numId w:val="3"/>
+        </w:numPr>
+        <w:rPr>
+          <w:rFonts w:ascii="Georgia" w:hAnsi="Georgia"/>
+          <w:sz w:val="24"/>
+          <w:lang w:val="pt-BR"/>
+        </w:rPr>
+      </w:pPr>
+      <w:r>
+        <w:rPr>
+          <w:rFonts w:ascii="Georgia" w:hAnsi="Georgia"/>
+          <w:sz w:val="24"/>
+          <w:lang w:val="pt-BR"/>
+        </w:rPr>
+        <w:lastRenderedPageBreak/>
+        <w:t xml:space="preserve">Faça o download da ferramenta RIPS no link: </w:t>
+      </w:r>
+      <w:hyperlink r:id="rId8" w:history="1">
+        <w:r>
+          <w:rPr>
+            <w:rStyle w:val="Hyperlink"/>
+            <w:rFonts w:ascii="Georgia" w:hAnsi="Georgia"/>
+            <w:sz w:val="24"/>
+            <w:lang w:val="pt-BR"/>
+          </w:rPr>
+          <w:t>http://sourceforge.net/projects/rips-scanner/files/</w:t>
+        </w:r>
+      </w:hyperlink>
+    </w:p>
+    <w:p>
+      <w:pPr>
+        <w:pStyle w:val="PargrafodaLista"/>
+        <w:numPr>
+          <w:ilvl w:val="0"/>
+          <w:numId w:val="3"/>
+        </w:numPr>
+        <w:rPr>
+          <w:rFonts w:ascii="Georgia" w:hAnsi="Georgia"/>
+          <w:sz w:val="24"/>
+          <w:lang w:val="pt-BR"/>
+        </w:rPr>
+      </w:pPr>
+      <w:r>
+        <w:rPr>
+          <w:rFonts w:ascii="Georgia" w:hAnsi="Georgia"/>
+          <w:sz w:val="24"/>
+          <w:lang w:val="pt-BR"/>
+        </w:rPr>
+        <w:t>Ext</w:t>
+      </w:r>
+      <w:r>
+        <w:rPr>
+          <w:rFonts w:ascii="Georgia" w:hAnsi="Georgia"/>
+          <w:sz w:val="24"/>
+          <w:lang w:val="pt-BR"/>
+        </w:rPr>
+        <w:t xml:space="preserve">raia o conteúdo para a pasta </w:t>
+      </w:r>
+      <w:r>
+        <w:rPr>
+          <w:rFonts w:ascii="Georgia" w:hAnsi="Georgia"/>
+          <w:sz w:val="24"/>
+          <w:lang w:val="pt-BR"/>
+        </w:rPr>
+        <w:t>C:\wamp\apps\rips-0.54</w:t>
+      </w:r>
+    </w:p>
+    <w:p>
+      <w:pPr>
+        <w:pStyle w:val="PargrafodaLista"/>
+        <w:numPr>
+          <w:ilvl w:val="0"/>
+          <w:numId w:val="3"/>
+        </w:numPr>
+        <w:rPr>
+          <w:rFonts w:ascii="Georgia" w:hAnsi="Georgia"/>
+          <w:sz w:val="24"/>
+          <w:lang w:val="pt-BR"/>
         </w:rPr>
       </w:pPr>
     </w:p>
     <w:sectPr>
-      <w:headerReference w:type="default" r:id="rId8"/>
+      <w:headerReference w:type="default" r:id="rId9"/>
       <w:pgSz w:w="11906" w:h="16838"/>
       <w:pgMar w:top="1417" w:right="1701" w:bottom="1417" w:left="1701" w:header="708" w:footer="708" w:gutter="0"/>
       <w:cols w:space="708"/>
@@ -1230,6 +1449,95 @@
     </w:lvl>
   </w:abstractNum>
   <w:abstractNum w:abstractNumId="1">
+    <w:nsid w:val="577C02D2"/>
+    <w:multiLevelType w:val="hybridMultilevel"/>
+    <w:tmpl w:val="912E3208"/>
+    <w:lvl w:ilvl="0" w:tplc="0809000F">
+      <w:start w:val="1"/>
+      <w:numFmt w:val="decimal"/>
+      <w:lvlText w:val="%1."/>
+      <w:lvlJc w:val="left"/>
+      <w:pPr>
+        <w:ind w:left="720" w:hanging="360"/>
+      </w:pPr>
+      <w:rPr>
+        <w:rFonts w:hint="default"/>
+      </w:rPr>
+    </w:lvl>
+    <w:lvl w:ilvl="1" w:tplc="08090019" w:tentative="1">
+      <w:start w:val="1"/>
+      <w:numFmt w:val="lowerLetter"/>
+      <w:lvlText w:val="%2."/>
+      <w:lvlJc w:val="left"/>
+      <w:pPr>
+        <w:ind w:left="1440" w:hanging="360"/>
+      </w:pPr>
+    </w:lvl>
+    <w:lvl w:ilvl="2" w:tplc="0809001B" w:tentative="1">
+      <w:start w:val="1"/>
+      <w:numFmt w:val="lowerRoman"/>
+      <w:lvlText w:val="%3."/>
+      <w:lvlJc w:val="right"/>
+      <w:pPr>
+        <w:ind w:left="2160" w:hanging="180"/>
+      </w:pPr>
+    </w:lvl>
+    <w:lvl w:ilvl="3" w:tplc="0809000F" w:tentative="1">
+      <w:start w:val="1"/>
+      <w:numFmt w:val="decimal"/>
+      <w:lvlText w:val="%4."/>
+      <w:lvlJc w:val="left"/>
+      <w:pPr>
+        <w:ind w:left="2880" w:hanging="360"/>
+      </w:pPr>
+    </w:lvl>
+    <w:lvl w:ilvl="4" w:tplc="08090019" w:tentative="1">
+      <w:start w:val="1"/>
+      <w:numFmt w:val="lowerLetter"/>
+      <w:lvlText w:val="%5."/>
+      <w:lvlJc w:val="left"/>
+      <w:pPr>
+        <w:ind w:left="3600" w:hanging="360"/>
+      </w:pPr>
+    </w:lvl>
+    <w:lvl w:ilvl="5" w:tplc="0809001B" w:tentative="1">
+      <w:start w:val="1"/>
+      <w:numFmt w:val="lowerRoman"/>
+      <w:lvlText w:val="%6."/>
+      <w:lvlJc w:val="right"/>
+      <w:pPr>
+        <w:ind w:left="4320" w:hanging="180"/>
+      </w:pPr>
+    </w:lvl>
+    <w:lvl w:ilvl="6" w:tplc="0809000F" w:tentative="1">
+      <w:start w:val="1"/>
+      <w:numFmt w:val="decimal"/>
+      <w:lvlText w:val="%7."/>
+      <w:lvlJc w:val="left"/>
+      <w:pPr>
+        <w:ind w:left="5040" w:hanging="360"/>
+      </w:pPr>
+    </w:lvl>
+    <w:lvl w:ilvl="7" w:tplc="08090019" w:tentative="1">
+      <w:start w:val="1"/>
+      <w:numFmt w:val="lowerLetter"/>
+      <w:lvlText w:val="%8."/>
+      <w:lvlJc w:val="left"/>
+      <w:pPr>
+        <w:ind w:left="5760" w:hanging="360"/>
+      </w:pPr>
+    </w:lvl>
+    <w:lvl w:ilvl="8" w:tplc="0809001B" w:tentative="1">
+      <w:start w:val="1"/>
+      <w:numFmt w:val="lowerRoman"/>
+      <w:lvlText w:val="%9."/>
+      <w:lvlJc w:val="right"/>
+      <w:pPr>
+        <w:ind w:left="6480" w:hanging="180"/>
+      </w:pPr>
+    </w:lvl>
+  </w:abstractNum>
+  <w:abstractNum w:abstractNumId="2">
     <w:nsid w:val="61012D72"/>
     <w:multiLevelType w:val="hybridMultilevel"/>
     <w:tmpl w:val="352EA746"/>
@@ -1342,11 +1650,130 @@
       </w:rPr>
     </w:lvl>
   </w:abstractNum>
+  <w:abstractNum w:abstractNumId="3">
+    <w:nsid w:val="703E3984"/>
+    <w:multiLevelType w:val="hybridMultilevel"/>
+    <w:tmpl w:val="81AC3148"/>
+    <w:lvl w:ilvl="0" w:tplc="283AC77E">
+      <w:start w:val="1"/>
+      <w:numFmt w:val="bullet"/>
+      <w:lvlText w:val=""/>
+      <w:lvlJc w:val="left"/>
+      <w:pPr>
+        <w:ind w:left="2160" w:hanging="360"/>
+      </w:pPr>
+      <w:rPr>
+        <w:rFonts w:ascii="Symbol" w:hAnsi="Symbol" w:hint="default"/>
+      </w:rPr>
+    </w:lvl>
+    <w:lvl w:ilvl="1" w:tplc="08090003" w:tentative="1">
+      <w:start w:val="1"/>
+      <w:numFmt w:val="bullet"/>
+      <w:lvlText w:val="o"/>
+      <w:lvlJc w:val="left"/>
+      <w:pPr>
+        <w:ind w:left="2880" w:hanging="360"/>
+      </w:pPr>
+      <w:rPr>
+        <w:rFonts w:ascii="Courier New" w:hAnsi="Courier New" w:cs="Courier New" w:hint="default"/>
+      </w:rPr>
+    </w:lvl>
+    <w:lvl w:ilvl="2" w:tplc="08090005" w:tentative="1">
+      <w:start w:val="1"/>
+      <w:numFmt w:val="bullet"/>
+      <w:lvlText w:val=""/>
+      <w:lvlJc w:val="left"/>
+      <w:pPr>
+        <w:ind w:left="3600" w:hanging="360"/>
+      </w:pPr>
+      <w:rPr>
+        <w:rFonts w:ascii="Wingdings" w:hAnsi="Wingdings" w:hint="default"/>
+      </w:rPr>
+    </w:lvl>
+    <w:lvl w:ilvl="3" w:tplc="08090001" w:tentative="1">
+      <w:start w:val="1"/>
+      <w:numFmt w:val="bullet"/>
+      <w:lvlText w:val=""/>
+      <w:lvlJc w:val="left"/>
+      <w:pPr>
+        <w:ind w:left="4320" w:hanging="360"/>
+      </w:pPr>
+      <w:rPr>
+        <w:rFonts w:ascii="Symbol" w:hAnsi="Symbol" w:hint="default"/>
+      </w:rPr>
+    </w:lvl>
+    <w:lvl w:ilvl="4" w:tplc="08090003" w:tentative="1">
+      <w:start w:val="1"/>
+      <w:numFmt w:val="bullet"/>
+      <w:lvlText w:val="o"/>
+      <w:lvlJc w:val="left"/>
+      <w:pPr>
+        <w:ind w:left="5040" w:hanging="360"/>
+      </w:pPr>
+      <w:rPr>
+        <w:rFonts w:ascii="Courier New" w:hAnsi="Courier New" w:cs="Courier New" w:hint="default"/>
+      </w:rPr>
+    </w:lvl>
+    <w:lvl w:ilvl="5" w:tplc="08090005" w:tentative="1">
+      <w:start w:val="1"/>
+      <w:numFmt w:val="bullet"/>
+      <w:lvlText w:val=""/>
+      <w:lvlJc w:val="left"/>
+      <w:pPr>
+        <w:ind w:left="5760" w:hanging="360"/>
+      </w:pPr>
+      <w:rPr>
+        <w:rFonts w:ascii="Wingdings" w:hAnsi="Wingdings" w:hint="default"/>
+      </w:rPr>
+    </w:lvl>
+    <w:lvl w:ilvl="6" w:tplc="08090001" w:tentative="1">
+      <w:start w:val="1"/>
+      <w:numFmt w:val="bullet"/>
+      <w:lvlText w:val=""/>
+      <w:lvlJc w:val="left"/>
+      <w:pPr>
+        <w:ind w:left="6480" w:hanging="360"/>
+      </w:pPr>
+      <w:rPr>
+        <w:rFonts w:ascii="Symbol" w:hAnsi="Symbol" w:hint="default"/>
+      </w:rPr>
+    </w:lvl>
+    <w:lvl w:ilvl="7" w:tplc="08090003" w:tentative="1">
+      <w:start w:val="1"/>
+      <w:numFmt w:val="bullet"/>
+      <w:lvlText w:val="o"/>
+      <w:lvlJc w:val="left"/>
+      <w:pPr>
+        <w:ind w:left="7200" w:hanging="360"/>
+      </w:pPr>
+      <w:rPr>
+        <w:rFonts w:ascii="Courier New" w:hAnsi="Courier New" w:cs="Courier New" w:hint="default"/>
+      </w:rPr>
+    </w:lvl>
+    <w:lvl w:ilvl="8" w:tplc="08090005" w:tentative="1">
+      <w:start w:val="1"/>
+      <w:numFmt w:val="bullet"/>
+      <w:lvlText w:val=""/>
+      <w:lvlJc w:val="left"/>
+      <w:pPr>
+        <w:ind w:left="7920" w:hanging="360"/>
+      </w:pPr>
+      <w:rPr>
+        <w:rFonts w:ascii="Wingdings" w:hAnsi="Wingdings" w:hint="default"/>
+      </w:rPr>
+    </w:lvl>
+  </w:abstractNum>
   <w:num w:numId="1">
-    <w:abstractNumId w:val="1"/>
+    <w:abstractNumId w:val="2"/>
   </w:num>
   <w:num w:numId="2">
     <w:abstractNumId w:val="0"/>
+  </w:num>
+  <w:num w:numId="3">
+    <w:abstractNumId w:val="1"/>
+  </w:num>
+  <w:num w:numId="4">
+    <w:abstractNumId w:val="3"/>
   </w:num>
 </w:numbering>
 </file>
@@ -1511,6 +1938,30 @@
     <w:name w:val="Normal"/>
     <w:qFormat/>
   </w:style>
+  <w:style w:type="paragraph" w:styleId="Ttulo2">
+    <w:name w:val="heading 2"/>
+    <w:basedOn w:val="Normal"/>
+    <w:next w:val="Normal"/>
+    <w:link w:val="Ttulo2Char"/>
+    <w:uiPriority w:val="9"/>
+    <w:unhideWhenUsed/>
+    <w:qFormat/>
+    <w:rsid w:val="0081656F"/>
+    <w:pPr>
+      <w:keepNext/>
+      <w:keepLines/>
+      <w:spacing w:before="200" w:after="0"/>
+      <w:outlineLvl w:val="1"/>
+    </w:pPr>
+    <w:rPr>
+      <w:rFonts w:asciiTheme="majorHAnsi" w:eastAsiaTheme="majorEastAsia" w:hAnsiTheme="majorHAnsi" w:cstheme="majorBidi"/>
+      <w:b/>
+      <w:bCs/>
+      <w:color w:val="4F81BD" w:themeColor="accent1"/>
+      <w:sz w:val="26"/>
+      <w:szCs w:val="26"/>
+    </w:rPr>
+  </w:style>
   <w:style w:type="character" w:default="1" w:styleId="Fontepargpadro">
     <w:name w:val="Default Paragraph Font"/>
     <w:uiPriority w:val="1"/>
@@ -1734,6 +2185,32 @@
       <w:ind w:left="720"/>
       <w:contextualSpacing/>
     </w:pPr>
+  </w:style>
+  <w:style w:type="character" w:styleId="Hyperlink">
+    <w:name w:val="Hyperlink"/>
+    <w:basedOn w:val="Fontepargpadro"/>
+    <w:uiPriority w:val="99"/>
+    <w:unhideWhenUsed/>
+    <w:rsid w:val="0081656F"/>
+    <w:rPr>
+      <w:color w:val="0000FF" w:themeColor="hyperlink"/>
+      <w:u w:val="single"/>
+    </w:rPr>
+  </w:style>
+  <w:style w:type="character" w:customStyle="1" w:styleId="Ttulo2Char">
+    <w:name w:val="Título 2 Char"/>
+    <w:basedOn w:val="Fontepargpadro"/>
+    <w:link w:val="Ttulo2"/>
+    <w:uiPriority w:val="9"/>
+    <w:rsid w:val="0081656F"/>
+    <w:rPr>
+      <w:rFonts w:asciiTheme="majorHAnsi" w:eastAsiaTheme="majorEastAsia" w:hAnsiTheme="majorHAnsi" w:cstheme="majorBidi"/>
+      <w:b/>
+      <w:bCs/>
+      <w:color w:val="4F81BD" w:themeColor="accent1"/>
+      <w:sz w:val="26"/>
+      <w:szCs w:val="26"/>
+    </w:rPr>
   </w:style>
 </w:styles>
 </file>
@@ -1898,6 +2375,30 @@
     <w:name w:val="Normal"/>
     <w:qFormat/>
   </w:style>
+  <w:style w:type="paragraph" w:styleId="Ttulo2">
+    <w:name w:val="heading 2"/>
+    <w:basedOn w:val="Normal"/>
+    <w:next w:val="Normal"/>
+    <w:link w:val="Ttulo2Char"/>
+    <w:uiPriority w:val="9"/>
+    <w:unhideWhenUsed/>
+    <w:qFormat/>
+    <w:rsid w:val="0081656F"/>
+    <w:pPr>
+      <w:keepNext/>
+      <w:keepLines/>
+      <w:spacing w:before="200" w:after="0"/>
+      <w:outlineLvl w:val="1"/>
+    </w:pPr>
+    <w:rPr>
+      <w:rFonts w:asciiTheme="majorHAnsi" w:eastAsiaTheme="majorEastAsia" w:hAnsiTheme="majorHAnsi" w:cstheme="majorBidi"/>
+      <w:b/>
+      <w:bCs/>
+      <w:color w:val="4F81BD" w:themeColor="accent1"/>
+      <w:sz w:val="26"/>
+      <w:szCs w:val="26"/>
+    </w:rPr>
+  </w:style>
   <w:style w:type="character" w:default="1" w:styleId="Fontepargpadro">
     <w:name w:val="Default Paragraph Font"/>
     <w:uiPriority w:val="1"/>
@@ -2121,6 +2622,32 @@
       <w:ind w:left="720"/>
       <w:contextualSpacing/>
     </w:pPr>
+  </w:style>
+  <w:style w:type="character" w:styleId="Hyperlink">
+    <w:name w:val="Hyperlink"/>
+    <w:basedOn w:val="Fontepargpadro"/>
+    <w:uiPriority w:val="99"/>
+    <w:unhideWhenUsed/>
+    <w:rsid w:val="0081656F"/>
+    <w:rPr>
+      <w:color w:val="0000FF" w:themeColor="hyperlink"/>
+      <w:u w:val="single"/>
+    </w:rPr>
+  </w:style>
+  <w:style w:type="character" w:customStyle="1" w:styleId="Ttulo2Char">
+    <w:name w:val="Título 2 Char"/>
+    <w:basedOn w:val="Fontepargpadro"/>
+    <w:link w:val="Ttulo2"/>
+    <w:uiPriority w:val="9"/>
+    <w:rsid w:val="0081656F"/>
+    <w:rPr>
+      <w:rFonts w:asciiTheme="majorHAnsi" w:eastAsiaTheme="majorEastAsia" w:hAnsiTheme="majorHAnsi" w:cstheme="majorBidi"/>
+      <w:b/>
+      <w:bCs/>
+      <w:color w:val="4F81BD" w:themeColor="accent1"/>
+      <w:sz w:val="26"/>
+      <w:szCs w:val="26"/>
+    </w:rPr>
   </w:style>
 </w:styles>
 </file>

</xml_diff>

<commit_message>
Update doc "ferramenta de analise estatica Rips"
</commit_message>
<xml_diff>
--- a/FERRAMENTA DE ANÁLISE ESTÁTICA RIPS – Tutorial de instalação.docx
+++ b/FERRAMENTA DE ANÁLISE ESTÁTICA RIPS – Tutorial de instalação.docx
@@ -1,6 +1,6 @@
 
 <file path=word/document.xml><?xml version="1.0" encoding="utf-8"?>
-<w:document xmlns:wpc="http://schemas.microsoft.com/office/word/2010/wordprocessingCanvas" xmlns:mc="http://schemas.openxmlformats.org/markup-compatibility/2006" xmlns:o="urn:schemas-microsoft-com:office:office" xmlns:r="http://schemas.openxmlformats.org/officeDocument/2006/relationships" xmlns:m="http://schemas.openxmlformats.org/officeDocument/2006/math" xmlns:v="urn:schemas-microsoft-com:vml" xmlns:wp14="http://schemas.microsoft.com/office/word/2010/wordprocessingDrawing" xmlns:wp="http://schemas.openxmlformats.org/drawingml/2006/wordprocessingDrawing" xmlns:w10="urn:schemas-microsoft-com:office:word" xmlns:w="http://schemas.openxmlformats.org/wordprocessingml/2006/main" xmlns:w14="http://schemas.microsoft.com/office/word/2010/wordml" xmlns:wpg="http://schemas.microsoft.com/office/word/2010/wordprocessingGroup" xmlns:wpi="http://schemas.microsoft.com/office/word/2010/wordprocessingInk" xmlns:wne="http://schemas.microsoft.com/office/word/2006/wordml" xmlns:wps="http://schemas.microsoft.com/office/word/2010/wordprocessingShape" mc:Ignorable="w14 wp14">
+<w:document xmlns:wpc="http://schemas.microsoft.com/office/word/2010/wordprocessingCanvas" xmlns:mc="http://schemas.openxmlformats.org/markup-compatibility/2006" xmlns:o="urn:schemas-microsoft-com:office:office" xmlns:r="http://schemas.openxmlformats.org/officeDocument/2006/relationships" xmlns:m="http://schemas.openxmlformats.org/officeDocument/2006/math" xmlns:v="urn:schemas-microsoft-com:vml" xmlns:wp14="http://schemas.microsoft.com/office/word/2010/wordprocessingDrawing" xmlns:wp="http://schemas.openxmlformats.org/drawingml/2006/wordprocessingDrawing" xmlns:w10="urn:schemas-microsoft-com:office:word" xmlns:w="http://schemas.openxmlformats.org/wordprocessingml/2006/main" xmlns:w14="http://schemas.microsoft.com/office/word/2010/wordml" xmlns:w15="http://schemas.microsoft.com/office/word/2012/wordml" xmlns:wpg="http://schemas.microsoft.com/office/word/2010/wordprocessingGroup" xmlns:wpi="http://schemas.microsoft.com/office/word/2010/wordprocessingInk" xmlns:wne="http://schemas.microsoft.com/office/word/2006/wordml" xmlns:wps="http://schemas.microsoft.com/office/word/2010/wordprocessingShape" mc:Ignorable="w14 w15 wp14">
   <w:body>
     <w:p>
       <w:pPr>
@@ -399,8 +399,6 @@
         </w:rPr>
         <w:t>10/0127908</w:t>
       </w:r>
-      <w:bookmarkStart w:id="0" w:name="_GoBack"/>
-      <w:bookmarkEnd w:id="0"/>
     </w:p>
     <w:p>
       <w:pPr>
@@ -463,7 +461,43 @@
           <w:sz w:val="24"/>
           <w:lang w:val="pt-BR"/>
         </w:rPr>
-        <w:t>RIPS é uma ferramenta escrita em PHP para encontrar vulnerabilidades em aplicações PHP usando análise estática de código. Por tokenização e parsing de todos os arquivos de código fonte RIPS é capaz de transformar o código-fonte PHP em um modelo de programa para detectar funções potencialmente vulneráveis</w:t>
+        <w:t xml:space="preserve">RIPS é uma ferramenta escrita em PHP para encontrar vulnerabilidades em aplicações PHP usando análise estática de código. Por </w:t>
+      </w:r>
+      <w:proofErr w:type="spellStart"/>
+      <w:r>
+        <w:rPr>
+          <w:rFonts w:ascii="Georgia" w:hAnsi="Georgia"/>
+          <w:sz w:val="24"/>
+          <w:lang w:val="pt-BR"/>
+        </w:rPr>
+        <w:t>tokenização</w:t>
+      </w:r>
+      <w:proofErr w:type="spellEnd"/>
+      <w:r>
+        <w:rPr>
+          <w:rFonts w:ascii="Georgia" w:hAnsi="Georgia"/>
+          <w:sz w:val="24"/>
+          <w:lang w:val="pt-BR"/>
+        </w:rPr>
+        <w:t xml:space="preserve"> e </w:t>
+      </w:r>
+      <w:proofErr w:type="spellStart"/>
+      <w:r>
+        <w:rPr>
+          <w:rFonts w:ascii="Georgia" w:hAnsi="Georgia"/>
+          <w:sz w:val="24"/>
+          <w:lang w:val="pt-BR"/>
+        </w:rPr>
+        <w:t>parsing</w:t>
+      </w:r>
+      <w:proofErr w:type="spellEnd"/>
+      <w:r>
+        <w:rPr>
+          <w:rFonts w:ascii="Georgia" w:hAnsi="Georgia"/>
+          <w:sz w:val="24"/>
+          <w:lang w:val="pt-BR"/>
+        </w:rPr>
+        <w:t xml:space="preserve"> de todos os arquivos de código fonte RIPS é capaz de transformar o código-fonte PHP em um modelo de programa para detectar funções potencialmente vulneráveis</w:t>
       </w:r>
       <w:r>
         <w:rPr>
@@ -479,7 +513,25 @@
           <w:sz w:val="24"/>
           <w:lang w:val="pt-BR"/>
         </w:rPr>
-        <w:t xml:space="preserve"> que podem ser contaminados por userinput (influenciado por um usuário mal-intencionado), durante o fluxo do programa. Além da saída estruturada de vulnerabilidades encontradas, RIPS também oferece uma estrutura de framework de código integrado, para posterior análise manual.</w:t>
+        <w:t xml:space="preserve"> que podem ser contaminados por </w:t>
+      </w:r>
+      <w:proofErr w:type="spellStart"/>
+      <w:r>
+        <w:rPr>
+          <w:rFonts w:ascii="Georgia" w:hAnsi="Georgia"/>
+          <w:sz w:val="24"/>
+          <w:lang w:val="pt-BR"/>
+        </w:rPr>
+        <w:t>userinput</w:t>
+      </w:r>
+      <w:proofErr w:type="spellEnd"/>
+      <w:r>
+        <w:rPr>
+          <w:rFonts w:ascii="Georgia" w:hAnsi="Georgia"/>
+          <w:sz w:val="24"/>
+          <w:lang w:val="pt-BR"/>
+        </w:rPr>
+        <w:t xml:space="preserve"> (influenciado por um usuário mal-intencionado), durante o fluxo do programa. Além da saída estruturada de vulnerabilidades encontradas, RIPS também oferece uma estrutura de framework de código integrado, para posterior análise manual.</w:t>
       </w:r>
     </w:p>
     <w:p>
@@ -499,7 +551,25 @@
           <w:sz w:val="24"/>
           <w:lang w:val="pt-BR"/>
         </w:rPr>
-        <w:t>Entre algumas das features apresentas pelo RIPS temos:</w:t>
+        <w:t xml:space="preserve">Entre algumas das </w:t>
+      </w:r>
+      <w:proofErr w:type="spellStart"/>
+      <w:r>
+        <w:rPr>
+          <w:rFonts w:ascii="Georgia" w:hAnsi="Georgia"/>
+          <w:sz w:val="24"/>
+          <w:lang w:val="pt-BR"/>
+        </w:rPr>
+        <w:t>features</w:t>
+      </w:r>
+      <w:proofErr w:type="spellEnd"/>
+      <w:r>
+        <w:rPr>
+          <w:rFonts w:ascii="Georgia" w:hAnsi="Georgia"/>
+          <w:sz w:val="24"/>
+          <w:lang w:val="pt-BR"/>
+        </w:rPr>
+        <w:t xml:space="preserve"> apresentas pelo RIPS temos:</w:t>
       </w:r>
     </w:p>
     <w:p>
@@ -748,7 +818,7 @@
           <w:lang w:val="pt-BR"/>
         </w:rPr>
       </w:pPr>
-      <w:proofErr w:type="gramStart"/>
+      <w:proofErr w:type="spellStart"/>
       <w:r>
         <w:rPr>
           <w:rFonts w:ascii="Georgia" w:hAnsi="Georgia"/>
@@ -757,15 +827,25 @@
         </w:rPr>
         <w:t>XPath</w:t>
       </w:r>
-      <w:proofErr w:type="gramEnd"/>
-      <w:r>
-        <w:rPr>
-          <w:rFonts w:ascii="Georgia" w:hAnsi="Georgia"/>
-          <w:sz w:val="24"/>
-          <w:lang w:val="pt-BR"/>
-        </w:rPr>
-        <w:t xml:space="preserve"> Injection</w:t>
-      </w:r>
+      <w:proofErr w:type="spellEnd"/>
+      <w:r>
+        <w:rPr>
+          <w:rFonts w:ascii="Georgia" w:hAnsi="Georgia"/>
+          <w:sz w:val="24"/>
+          <w:lang w:val="pt-BR"/>
+        </w:rPr>
+        <w:t xml:space="preserve"> </w:t>
+      </w:r>
+      <w:proofErr w:type="spellStart"/>
+      <w:r>
+        <w:rPr>
+          <w:rFonts w:ascii="Georgia" w:hAnsi="Georgia"/>
+          <w:sz w:val="24"/>
+          <w:lang w:val="pt-BR"/>
+        </w:rPr>
+        <w:t>Injection</w:t>
+      </w:r>
+      <w:proofErr w:type="spellEnd"/>
     </w:p>
     <w:p>
       <w:pPr>
@@ -808,7 +888,25 @@
           <w:sz w:val="24"/>
           <w:lang w:val="pt-BR"/>
         </w:rPr>
-        <w:t>Estatísticas referentes ao Scans e as vulnerabilidades da aplicação</w:t>
+        <w:t xml:space="preserve">Estatísticas referentes ao </w:t>
+      </w:r>
+      <w:proofErr w:type="spellStart"/>
+      <w:r>
+        <w:rPr>
+          <w:rFonts w:ascii="Georgia" w:hAnsi="Georgia"/>
+          <w:sz w:val="24"/>
+          <w:lang w:val="pt-BR"/>
+        </w:rPr>
+        <w:t>Scans</w:t>
+      </w:r>
+      <w:proofErr w:type="spellEnd"/>
+      <w:r>
+        <w:rPr>
+          <w:rFonts w:ascii="Georgia" w:hAnsi="Georgia"/>
+          <w:sz w:val="24"/>
+          <w:lang w:val="pt-BR"/>
+        </w:rPr>
+        <w:t xml:space="preserve"> e as vulnerabilidades da aplicação</w:t>
       </w:r>
     </w:p>
     <w:p>
@@ -832,7 +930,25 @@
           <w:sz w:val="24"/>
           <w:lang w:val="pt-BR"/>
         </w:rPr>
-        <w:t>Linhas de código vulneraveis são agrupadas</w:t>
+        <w:t xml:space="preserve">Linhas de código </w:t>
+      </w:r>
+      <w:proofErr w:type="spellStart"/>
+      <w:r>
+        <w:rPr>
+          <w:rFonts w:ascii="Georgia" w:hAnsi="Georgia"/>
+          <w:sz w:val="24"/>
+          <w:lang w:val="pt-BR"/>
+        </w:rPr>
+        <w:t>vulneraveis</w:t>
+      </w:r>
+      <w:proofErr w:type="spellEnd"/>
+      <w:r>
+        <w:rPr>
+          <w:rFonts w:ascii="Georgia" w:hAnsi="Georgia"/>
+          <w:sz w:val="24"/>
+          <w:lang w:val="pt-BR"/>
+        </w:rPr>
+        <w:t xml:space="preserve"> são agrupadas</w:t>
       </w:r>
     </w:p>
     <w:p>
@@ -858,7 +974,7 @@
         </w:rPr>
         <w:t xml:space="preserve">Descrição das Vulnerabilidades com exemplo de código, </w:t>
       </w:r>
-      <w:proofErr w:type="gramStart"/>
+      <w:proofErr w:type="spellStart"/>
       <w:r>
         <w:rPr>
           <w:rFonts w:ascii="Georgia" w:hAnsi="Georgia"/>
@@ -867,7 +983,7 @@
         </w:rPr>
         <w:t>PoC</w:t>
       </w:r>
-      <w:proofErr w:type="gramEnd"/>
+      <w:proofErr w:type="spellEnd"/>
       <w:r>
         <w:rPr>
           <w:rFonts w:ascii="Georgia" w:hAnsi="Georgia"/>
@@ -892,15 +1008,43 @@
           <w:lang w:val="pt-BR"/>
         </w:rPr>
       </w:pPr>
-      <w:r>
-        <w:rPr>
-          <w:rFonts w:ascii="Georgia" w:hAnsi="Georgia"/>
-          <w:sz w:val="24"/>
-          <w:lang w:val="pt-BR"/>
-        </w:rPr>
-        <w:t xml:space="preserve">Engine que permite a criação do Exploit para </w:t>
-      </w:r>
-      <w:proofErr w:type="gramStart"/>
+      <w:proofErr w:type="spellStart"/>
+      <w:r>
+        <w:rPr>
+          <w:rFonts w:ascii="Georgia" w:hAnsi="Georgia"/>
+          <w:sz w:val="24"/>
+          <w:lang w:val="pt-BR"/>
+        </w:rPr>
+        <w:t>Engine</w:t>
+      </w:r>
+      <w:proofErr w:type="spellEnd"/>
+      <w:r>
+        <w:rPr>
+          <w:rFonts w:ascii="Georgia" w:hAnsi="Georgia"/>
+          <w:sz w:val="24"/>
+          <w:lang w:val="pt-BR"/>
+        </w:rPr>
+        <w:t xml:space="preserve"> que permite a criação do </w:t>
+      </w:r>
+      <w:proofErr w:type="spellStart"/>
+      <w:r>
+        <w:rPr>
+          <w:rFonts w:ascii="Georgia" w:hAnsi="Georgia"/>
+          <w:sz w:val="24"/>
+          <w:lang w:val="pt-BR"/>
+        </w:rPr>
+        <w:t>Exploit</w:t>
+      </w:r>
+      <w:proofErr w:type="spellEnd"/>
+      <w:r>
+        <w:rPr>
+          <w:rFonts w:ascii="Georgia" w:hAnsi="Georgia"/>
+          <w:sz w:val="24"/>
+          <w:lang w:val="pt-BR"/>
+        </w:rPr>
+        <w:t xml:space="preserve"> para </w:t>
+      </w:r>
+      <w:proofErr w:type="spellStart"/>
       <w:r>
         <w:rPr>
           <w:rFonts w:ascii="Georgia" w:hAnsi="Georgia"/>
@@ -909,7 +1053,7 @@
         </w:rPr>
         <w:t>explorer</w:t>
       </w:r>
-      <w:proofErr w:type="gramEnd"/>
+      <w:proofErr w:type="spellEnd"/>
       <w:r>
         <w:rPr>
           <w:rFonts w:ascii="Georgia" w:hAnsi="Georgia"/>
@@ -964,7 +1108,25 @@
           <w:sz w:val="24"/>
           <w:lang w:val="pt-BR"/>
         </w:rPr>
-        <w:t>Exibição gráfica de funções (conectadas pelas calls)</w:t>
+        <w:t xml:space="preserve">Exibição gráfica de funções (conectadas pelas </w:t>
+      </w:r>
+      <w:proofErr w:type="spellStart"/>
+      <w:r>
+        <w:rPr>
+          <w:rFonts w:ascii="Georgia" w:hAnsi="Georgia"/>
+          <w:sz w:val="24"/>
+          <w:lang w:val="pt-BR"/>
+        </w:rPr>
+        <w:t>calls</w:t>
+      </w:r>
+      <w:proofErr w:type="spellEnd"/>
+      <w:r>
+        <w:rPr>
+          <w:rFonts w:ascii="Georgia" w:hAnsi="Georgia"/>
+          <w:sz w:val="24"/>
+          <w:lang w:val="pt-BR"/>
+        </w:rPr>
+        <w:t>)</w:t>
       </w:r>
     </w:p>
     <w:p>
@@ -982,13 +1144,59 @@
           <w:lang w:val="pt-BR"/>
         </w:rPr>
       </w:pPr>
-      <w:r>
-        <w:rPr>
-          <w:rFonts w:ascii="Georgia" w:hAnsi="Georgia"/>
-          <w:sz w:val="24"/>
-          <w:lang w:val="pt-BR"/>
-        </w:rPr>
-        <w:t>Userinput list (parámetros da aplicação)</w:t>
+      <w:proofErr w:type="spellStart"/>
+      <w:r>
+        <w:rPr>
+          <w:rFonts w:ascii="Georgia" w:hAnsi="Georgia"/>
+          <w:sz w:val="24"/>
+          <w:lang w:val="pt-BR"/>
+        </w:rPr>
+        <w:t>Userinput</w:t>
+      </w:r>
+      <w:proofErr w:type="spellEnd"/>
+      <w:r>
+        <w:rPr>
+          <w:rFonts w:ascii="Georgia" w:hAnsi="Georgia"/>
+          <w:sz w:val="24"/>
+          <w:lang w:val="pt-BR"/>
+        </w:rPr>
+        <w:t xml:space="preserve"> </w:t>
+      </w:r>
+      <w:proofErr w:type="spellStart"/>
+      <w:r>
+        <w:rPr>
+          <w:rFonts w:ascii="Georgia" w:hAnsi="Georgia"/>
+          <w:sz w:val="24"/>
+          <w:lang w:val="pt-BR"/>
+        </w:rPr>
+        <w:t>list</w:t>
+      </w:r>
+      <w:proofErr w:type="spellEnd"/>
+      <w:r>
+        <w:rPr>
+          <w:rFonts w:ascii="Georgia" w:hAnsi="Georgia"/>
+          <w:sz w:val="24"/>
+          <w:lang w:val="pt-BR"/>
+        </w:rPr>
+        <w:t xml:space="preserve"> (</w:t>
+      </w:r>
+      <w:proofErr w:type="spellStart"/>
+      <w:r>
+        <w:rPr>
+          <w:rFonts w:ascii="Georgia" w:hAnsi="Georgia"/>
+          <w:sz w:val="24"/>
+          <w:lang w:val="pt-BR"/>
+        </w:rPr>
+        <w:t>parámetros</w:t>
+      </w:r>
+      <w:proofErr w:type="spellEnd"/>
+      <w:r>
+        <w:rPr>
+          <w:rFonts w:ascii="Georgia" w:hAnsi="Georgia"/>
+          <w:sz w:val="24"/>
+          <w:lang w:val="pt-BR"/>
+        </w:rPr>
+        <w:t xml:space="preserve"> da aplicação)</w:t>
       </w:r>
     </w:p>
     <w:p>
@@ -1032,7 +1240,97 @@
           <w:sz w:val="24"/>
           <w:lang w:val="pt-BR"/>
         </w:rPr>
-        <w:t>Entre muitas outras que permitem que você faça o debug da aplicação utilizando inclusive expressões regulares. Efetuando a análise estática do código com RIPs, você consegue rapidez ao executar a análise (executar uma análise estática manualmente pode ser dolorosamente demorado).  Você consegue identificar blind/non-blind SQL exploitation, detectar backdoors em seu código entre outras vantagens.</w:t>
+        <w:t xml:space="preserve">Entre muitas outras que permitem que você faça o debug da aplicação utilizando inclusive expressões regulares. Efetuando a análise estática do código com </w:t>
+      </w:r>
+      <w:proofErr w:type="spellStart"/>
+      <w:r>
+        <w:rPr>
+          <w:rFonts w:ascii="Georgia" w:hAnsi="Georgia"/>
+          <w:sz w:val="24"/>
+          <w:lang w:val="pt-BR"/>
+        </w:rPr>
+        <w:t>RIPs</w:t>
+      </w:r>
+      <w:proofErr w:type="spellEnd"/>
+      <w:r>
+        <w:rPr>
+          <w:rFonts w:ascii="Georgia" w:hAnsi="Georgia"/>
+          <w:sz w:val="24"/>
+          <w:lang w:val="pt-BR"/>
+        </w:rPr>
+        <w:t xml:space="preserve">, você consegue rapidez ao executar a análise (executar uma análise estática manualmente pode ser dolorosamente demorado).  Você consegue identificar </w:t>
+      </w:r>
+      <w:proofErr w:type="spellStart"/>
+      <w:r>
+        <w:rPr>
+          <w:rFonts w:ascii="Georgia" w:hAnsi="Georgia"/>
+          <w:sz w:val="24"/>
+          <w:lang w:val="pt-BR"/>
+        </w:rPr>
+        <w:t>blind</w:t>
+      </w:r>
+      <w:proofErr w:type="spellEnd"/>
+      <w:r>
+        <w:rPr>
+          <w:rFonts w:ascii="Georgia" w:hAnsi="Georgia"/>
+          <w:sz w:val="24"/>
+          <w:lang w:val="pt-BR"/>
+        </w:rPr>
+        <w:t>/non-</w:t>
+      </w:r>
+      <w:proofErr w:type="spellStart"/>
+      <w:r>
+        <w:rPr>
+          <w:rFonts w:ascii="Georgia" w:hAnsi="Georgia"/>
+          <w:sz w:val="24"/>
+          <w:lang w:val="pt-BR"/>
+        </w:rPr>
+        <w:t>blind</w:t>
+      </w:r>
+      <w:proofErr w:type="spellEnd"/>
+      <w:r>
+        <w:rPr>
+          <w:rFonts w:ascii="Georgia" w:hAnsi="Georgia"/>
+          <w:sz w:val="24"/>
+          <w:lang w:val="pt-BR"/>
+        </w:rPr>
+        <w:t xml:space="preserve"> SQL </w:t>
+      </w:r>
+      <w:proofErr w:type="spellStart"/>
+      <w:r>
+        <w:rPr>
+          <w:rFonts w:ascii="Georgia" w:hAnsi="Georgia"/>
+          <w:sz w:val="24"/>
+          <w:lang w:val="pt-BR"/>
+        </w:rPr>
+        <w:t>exploitation</w:t>
+      </w:r>
+      <w:proofErr w:type="spellEnd"/>
+      <w:r>
+        <w:rPr>
+          <w:rFonts w:ascii="Georgia" w:hAnsi="Georgia"/>
+          <w:sz w:val="24"/>
+          <w:lang w:val="pt-BR"/>
+        </w:rPr>
+        <w:t xml:space="preserve">, detectar </w:t>
+      </w:r>
+      <w:proofErr w:type="spellStart"/>
+      <w:r>
+        <w:rPr>
+          <w:rFonts w:ascii="Georgia" w:hAnsi="Georgia"/>
+          <w:sz w:val="24"/>
+          <w:lang w:val="pt-BR"/>
+        </w:rPr>
+        <w:t>backdoors</w:t>
+      </w:r>
+      <w:proofErr w:type="spellEnd"/>
+      <w:r>
+        <w:rPr>
+          <w:rFonts w:ascii="Georgia" w:hAnsi="Georgia"/>
+          <w:sz w:val="24"/>
+          <w:lang w:val="pt-BR"/>
+        </w:rPr>
+        <w:t xml:space="preserve"> em seu código entre outras vantagens.</w:t>
       </w:r>
     </w:p>
     <w:p>
@@ -1115,7 +1413,57 @@
           <w:sz w:val="24"/>
           <w:lang w:val="pt-BR"/>
         </w:rPr>
-        <w:t>É preciso ter o webserver local WAMP instalado.</w:t>
+        <w:t>É</w:t>
+      </w:r>
+      <w:r>
+        <w:rPr>
+          <w:rFonts w:ascii="Georgia" w:hAnsi="Georgia"/>
+          <w:sz w:val="24"/>
+          <w:lang w:val="pt-BR"/>
+        </w:rPr>
+        <w:t xml:space="preserve"> preciso ter o </w:t>
+      </w:r>
+      <w:proofErr w:type="spellStart"/>
+      <w:r>
+        <w:rPr>
+          <w:rFonts w:ascii="Georgia" w:hAnsi="Georgia"/>
+          <w:sz w:val="24"/>
+          <w:lang w:val="pt-BR"/>
+        </w:rPr>
+        <w:t>webserver</w:t>
+      </w:r>
+      <w:proofErr w:type="spellEnd"/>
+      <w:r>
+        <w:rPr>
+          <w:rFonts w:ascii="Georgia" w:hAnsi="Georgia"/>
+          <w:sz w:val="24"/>
+          <w:lang w:val="pt-BR"/>
+        </w:rPr>
+        <w:t xml:space="preserve"> local X</w:t>
+      </w:r>
+      <w:r>
+        <w:rPr>
+          <w:rFonts w:ascii="Georgia" w:hAnsi="Georgia"/>
+          <w:sz w:val="24"/>
+          <w:lang w:val="pt-BR"/>
+        </w:rPr>
+        <w:t>AMP</w:t>
+      </w:r>
+      <w:r>
+        <w:rPr>
+          <w:rFonts w:ascii="Georgia" w:hAnsi="Georgia"/>
+          <w:sz w:val="24"/>
+          <w:lang w:val="pt-BR"/>
+        </w:rPr>
+        <w:t>P (ou similar)</w:t>
+      </w:r>
+      <w:r>
+        <w:rPr>
+          <w:rFonts w:ascii="Georgia" w:hAnsi="Georgia"/>
+          <w:sz w:val="24"/>
+          <w:lang w:val="pt-BR"/>
+        </w:rPr>
+        <w:t xml:space="preserve"> instalado.</w:t>
       </w:r>
     </w:p>
     <w:p>
@@ -1149,9 +1497,17 @@
           <w:lang w:val="pt-BR"/>
         </w:rPr>
         <w:lastRenderedPageBreak/>
-        <w:t xml:space="preserve">Faça o download da ferramenta RIPS no link: </w:t>
-      </w:r>
-      <w:hyperlink r:id="rId8" w:history="1">
+        <w:t>Foi feito</w:t>
+      </w:r>
+      <w:r>
+        <w:rPr>
+          <w:rFonts w:ascii="Georgia" w:hAnsi="Georgia"/>
+          <w:sz w:val="24"/>
+          <w:lang w:val="pt-BR"/>
+        </w:rPr>
+        <w:t xml:space="preserve"> o download da ferramenta RIPS no link: </w:t>
+      </w:r>
+      <w:hyperlink r:id="rId7" w:history="1">
         <w:r>
           <w:rPr>
             <w:rStyle w:val="Hyperlink"/>
@@ -1190,15 +1546,128 @@
           <w:sz w:val="24"/>
           <w:lang w:val="pt-BR"/>
         </w:rPr>
-        <w:t xml:space="preserve">raia o conteúdo para a pasta </w:t>
-      </w:r>
-      <w:r>
-        <w:rPr>
-          <w:rFonts w:ascii="Georgia" w:hAnsi="Georgia"/>
-          <w:sz w:val="24"/>
-          <w:lang w:val="pt-BR"/>
-        </w:rPr>
-        <w:t>C:\wamp\apps\rips-0.54</w:t>
+        <w:t>raiu-se</w:t>
+      </w:r>
+      <w:r>
+        <w:rPr>
+          <w:rFonts w:ascii="Georgia" w:hAnsi="Georgia"/>
+          <w:sz w:val="24"/>
+          <w:lang w:val="pt-BR"/>
+        </w:rPr>
+        <w:t xml:space="preserve"> o conteúdo para a pasta </w:t>
+      </w:r>
+      <w:r>
+        <w:rPr>
+          <w:rFonts w:ascii="Georgia" w:hAnsi="Georgia"/>
+          <w:sz w:val="24"/>
+          <w:lang w:val="pt-BR"/>
+        </w:rPr>
+        <w:t>C:\x</w:t>
+      </w:r>
+      <w:r>
+        <w:rPr>
+          <w:rFonts w:ascii="Georgia" w:hAnsi="Georgia"/>
+          <w:sz w:val="24"/>
+          <w:lang w:val="pt-BR"/>
+        </w:rPr>
+        <w:t>amp</w:t>
+      </w:r>
+      <w:r>
+        <w:rPr>
+          <w:rFonts w:ascii="Georgia" w:hAnsi="Georgia"/>
+          <w:sz w:val="24"/>
+          <w:lang w:val="pt-BR"/>
+        </w:rPr>
+        <w:t>p</w:t>
+      </w:r>
+      <w:r>
+        <w:rPr>
+          <w:rFonts w:ascii="Georgia" w:hAnsi="Georgia"/>
+          <w:sz w:val="24"/>
+          <w:lang w:val="pt-BR"/>
+        </w:rPr>
+        <w:t>\</w:t>
+      </w:r>
+      <w:r>
+        <w:rPr>
+          <w:rFonts w:ascii="Georgia" w:hAnsi="Georgia"/>
+          <w:sz w:val="24"/>
+          <w:lang w:val="pt-BR"/>
+        </w:rPr>
+        <w:t>htdocs</w:t>
+      </w:r>
+      <w:r>
+        <w:rPr>
+          <w:rFonts w:ascii="Georgia" w:hAnsi="Georgia"/>
+          <w:sz w:val="24"/>
+          <w:lang w:val="pt-BR"/>
+        </w:rPr>
+        <w:t>\rips</w:t>
+      </w:r>
+    </w:p>
+    <w:p>
+      <w:pPr>
+        <w:rPr>
+          <w:rFonts w:ascii="Georgia" w:hAnsi="Georgia"/>
+          <w:sz w:val="24"/>
+          <w:lang w:val="pt-BR"/>
+        </w:rPr>
+      </w:pPr>
+      <w:r>
+        <w:rPr>
+          <w:rFonts w:ascii="Georgia" w:hAnsi="Georgia"/>
+          <w:noProof/>
+          <w:sz w:val="24"/>
+          <w:lang w:val="pt-BR" w:eastAsia="pt-BR"/>
+        </w:rPr>
+        <w:drawing>
+          <wp:inline distT="0" distB="0" distL="0" distR="0" wp14:anchorId="27F99577" wp14:editId="2CE7AF67">
+            <wp:extent cx="5400040" cy="3695265"/>
+            <wp:effectExtent l="0" t="0" r="0" b="635"/>
+            <wp:docPr id="1" name="Imagem 1" descr="C:\Users\Yeltsin\Pictures\1.jpg"/>
+            <wp:cNvGraphicFramePr>
+              <a:graphicFrameLocks xmlns:a="http://schemas.openxmlformats.org/drawingml/2006/main" noChangeAspect="1"/>
+            </wp:cNvGraphicFramePr>
+            <a:graphic xmlns:a="http://schemas.openxmlformats.org/drawingml/2006/main">
+              <a:graphicData uri="http://schemas.openxmlformats.org/drawingml/2006/picture">
+                <pic:pic xmlns:pic="http://schemas.openxmlformats.org/drawingml/2006/picture">
+                  <pic:nvPicPr>
+                    <pic:cNvPr id="0" name="Picture 1" descr="C:\Users\Yeltsin\Pictures\1.jpg"/>
+                    <pic:cNvPicPr>
+                      <a:picLocks noChangeAspect="1" noChangeArrowheads="1"/>
+                    </pic:cNvPicPr>
+                  </pic:nvPicPr>
+                  <pic:blipFill>
+                    <a:blip r:embed="rId8">
+                      <a:extLst>
+                        <a:ext uri="{28A0092B-C50C-407E-A947-70E740481C1C}">
+                          <a14:useLocalDpi xmlns:a14="http://schemas.microsoft.com/office/drawing/2010/main" val="0"/>
+                        </a:ext>
+                      </a:extLst>
+                    </a:blip>
+                    <a:srcRect/>
+                    <a:stretch>
+                      <a:fillRect/>
+                    </a:stretch>
+                  </pic:blipFill>
+                  <pic:spPr bwMode="auto">
+                    <a:xfrm>
+                      <a:off x="0" y="0"/>
+                      <a:ext cx="5400040" cy="3695265"/>
+                    </a:xfrm>
+                    <a:prstGeom prst="rect">
+                      <a:avLst/>
+                    </a:prstGeom>
+                    <a:noFill/>
+                    <a:ln>
+                      <a:noFill/>
+                    </a:ln>
+                  </pic:spPr>
+                </pic:pic>
+              </a:graphicData>
+            </a:graphic>
+          </wp:inline>
+        </w:drawing>
       </w:r>
     </w:p>
     <w:p>
@@ -1214,9 +1683,349 @@
           <w:lang w:val="pt-BR"/>
         </w:rPr>
       </w:pPr>
+      <w:r>
+        <w:rPr>
+          <w:rFonts w:ascii="Georgia" w:hAnsi="Georgia"/>
+          <w:sz w:val="24"/>
+          <w:lang w:val="pt-BR"/>
+        </w:rPr>
+        <w:t>Em seguida deve se acessar o caminho “</w:t>
+      </w:r>
+      <w:proofErr w:type="spellStart"/>
+      <w:r>
+        <w:rPr>
+          <w:rFonts w:ascii="Georgia" w:hAnsi="Georgia"/>
+          <w:sz w:val="24"/>
+          <w:lang w:val="pt-BR"/>
+        </w:rPr>
+        <w:t>locahost</w:t>
+      </w:r>
+      <w:proofErr w:type="spellEnd"/>
+      <w:r>
+        <w:rPr>
+          <w:rFonts w:ascii="Georgia" w:hAnsi="Georgia"/>
+          <w:sz w:val="24"/>
+          <w:lang w:val="pt-BR"/>
+        </w:rPr>
+        <w:t>/</w:t>
+      </w:r>
+      <w:proofErr w:type="spellStart"/>
+      <w:r>
+        <w:rPr>
+          <w:rFonts w:ascii="Georgia" w:hAnsi="Georgia"/>
+          <w:sz w:val="24"/>
+          <w:lang w:val="pt-BR"/>
+        </w:rPr>
+        <w:t>rips</w:t>
+      </w:r>
+      <w:proofErr w:type="spellEnd"/>
+      <w:r>
+        <w:rPr>
+          <w:rFonts w:ascii="Georgia" w:hAnsi="Georgia"/>
+          <w:sz w:val="24"/>
+          <w:lang w:val="pt-BR"/>
+        </w:rPr>
+        <w:t>”</w:t>
+      </w:r>
+      <w:r>
+        <w:rPr>
+          <w:rFonts w:ascii="Georgia" w:hAnsi="Georgia"/>
+          <w:sz w:val="24"/>
+          <w:lang w:val="pt-BR"/>
+        </w:rPr>
+        <w:t xml:space="preserve"> em alguma </w:t>
+      </w:r>
+      <w:r>
+        <w:rPr>
+          <w:rFonts w:ascii="Georgia" w:hAnsi="Georgia"/>
+          <w:sz w:val="24"/>
+          <w:lang w:val="pt-BR"/>
+        </w:rPr>
+        <w:t>navegador</w:t>
+      </w:r>
+      <w:r>
+        <w:rPr>
+          <w:rFonts w:ascii="Georgia" w:hAnsi="Georgia"/>
+          <w:sz w:val="24"/>
+          <w:lang w:val="pt-BR"/>
+        </w:rPr>
+        <w:t xml:space="preserve"> para abrir a interface da ferramenta.</w:t>
+      </w:r>
+    </w:p>
+    <w:p>
+      <w:pPr>
+        <w:rPr>
+          <w:rFonts w:ascii="Georgia" w:hAnsi="Georgia"/>
+          <w:sz w:val="24"/>
+          <w:lang w:val="pt-BR"/>
+        </w:rPr>
+      </w:pPr>
+      <w:r>
+        <w:rPr>
+          <w:rFonts w:ascii="Georgia" w:hAnsi="Georgia"/>
+          <w:noProof/>
+          <w:sz w:val="24"/>
+          <w:lang w:val="pt-BR" w:eastAsia="pt-BR"/>
+        </w:rPr>
+        <w:lastRenderedPageBreak/>
+        <w:drawing>
+          <wp:inline distT="0" distB="0" distL="0" distR="0">
+            <wp:extent cx="5400675" cy="3743325"/>
+            <wp:effectExtent l="0" t="0" r="9525" b="9525"/>
+            <wp:docPr id="3" name="Imagem 3" descr="C:\Users\Yeltsin\Pictures\1.jpg"/>
+            <wp:cNvGraphicFramePr>
+              <a:graphicFrameLocks xmlns:a="http://schemas.openxmlformats.org/drawingml/2006/main" noChangeAspect="1"/>
+            </wp:cNvGraphicFramePr>
+            <a:graphic xmlns:a="http://schemas.openxmlformats.org/drawingml/2006/main">
+              <a:graphicData uri="http://schemas.openxmlformats.org/drawingml/2006/picture">
+                <pic:pic xmlns:pic="http://schemas.openxmlformats.org/drawingml/2006/picture">
+                  <pic:nvPicPr>
+                    <pic:cNvPr id="0" name="Picture 2" descr="C:\Users\Yeltsin\Pictures\1.jpg"/>
+                    <pic:cNvPicPr>
+                      <a:picLocks noChangeAspect="1" noChangeArrowheads="1"/>
+                    </pic:cNvPicPr>
+                  </pic:nvPicPr>
+                  <pic:blipFill>
+                    <a:blip r:embed="rId9">
+                      <a:extLst>
+                        <a:ext uri="{28A0092B-C50C-407E-A947-70E740481C1C}">
+                          <a14:useLocalDpi xmlns:a14="http://schemas.microsoft.com/office/drawing/2010/main" val="0"/>
+                        </a:ext>
+                      </a:extLst>
+                    </a:blip>
+                    <a:srcRect/>
+                    <a:stretch>
+                      <a:fillRect/>
+                    </a:stretch>
+                  </pic:blipFill>
+                  <pic:spPr bwMode="auto">
+                    <a:xfrm>
+                      <a:off x="0" y="0"/>
+                      <a:ext cx="5400675" cy="3743325"/>
+                    </a:xfrm>
+                    <a:prstGeom prst="rect">
+                      <a:avLst/>
+                    </a:prstGeom>
+                    <a:noFill/>
+                    <a:ln>
+                      <a:noFill/>
+                    </a:ln>
+                  </pic:spPr>
+                </pic:pic>
+              </a:graphicData>
+            </a:graphic>
+          </wp:inline>
+        </w:drawing>
+      </w:r>
+    </w:p>
+    <w:p>
+      <w:pPr>
+        <w:pStyle w:val="PargrafodaLista"/>
+        <w:numPr>
+          <w:ilvl w:val="0"/>
+          <w:numId w:val="3"/>
+        </w:numPr>
+        <w:rPr>
+          <w:rFonts w:ascii="Georgia" w:hAnsi="Georgia"/>
+          <w:sz w:val="24"/>
+          <w:lang w:val="pt-BR"/>
+        </w:rPr>
+      </w:pPr>
+      <w:r>
+        <w:rPr>
+          <w:rFonts w:ascii="Georgia" w:hAnsi="Georgia"/>
+          <w:sz w:val="24"/>
+          <w:lang w:val="pt-BR"/>
+        </w:rPr>
+        <w:t>Para realizar operação de analise basta digitar o caminho do pasta ou arquivo desejado no campo “path/file” e clicar no botão “</w:t>
+      </w:r>
+      <w:proofErr w:type="spellStart"/>
+      <w:r>
+        <w:rPr>
+          <w:rFonts w:ascii="Georgia" w:hAnsi="Georgia"/>
+          <w:sz w:val="24"/>
+          <w:lang w:val="pt-BR"/>
+        </w:rPr>
+        <w:t>scan</w:t>
+      </w:r>
+      <w:proofErr w:type="spellEnd"/>
+      <w:r>
+        <w:rPr>
+          <w:rFonts w:ascii="Georgia" w:hAnsi="Georgia"/>
+          <w:sz w:val="24"/>
+          <w:lang w:val="pt-BR"/>
+        </w:rPr>
+        <w:t xml:space="preserve">”. </w:t>
+      </w:r>
+      <w:r>
+        <w:rPr>
+          <w:noProof/>
+          <w:lang w:val="pt-BR" w:eastAsia="pt-BR"/>
+        </w:rPr>
+        <w:drawing>
+          <wp:inline distT="0" distB="0" distL="0" distR="0">
+            <wp:extent cx="5400675" cy="3371850"/>
+            <wp:effectExtent l="0" t="0" r="9525" b="0"/>
+            <wp:docPr id="5" name="Imagem 5" descr="C:\Users\Yeltsin\Pictures\1.jpg"/>
+            <wp:cNvGraphicFramePr>
+              <a:graphicFrameLocks xmlns:a="http://schemas.openxmlformats.org/drawingml/2006/main" noChangeAspect="1"/>
+            </wp:cNvGraphicFramePr>
+            <a:graphic xmlns:a="http://schemas.openxmlformats.org/drawingml/2006/main">
+              <a:graphicData uri="http://schemas.openxmlformats.org/drawingml/2006/picture">
+                <pic:pic xmlns:pic="http://schemas.openxmlformats.org/drawingml/2006/picture">
+                  <pic:nvPicPr>
+                    <pic:cNvPr id="0" name="Picture 3" descr="C:\Users\Yeltsin\Pictures\1.jpg"/>
+                    <pic:cNvPicPr>
+                      <a:picLocks noChangeAspect="1" noChangeArrowheads="1"/>
+                    </pic:cNvPicPr>
+                  </pic:nvPicPr>
+                  <pic:blipFill>
+                    <a:blip r:embed="rId10">
+                      <a:extLst>
+                        <a:ext uri="{28A0092B-C50C-407E-A947-70E740481C1C}">
+                          <a14:useLocalDpi xmlns:a14="http://schemas.microsoft.com/office/drawing/2010/main" val="0"/>
+                        </a:ext>
+                      </a:extLst>
+                    </a:blip>
+                    <a:srcRect/>
+                    <a:stretch>
+                      <a:fillRect/>
+                    </a:stretch>
+                  </pic:blipFill>
+                  <pic:spPr bwMode="auto">
+                    <a:xfrm>
+                      <a:off x="0" y="0"/>
+                      <a:ext cx="5400675" cy="3371850"/>
+                    </a:xfrm>
+                    <a:prstGeom prst="rect">
+                      <a:avLst/>
+                    </a:prstGeom>
+                    <a:noFill/>
+                    <a:ln>
+                      <a:noFill/>
+                    </a:ln>
+                  </pic:spPr>
+                </pic:pic>
+              </a:graphicData>
+            </a:graphic>
+          </wp:inline>
+        </w:drawing>
+      </w:r>
+    </w:p>
+    <w:p>
+      <w:pPr>
+        <w:pStyle w:val="PargrafodaLista"/>
+        <w:numPr>
+          <w:ilvl w:val="0"/>
+          <w:numId w:val="3"/>
+        </w:numPr>
+        <w:rPr>
+          <w:rFonts w:ascii="Georgia" w:hAnsi="Georgia"/>
+          <w:sz w:val="24"/>
+          <w:lang w:val="pt-BR"/>
+        </w:rPr>
+      </w:pPr>
+      <w:r>
+        <w:rPr>
+          <w:rFonts w:ascii="Georgia" w:hAnsi="Georgia"/>
+          <w:sz w:val="24"/>
+          <w:lang w:val="pt-BR"/>
+        </w:rPr>
+        <w:t>Aguarda-se o processo de escaneamento, até obtenção do resultado.</w:t>
+      </w:r>
+    </w:p>
+    <w:p>
+      <w:pPr>
+        <w:pStyle w:val="PargrafodaLista"/>
+        <w:rPr>
+          <w:rFonts w:ascii="Georgia" w:hAnsi="Georgia"/>
+          <w:sz w:val="24"/>
+          <w:u w:val="single"/>
+          <w:lang w:val="pt-BR"/>
+        </w:rPr>
+      </w:pPr>
+      <w:r>
+        <w:rPr>
+          <w:rFonts w:ascii="Georgia" w:hAnsi="Georgia"/>
+          <w:noProof/>
+          <w:sz w:val="24"/>
+          <w:lang w:val="pt-BR" w:eastAsia="pt-BR"/>
+        </w:rPr>
+        <w:lastRenderedPageBreak/>
+        <w:drawing>
+          <wp:inline distT="0" distB="0" distL="0" distR="0">
+            <wp:extent cx="5400675" cy="2590800"/>
+            <wp:effectExtent l="0" t="0" r="9525" b="0"/>
+            <wp:docPr id="6" name="Imagem 6" descr="C:\Users\Yeltsin\Pictures\1.jpg"/>
+            <wp:cNvGraphicFramePr>
+              <a:graphicFrameLocks xmlns:a="http://schemas.openxmlformats.org/drawingml/2006/main" noChangeAspect="1"/>
+            </wp:cNvGraphicFramePr>
+            <a:graphic xmlns:a="http://schemas.openxmlformats.org/drawingml/2006/main">
+              <a:graphicData uri="http://schemas.openxmlformats.org/drawingml/2006/picture">
+                <pic:pic xmlns:pic="http://schemas.openxmlformats.org/drawingml/2006/picture">
+                  <pic:nvPicPr>
+                    <pic:cNvPr id="0" name="Picture 4" descr="C:\Users\Yeltsin\Pictures\1.jpg"/>
+                    <pic:cNvPicPr>
+                      <a:picLocks noChangeAspect="1" noChangeArrowheads="1"/>
+                    </pic:cNvPicPr>
+                  </pic:nvPicPr>
+                  <pic:blipFill>
+                    <a:blip r:embed="rId11" cstate="print">
+                      <a:extLst>
+                        <a:ext uri="{28A0092B-C50C-407E-A947-70E740481C1C}">
+                          <a14:useLocalDpi xmlns:a14="http://schemas.microsoft.com/office/drawing/2010/main" val="0"/>
+                        </a:ext>
+                      </a:extLst>
+                    </a:blip>
+                    <a:srcRect/>
+                    <a:stretch>
+                      <a:fillRect/>
+                    </a:stretch>
+                  </pic:blipFill>
+                  <pic:spPr bwMode="auto">
+                    <a:xfrm>
+                      <a:off x="0" y="0"/>
+                      <a:ext cx="5400675" cy="2590800"/>
+                    </a:xfrm>
+                    <a:prstGeom prst="rect">
+                      <a:avLst/>
+                    </a:prstGeom>
+                    <a:noFill/>
+                    <a:ln>
+                      <a:noFill/>
+                    </a:ln>
+                  </pic:spPr>
+                </pic:pic>
+              </a:graphicData>
+            </a:graphic>
+          </wp:inline>
+        </w:drawing>
+      </w:r>
+      <w:bookmarkStart w:id="0" w:name="_GoBack"/>
+      <w:bookmarkEnd w:id="0"/>
+    </w:p>
+    <w:p>
+      <w:pPr>
+        <w:pStyle w:val="PargrafodaLista"/>
+        <w:rPr>
+          <w:rFonts w:ascii="Georgia" w:hAnsi="Georgia"/>
+          <w:sz w:val="24"/>
+          <w:lang w:val="pt-BR"/>
+        </w:rPr>
+      </w:pPr>
+    </w:p>
+    <w:p>
+      <w:pPr>
+        <w:pStyle w:val="PargrafodaLista"/>
+        <w:rPr>
+          <w:rFonts w:ascii="Georgia" w:hAnsi="Georgia"/>
+          <w:sz w:val="24"/>
+          <w:lang w:val="pt-BR"/>
+        </w:rPr>
+      </w:pPr>
     </w:p>
     <w:sectPr>
-      <w:headerReference w:type="default" r:id="rId9"/>
+      <w:headerReference w:type="default" r:id="rId12"/>
       <w:pgSz w:w="11906" w:h="16838"/>
       <w:pgMar w:top="1417" w:right="1701" w:bottom="1417" w:left="1701" w:header="708" w:footer="708" w:gutter="0"/>
       <w:cols w:space="708"/>
@@ -1227,7 +2036,7 @@
 </file>
 
 <file path=word/endnotes.xml><?xml version="1.0" encoding="utf-8"?>
-<w:endnotes xmlns:wpc="http://schemas.microsoft.com/office/word/2010/wordprocessingCanvas" xmlns:mc="http://schemas.openxmlformats.org/markup-compatibility/2006" xmlns:o="urn:schemas-microsoft-com:office:office" xmlns:r="http://schemas.openxmlformats.org/officeDocument/2006/relationships" xmlns:m="http://schemas.openxmlformats.org/officeDocument/2006/math" xmlns:v="urn:schemas-microsoft-com:vml" xmlns:wp14="http://schemas.microsoft.com/office/word/2010/wordprocessingDrawing" xmlns:wp="http://schemas.openxmlformats.org/drawingml/2006/wordprocessingDrawing" xmlns:w10="urn:schemas-microsoft-com:office:word" xmlns:w="http://schemas.openxmlformats.org/wordprocessingml/2006/main" xmlns:w14="http://schemas.microsoft.com/office/word/2010/wordml" xmlns:wpg="http://schemas.microsoft.com/office/word/2010/wordprocessingGroup" xmlns:wpi="http://schemas.microsoft.com/office/word/2010/wordprocessingInk" xmlns:wne="http://schemas.microsoft.com/office/word/2006/wordml" xmlns:wps="http://schemas.microsoft.com/office/word/2010/wordprocessingShape" mc:Ignorable="w14 wp14">
+<w:endnotes xmlns:wpc="http://schemas.microsoft.com/office/word/2010/wordprocessingCanvas" xmlns:mc="http://schemas.openxmlformats.org/markup-compatibility/2006" xmlns:o="urn:schemas-microsoft-com:office:office" xmlns:r="http://schemas.openxmlformats.org/officeDocument/2006/relationships" xmlns:m="http://schemas.openxmlformats.org/officeDocument/2006/math" xmlns:v="urn:schemas-microsoft-com:vml" xmlns:wp14="http://schemas.microsoft.com/office/word/2010/wordprocessingDrawing" xmlns:wp="http://schemas.openxmlformats.org/drawingml/2006/wordprocessingDrawing" xmlns:w10="urn:schemas-microsoft-com:office:word" xmlns:w="http://schemas.openxmlformats.org/wordprocessingml/2006/main" xmlns:w14="http://schemas.microsoft.com/office/word/2010/wordml" xmlns:w15="http://schemas.microsoft.com/office/word/2012/wordml" xmlns:wpg="http://schemas.microsoft.com/office/word/2010/wordprocessingGroup" xmlns:wpi="http://schemas.microsoft.com/office/word/2010/wordprocessingInk" xmlns:wne="http://schemas.microsoft.com/office/word/2006/wordml" xmlns:wps="http://schemas.microsoft.com/office/word/2010/wordprocessingShape" mc:Ignorable="w14 w15 wp14">
   <w:endnote w:type="separator" w:id="-1">
     <w:p>
       <w:pPr>
@@ -1252,7 +2061,7 @@
 </file>
 
 <file path=word/footnotes.xml><?xml version="1.0" encoding="utf-8"?>
-<w:footnotes xmlns:wpc="http://schemas.microsoft.com/office/word/2010/wordprocessingCanvas" xmlns:mc="http://schemas.openxmlformats.org/markup-compatibility/2006" xmlns:o="urn:schemas-microsoft-com:office:office" xmlns:r="http://schemas.openxmlformats.org/officeDocument/2006/relationships" xmlns:m="http://schemas.openxmlformats.org/officeDocument/2006/math" xmlns:v="urn:schemas-microsoft-com:vml" xmlns:wp14="http://schemas.microsoft.com/office/word/2010/wordprocessingDrawing" xmlns:wp="http://schemas.openxmlformats.org/drawingml/2006/wordprocessingDrawing" xmlns:w10="urn:schemas-microsoft-com:office:word" xmlns:w="http://schemas.openxmlformats.org/wordprocessingml/2006/main" xmlns:w14="http://schemas.microsoft.com/office/word/2010/wordml" xmlns:wpg="http://schemas.microsoft.com/office/word/2010/wordprocessingGroup" xmlns:wpi="http://schemas.microsoft.com/office/word/2010/wordprocessingInk" xmlns:wne="http://schemas.microsoft.com/office/word/2006/wordml" xmlns:wps="http://schemas.microsoft.com/office/word/2010/wordprocessingShape" mc:Ignorable="w14 wp14">
+<w:footnotes xmlns:wpc="http://schemas.microsoft.com/office/word/2010/wordprocessingCanvas" xmlns:mc="http://schemas.openxmlformats.org/markup-compatibility/2006" xmlns:o="urn:schemas-microsoft-com:office:office" xmlns:r="http://schemas.openxmlformats.org/officeDocument/2006/relationships" xmlns:m="http://schemas.openxmlformats.org/officeDocument/2006/math" xmlns:v="urn:schemas-microsoft-com:vml" xmlns:wp14="http://schemas.microsoft.com/office/word/2010/wordprocessingDrawing" xmlns:wp="http://schemas.openxmlformats.org/drawingml/2006/wordprocessingDrawing" xmlns:w10="urn:schemas-microsoft-com:office:word" xmlns:w="http://schemas.openxmlformats.org/wordprocessingml/2006/main" xmlns:w14="http://schemas.microsoft.com/office/word/2010/wordml" xmlns:w15="http://schemas.microsoft.com/office/word/2012/wordml" xmlns:wpg="http://schemas.microsoft.com/office/word/2010/wordprocessingGroup" xmlns:wpi="http://schemas.microsoft.com/office/word/2010/wordprocessingInk" xmlns:wne="http://schemas.microsoft.com/office/word/2006/wordml" xmlns:wps="http://schemas.microsoft.com/office/word/2010/wordprocessingShape" mc:Ignorable="w14 w15 wp14">
   <w:footnote w:type="separator" w:id="-1">
     <w:p>
       <w:pPr>
@@ -1277,7 +2086,7 @@
 </file>
 
 <file path=word/header1.xml><?xml version="1.0" encoding="utf-8"?>
-<w:hdr xmlns:wpc="http://schemas.microsoft.com/office/word/2010/wordprocessingCanvas" xmlns:mc="http://schemas.openxmlformats.org/markup-compatibility/2006" xmlns:o="urn:schemas-microsoft-com:office:office" xmlns:r="http://schemas.openxmlformats.org/officeDocument/2006/relationships" xmlns:m="http://schemas.openxmlformats.org/officeDocument/2006/math" xmlns:v="urn:schemas-microsoft-com:vml" xmlns:wp14="http://schemas.microsoft.com/office/word/2010/wordprocessingDrawing" xmlns:wp="http://schemas.openxmlformats.org/drawingml/2006/wordprocessingDrawing" xmlns:w10="urn:schemas-microsoft-com:office:word" xmlns:w="http://schemas.openxmlformats.org/wordprocessingml/2006/main" xmlns:w14="http://schemas.microsoft.com/office/word/2010/wordml" xmlns:wpg="http://schemas.microsoft.com/office/word/2010/wordprocessingGroup" xmlns:wpi="http://schemas.microsoft.com/office/word/2010/wordprocessingInk" xmlns:wne="http://schemas.microsoft.com/office/word/2006/wordml" xmlns:wps="http://schemas.microsoft.com/office/word/2010/wordprocessingShape" mc:Ignorable="w14 wp14">
+<w:hdr xmlns:wpc="http://schemas.microsoft.com/office/word/2010/wordprocessingCanvas" xmlns:mc="http://schemas.openxmlformats.org/markup-compatibility/2006" xmlns:o="urn:schemas-microsoft-com:office:office" xmlns:r="http://schemas.openxmlformats.org/officeDocument/2006/relationships" xmlns:m="http://schemas.openxmlformats.org/officeDocument/2006/math" xmlns:v="urn:schemas-microsoft-com:vml" xmlns:wp14="http://schemas.microsoft.com/office/word/2010/wordprocessingDrawing" xmlns:wp="http://schemas.openxmlformats.org/drawingml/2006/wordprocessingDrawing" xmlns:w10="urn:schemas-microsoft-com:office:word" xmlns:w="http://schemas.openxmlformats.org/wordprocessingml/2006/main" xmlns:w14="http://schemas.microsoft.com/office/word/2010/wordml" xmlns:w15="http://schemas.microsoft.com/office/word/2012/wordml" xmlns:wpg="http://schemas.microsoft.com/office/word/2010/wordprocessingGroup" xmlns:wpi="http://schemas.microsoft.com/office/word/2010/wordprocessingInk" xmlns:wne="http://schemas.microsoft.com/office/word/2006/wordml" xmlns:wps="http://schemas.microsoft.com/office/word/2010/wordprocessingShape" mc:Ignorable="w14 w15 wp14">
   <w:p>
     <w:pPr>
       <w:pStyle w:val="Cabealho"/>
@@ -1285,7 +2094,7 @@
     <w:r>
       <w:rPr>
         <w:noProof/>
-        <w:lang w:eastAsia="en-GB"/>
+        <w:lang w:val="pt-BR" w:eastAsia="pt-BR"/>
       </w:rPr>
       <w:drawing>
         <wp:inline distT="0" distB="0" distL="0" distR="0" wp14:anchorId="22B3D259" wp14:editId="67996663">
@@ -1334,7 +2143,7 @@
 </file>
 
 <file path=word/numbering.xml><?xml version="1.0" encoding="utf-8"?>
-<w:numbering xmlns:wpc="http://schemas.microsoft.com/office/word/2010/wordprocessingCanvas" xmlns:mc="http://schemas.openxmlformats.org/markup-compatibility/2006" xmlns:o="urn:schemas-microsoft-com:office:office" xmlns:r="http://schemas.openxmlformats.org/officeDocument/2006/relationships" xmlns:m="http://schemas.openxmlformats.org/officeDocument/2006/math" xmlns:v="urn:schemas-microsoft-com:vml" xmlns:wp14="http://schemas.microsoft.com/office/word/2010/wordprocessingDrawing" xmlns:wp="http://schemas.openxmlformats.org/drawingml/2006/wordprocessingDrawing" xmlns:w10="urn:schemas-microsoft-com:office:word" xmlns:w="http://schemas.openxmlformats.org/wordprocessingml/2006/main" xmlns:w14="http://schemas.microsoft.com/office/word/2010/wordml" xmlns:wpg="http://schemas.microsoft.com/office/word/2010/wordprocessingGroup" xmlns:wpi="http://schemas.microsoft.com/office/word/2010/wordprocessingInk" xmlns:wne="http://schemas.microsoft.com/office/word/2006/wordml" xmlns:wps="http://schemas.microsoft.com/office/word/2010/wordprocessingShape" mc:Ignorable="w14 wp14">
+<w:numbering xmlns:wpc="http://schemas.microsoft.com/office/word/2010/wordprocessingCanvas" xmlns:mc="http://schemas.openxmlformats.org/markup-compatibility/2006" xmlns:o="urn:schemas-microsoft-com:office:office" xmlns:r="http://schemas.openxmlformats.org/officeDocument/2006/relationships" xmlns:m="http://schemas.openxmlformats.org/officeDocument/2006/math" xmlns:v="urn:schemas-microsoft-com:vml" xmlns:wp14="http://schemas.microsoft.com/office/word/2010/wordprocessingDrawing" xmlns:wp="http://schemas.openxmlformats.org/drawingml/2006/wordprocessingDrawing" xmlns:w10="urn:schemas-microsoft-com:office:word" xmlns:w="http://schemas.openxmlformats.org/wordprocessingml/2006/main" xmlns:w14="http://schemas.microsoft.com/office/word/2010/wordml" xmlns:w15="http://schemas.microsoft.com/office/word/2012/wordml" xmlns:wpg="http://schemas.microsoft.com/office/word/2010/wordprocessingGroup" xmlns:wpi="http://schemas.microsoft.com/office/word/2010/wordprocessingInk" xmlns:wne="http://schemas.microsoft.com/office/word/2006/wordml" xmlns:wps="http://schemas.microsoft.com/office/word/2010/wordprocessingShape" mc:Ignorable="w14 w15 wp14">
   <w:abstractNum w:abstractNumId="0">
     <w:nsid w:val="21240AC6"/>
     <w:multiLevelType w:val="hybridMultilevel"/>
@@ -1779,7 +2588,7 @@
 </file>
 
 <file path=word/styles.xml><?xml version="1.0" encoding="utf-8"?>
-<w:styles xmlns:mc="http://schemas.openxmlformats.org/markup-compatibility/2006" xmlns:r="http://schemas.openxmlformats.org/officeDocument/2006/relationships" xmlns:w="http://schemas.openxmlformats.org/wordprocessingml/2006/main" xmlns:w14="http://schemas.microsoft.com/office/word/2010/wordml" mc:Ignorable="w14">
+<w:styles xmlns:mc="http://schemas.openxmlformats.org/markup-compatibility/2006" xmlns:r="http://schemas.openxmlformats.org/officeDocument/2006/relationships" xmlns:w="http://schemas.openxmlformats.org/wordprocessingml/2006/main" xmlns:w14="http://schemas.microsoft.com/office/word/2010/wordml" xmlns:w15="http://schemas.microsoft.com/office/word/2012/wordml" mc:Ignorable="w14 w15">
   <w:docDefaults>
     <w:rPrDefault>
       <w:rPr>
@@ -1795,581 +2604,378 @@
       </w:pPr>
     </w:pPrDefault>
   </w:docDefaults>
-  <w:latentStyles w:defLockedState="0" w:defUIPriority="99" w:defSemiHidden="1" w:defUnhideWhenUsed="1" w:defQFormat="0" w:count="267">
-    <w:lsdException w:name="Normal" w:semiHidden="0" w:uiPriority="0" w:unhideWhenUsed="0" w:qFormat="1"/>
-    <w:lsdException w:name="heading 1" w:semiHidden="0" w:uiPriority="9" w:unhideWhenUsed="0" w:qFormat="1"/>
-    <w:lsdException w:name="heading 2" w:uiPriority="9" w:qFormat="1"/>
-    <w:lsdException w:name="heading 3" w:uiPriority="9" w:qFormat="1"/>
-    <w:lsdException w:name="heading 4" w:uiPriority="9" w:qFormat="1"/>
-    <w:lsdException w:name="heading 5" w:uiPriority="9" w:qFormat="1"/>
-    <w:lsdException w:name="heading 6" w:uiPriority="9" w:qFormat="1"/>
-    <w:lsdException w:name="heading 7" w:uiPriority="9" w:qFormat="1"/>
-    <w:lsdException w:name="heading 8" w:uiPriority="9" w:qFormat="1"/>
-    <w:lsdException w:name="heading 9" w:uiPriority="9" w:qFormat="1"/>
-    <w:lsdException w:name="toc 1" w:uiPriority="39"/>
-    <w:lsdException w:name="toc 2" w:uiPriority="39"/>
-    <w:lsdException w:name="toc 3" w:uiPriority="39"/>
-    <w:lsdException w:name="toc 4" w:uiPriority="39"/>
-    <w:lsdException w:name="toc 5" w:uiPriority="39"/>
-    <w:lsdException w:name="toc 6" w:uiPriority="39"/>
-    <w:lsdException w:name="toc 7" w:uiPriority="39"/>
-    <w:lsdException w:name="toc 8" w:uiPriority="39"/>
-    <w:lsdException w:name="toc 9" w:uiPriority="39"/>
-    <w:lsdException w:name="caption" w:uiPriority="35" w:qFormat="1"/>
-    <w:lsdException w:name="Title" w:semiHidden="0" w:uiPriority="10" w:unhideWhenUsed="0" w:qFormat="1"/>
-    <w:lsdException w:name="Default Paragraph Font" w:uiPriority="1"/>
-    <w:lsdException w:name="Subtitle" w:semiHidden="0" w:uiPriority="11" w:unhideWhenUsed="0" w:qFormat="1"/>
-    <w:lsdException w:name="Strong" w:semiHidden="0" w:uiPriority="22" w:unhideWhenUsed="0" w:qFormat="1"/>
-    <w:lsdException w:name="Emphasis" w:semiHidden="0" w:uiPriority="20" w:unhideWhenUsed="0" w:qFormat="1"/>
-    <w:lsdException w:name="Table Grid" w:semiHidden="0" w:uiPriority="59" w:unhideWhenUsed="0"/>
-    <w:lsdException w:name="Placeholder Text" w:unhideWhenUsed="0"/>
-    <w:lsdException w:name="No Spacing" w:semiHidden="0" w:uiPriority="1" w:unhideWhenUsed="0" w:qFormat="1"/>
-    <w:lsdException w:name="Light Shading" w:semiHidden="0" w:uiPriority="60" w:unhideWhenUsed="0"/>
-    <w:lsdException w:name="Light List" w:semiHidden="0" w:uiPriority="61" w:unhideWhenUsed="0"/>
-    <w:lsdException w:name="Light Grid" w:semiHidden="0" w:uiPriority="62" w:unhideWhenUsed="0"/>
-    <w:lsdException w:name="Medium Shading 1" w:semiHidden="0" w:uiPriority="63" w:unhideWhenUsed="0"/>
-    <w:lsdException w:name="Medium Shading 2" w:semiHidden="0" w:uiPriority="64" w:unhideWhenUsed="0"/>
-    <w:lsdException w:name="Medium List 1" w:semiHidden="0" w:uiPriority="65" w:unhideWhenUsed="0"/>
-    <w:lsdException w:name="Medium List 2" w:semiHidden="0" w:uiPriority="66" w:unhideWhenUsed="0"/>
-    <w:lsdException w:name="Medium Grid 1" w:semiHidden="0" w:uiPriority="67" w:unhideWhenUsed="0"/>
-    <w:lsdException w:name="Medium Grid 2" w:semiHidden="0" w:uiPriority="68" w:unhideWhenUsed="0"/>
-    <w:lsdException w:name="Medium Grid 3" w:semiHidden="0" w:uiPriority="69" w:unhideWhenUsed="0"/>
-    <w:lsdException w:name="Dark List" w:semiHidden="0" w:uiPriority="70" w:unhideWhenUsed="0"/>
-    <w:lsdException w:name="Colorful Shading" w:semiHidden="0" w:uiPriority="71" w:unhideWhenUsed="0"/>
-    <w:lsdException w:name="Colorful List" w:semiHidden="0" w:uiPriority="72" w:unhideWhenUsed="0"/>
-    <w:lsdException w:name="Colorful Grid" w:semiHidden="0" w:uiPriority="73" w:unhideWhenUsed="0"/>
-    <w:lsdException w:name="Light Shading Accent 1" w:semiHidden="0" w:uiPriority="60" w:unhideWhenUsed="0"/>
-    <w:lsdException w:name="Light List Accent 1" w:semiHidden="0" w:uiPriority="61" w:unhideWhenUsed="0"/>
-    <w:lsdException w:name="Light Grid Accent 1" w:semiHidden="0" w:uiPriority="62" w:unhideWhenUsed="0"/>
-    <w:lsdException w:name="Medium Shading 1 Accent 1" w:semiHidden="0" w:uiPriority="63" w:unhideWhenUsed="0"/>
-    <w:lsdException w:name="Medium Shading 2 Accent 1" w:semiHidden="0" w:uiPriority="64" w:unhideWhenUsed="0"/>
-    <w:lsdException w:name="Medium List 1 Accent 1" w:semiHidden="0" w:uiPriority="65" w:unhideWhenUsed="0"/>
-    <w:lsdException w:name="Revision" w:unhideWhenUsed="0"/>
-    <w:lsdException w:name="List Paragraph" w:semiHidden="0" w:uiPriority="34" w:unhideWhenUsed="0" w:qFormat="1"/>
-    <w:lsdException w:name="Quote" w:semiHidden="0" w:uiPriority="29" w:unhideWhenUsed="0" w:qFormat="1"/>
-    <w:lsdException w:name="Intense Quote" w:semiHidden="0" w:uiPriority="30" w:unhideWhenUsed="0" w:qFormat="1"/>
-    <w:lsdException w:name="Medium List 2 Accent 1" w:semiHidden="0" w:uiPriority="66" w:unhideWhenUsed="0"/>
-    <w:lsdException w:name="Medium Grid 1 Accent 1" w:semiHidden="0" w:uiPriority="67" w:unhideWhenUsed="0"/>
-    <w:lsdException w:name="Medium Grid 2 Accent 1" w:semiHidden="0" w:uiPriority="68" w:unhideWhenUsed="0"/>
-    <w:lsdException w:name="Medium Grid 3 Accent 1" w:semiHidden="0" w:uiPriority="69" w:unhideWhenUsed="0"/>
-    <w:lsdException w:name="Dark List Accent 1" w:semiHidden="0" w:uiPriority="70" w:unhideWhenUsed="0"/>
-    <w:lsdException w:name="Colorful Shading Accent 1" w:semiHidden="0" w:uiPriority="71" w:unhideWhenUsed="0"/>
-    <w:lsdException w:name="Colorful List Accent 1" w:semiHidden="0" w:uiPriority="72" w:unhideWhenUsed="0"/>
-    <w:lsdException w:name="Colorful Grid Accent 1" w:semiHidden="0" w:uiPriority="73" w:unhideWhenUsed="0"/>
-    <w:lsdException w:name="Light Shading Accent 2" w:semiHidden="0" w:uiPriority="60" w:unhideWhenUsed="0"/>
-    <w:lsdException w:name="Light List Accent 2" w:semiHidden="0" w:uiPriority="61" w:unhideWhenUsed="0"/>
-    <w:lsdException w:name="Light Grid Accent 2" w:semiHidden="0" w:uiPriority="62" w:unhideWhenUsed="0"/>
-    <w:lsdException w:name="Medium Shading 1 Accent 2" w:semiHidden="0" w:uiPriority="63" w:unhideWhenUsed="0"/>
-    <w:lsdException w:name="Medium Shading 2 Accent 2" w:semiHidden="0" w:uiPriority="64" w:unhideWhenUsed="0"/>
-    <w:lsdException w:name="Medium List 1 Accent 2" w:semiHidden="0" w:uiPriority="65" w:unhideWhenUsed="0"/>
-    <w:lsdException w:name="Medium List 2 Accent 2" w:semiHidden="0" w:uiPriority="66" w:unhideWhenUsed="0"/>
-    <w:lsdException w:name="Medium Grid 1 Accent 2" w:semiHidden="0" w:uiPriority="67" w:unhideWhenUsed="0"/>
-    <w:lsdException w:name="Medium Grid 2 Accent 2" w:semiHidden="0" w:uiPriority="68" w:unhideWhenUsed="0"/>
-    <w:lsdException w:name="Medium Grid 3 Accent 2" w:semiHidden="0" w:uiPriority="69" w:unhideWhenUsed="0"/>
-    <w:lsdException w:name="Dark List Accent 2" w:semiHidden="0" w:uiPriority="70" w:unhideWhenUsed="0"/>
-    <w:lsdException w:name="Colorful Shading Accent 2" w:semiHidden="0" w:uiPriority="71" w:unhideWhenUsed="0"/>
-    <w:lsdException w:name="Colorful List Accent 2" w:semiHidden="0" w:uiPriority="72" w:unhideWhenUsed="0"/>
-    <w:lsdException w:name="Colorful Grid Accent 2" w:semiHidden="0" w:uiPriority="73" w:unhideWhenUsed="0"/>
-    <w:lsdException w:name="Light Shading Accent 3" w:semiHidden="0" w:uiPriority="60" w:unhideWhenUsed="0"/>
-    <w:lsdException w:name="Light List Accent 3" w:semiHidden="0" w:uiPriority="61" w:unhideWhenUsed="0"/>
-    <w:lsdException w:name="Light Grid Accent 3" w:semiHidden="0" w:uiPriority="62" w:unhideWhenUsed="0"/>
-    <w:lsdException w:name="Medium Shading 1 Accent 3" w:semiHidden="0" w:uiPriority="63" w:unhideWhenUsed="0"/>
-    <w:lsdException w:name="Medium Shading 2 Accent 3" w:semiHidden="0" w:uiPriority="64" w:unhideWhenUsed="0"/>
-    <w:lsdException w:name="Medium List 1 Accent 3" w:semiHidden="0" w:uiPriority="65" w:unhideWhenUsed="0"/>
-    <w:lsdException w:name="Medium List 2 Accent 3" w:semiHidden="0" w:uiPriority="66" w:unhideWhenUsed="0"/>
-    <w:lsdException w:name="Medium Grid 1 Accent 3" w:semiHidden="0" w:uiPriority="67" w:unhideWhenUsed="0"/>
-    <w:lsdException w:name="Medium Grid 2 Accent 3" w:semiHidden="0" w:uiPriority="68" w:unhideWhenUsed="0"/>
-    <w:lsdException w:name="Medium Grid 3 Accent 3" w:semiHidden="0" w:uiPriority="69" w:unhideWhenUsed="0"/>
-    <w:lsdException w:name="Dark List Accent 3" w:semiHidden="0" w:uiPriority="70" w:unhideWhenUsed="0"/>
-    <w:lsdException w:name="Colorful Shading Accent 3" w:semiHidden="0" w:uiPriority="71" w:unhideWhenUsed="0"/>
-    <w:lsdException w:name="Colorful List Accent 3" w:semiHidden="0" w:uiPriority="72" w:unhideWhenUsed="0"/>
-    <w:lsdException w:name="Colorful Grid Accent 3" w:semiHidden="0" w:uiPriority="73" w:unhideWhenUsed="0"/>
-    <w:lsdException w:name="Light Shading Accent 4" w:semiHidden="0" w:uiPriority="60" w:unhideWhenUsed="0"/>
-    <w:lsdException w:name="Light List Accent 4" w:semiHidden="0" w:uiPriority="61" w:unhideWhenUsed="0"/>
-    <w:lsdException w:name="Light Grid Accent 4" w:semiHidden="0" w:uiPriority="62" w:unhideWhenUsed="0"/>
-    <w:lsdException w:name="Medium Shading 1 Accent 4" w:semiHidden="0" w:uiPriority="63" w:unhideWhenUsed="0"/>
-    <w:lsdException w:name="Medium Shading 2 Accent 4" w:semiHidden="0" w:uiPriority="64" w:unhideWhenUsed="0"/>
-    <w:lsdException w:name="Medium List 1 Accent 4" w:semiHidden="0" w:uiPriority="65" w:unhideWhenUsed="0"/>
-    <w:lsdException w:name="Medium List 2 Accent 4" w:semiHidden="0" w:uiPriority="66" w:unhideWhenUsed="0"/>
-    <w:lsdException w:name="Medium Grid 1 Accent 4" w:semiHidden="0" w:uiPriority="67" w:unhideWhenUsed="0"/>
-    <w:lsdException w:name="Medium Grid 2 Accent 4" w:semiHidden="0" w:uiPriority="68" w:unhideWhenUsed="0"/>
-    <w:lsdException w:name="Medium Grid 3 Accent 4" w:semiHidden="0" w:uiPriority="69" w:unhideWhenUsed="0"/>
-    <w:lsdException w:name="Dark List Accent 4" w:semiHidden="0" w:uiPriority="70" w:unhideWhenUsed="0"/>
-    <w:lsdException w:name="Colorful Shading Accent 4" w:semiHidden="0" w:uiPriority="71" w:unhideWhenUsed="0"/>
-    <w:lsdException w:name="Colorful List Accent 4" w:semiHidden="0" w:uiPriority="72" w:unhideWhenUsed="0"/>
-    <w:lsdException w:name="Colorful Grid Accent 4" w:semiHidden="0" w:uiPriority="73" w:unhideWhenUsed="0"/>
-    <w:lsdException w:name="Light Shading Accent 5" w:semiHidden="0" w:uiPriority="60" w:unhideWhenUsed="0"/>
-    <w:lsdException w:name="Light List Accent 5" w:semiHidden="0" w:uiPriority="61" w:unhideWhenUsed="0"/>
-    <w:lsdException w:name="Light Grid Accent 5" w:semiHidden="0" w:uiPriority="62" w:unhideWhenUsed="0"/>
-    <w:lsdException w:name="Medium Shading 1 Accent 5" w:semiHidden="0" w:uiPriority="63" w:unhideWhenUsed="0"/>
-    <w:lsdException w:name="Medium Shading 2 Accent 5" w:semiHidden="0" w:uiPriority="64" w:unhideWhenUsed="0"/>
-    <w:lsdException w:name="Medium List 1 Accent 5" w:semiHidden="0" w:uiPriority="65" w:unhideWhenUsed="0"/>
-    <w:lsdException w:name="Medium List 2 Accent 5" w:semiHidden="0" w:uiPriority="66" w:unhideWhenUsed="0"/>
-    <w:lsdException w:name="Medium Grid 1 Accent 5" w:semiHidden="0" w:uiPriority="67" w:unhideWhenUsed="0"/>
-    <w:lsdException w:name="Medium Grid 2 Accent 5" w:semiHidden="0" w:uiPriority="68" w:unhideWhenUsed="0"/>
-    <w:lsdException w:name="Medium Grid 3 Accent 5" w:semiHidden="0" w:uiPriority="69" w:unhideWhenUsed="0"/>
-    <w:lsdException w:name="Dark List Accent 5" w:semiHidden="0" w:uiPriority="70" w:unhideWhenUsed="0"/>
-    <w:lsdException w:name="Colorful Shading Accent 5" w:semiHidden="0" w:uiPriority="71" w:unhideWhenUsed="0"/>
-    <w:lsdException w:name="Colorful List Accent 5" w:semiHidden="0" w:uiPriority="72" w:unhideWhenUsed="0"/>
-    <w:lsdException w:name="Colorful Grid Accent 5" w:semiHidden="0" w:uiPriority="73" w:unhideWhenUsed="0"/>
-    <w:lsdException w:name="Light Shading Accent 6" w:semiHidden="0" w:uiPriority="60" w:unhideWhenUsed="0"/>
-    <w:lsdException w:name="Light List Accent 6" w:semiHidden="0" w:uiPriority="61" w:unhideWhenUsed="0"/>
-    <w:lsdException w:name="Light Grid Accent 6" w:semiHidden="0" w:uiPriority="62" w:unhideWhenUsed="0"/>
-    <w:lsdException w:name="Medium Shading 1 Accent 6" w:semiHidden="0" w:uiPriority="63" w:unhideWhenUsed="0"/>
-    <w:lsdException w:name="Medium Shading 2 Accent 6" w:semiHidden="0" w:uiPriority="64" w:unhideWhenUsed="0"/>
-    <w:lsdException w:name="Medium List 1 Accent 6" w:semiHidden="0" w:uiPriority="65" w:unhideWhenUsed="0"/>
-    <w:lsdException w:name="Medium List 2 Accent 6" w:semiHidden="0" w:uiPriority="66" w:unhideWhenUsed="0"/>
-    <w:lsdException w:name="Medium Grid 1 Accent 6" w:semiHidden="0" w:uiPriority="67" w:unhideWhenUsed="0"/>
-    <w:lsdException w:name="Medium Grid 2 Accent 6" w:semiHidden="0" w:uiPriority="68" w:unhideWhenUsed="0"/>
-    <w:lsdException w:name="Medium Grid 3 Accent 6" w:semiHidden="0" w:uiPriority="69" w:unhideWhenUsed="0"/>
-    <w:lsdException w:name="Dark List Accent 6" w:semiHidden="0" w:uiPriority="70" w:unhideWhenUsed="0"/>
-    <w:lsdException w:name="Colorful Shading Accent 6" w:semiHidden="0" w:uiPriority="71" w:unhideWhenUsed="0"/>
-    <w:lsdException w:name="Colorful List Accent 6" w:semiHidden="0" w:uiPriority="72" w:unhideWhenUsed="0"/>
-    <w:lsdException w:name="Colorful Grid Accent 6" w:semiHidden="0" w:uiPriority="73" w:unhideWhenUsed="0"/>
-    <w:lsdException w:name="Subtle Emphasis" w:semiHidden="0" w:uiPriority="19" w:unhideWhenUsed="0" w:qFormat="1"/>
-    <w:lsdException w:name="Intense Emphasis" w:semiHidden="0" w:uiPriority="21" w:unhideWhenUsed="0" w:qFormat="1"/>
-    <w:lsdException w:name="Subtle Reference" w:semiHidden="0" w:uiPriority="31" w:unhideWhenUsed="0" w:qFormat="1"/>
-    <w:lsdException w:name="Intense Reference" w:semiHidden="0" w:uiPriority="32" w:unhideWhenUsed="0" w:qFormat="1"/>
-    <w:lsdException w:name="Book Title" w:semiHidden="0" w:uiPriority="33" w:unhideWhenUsed="0" w:qFormat="1"/>
-    <w:lsdException w:name="Bibliography" w:uiPriority="37"/>
-    <w:lsdException w:name="TOC Heading" w:uiPriority="39" w:qFormat="1"/>
-  </w:latentStyles>
-  <w:style w:type="paragraph" w:default="1" w:styleId="Normal">
-    <w:name w:val="Normal"/>
-    <w:qFormat/>
-  </w:style>
-  <w:style w:type="paragraph" w:styleId="Ttulo2">
-    <w:name w:val="heading 2"/>
-    <w:basedOn w:val="Normal"/>
-    <w:next w:val="Normal"/>
-    <w:link w:val="Ttulo2Char"/>
-    <w:uiPriority w:val="9"/>
-    <w:unhideWhenUsed/>
-    <w:qFormat/>
-    <w:rsid w:val="0081656F"/>
-    <w:pPr>
-      <w:keepNext/>
-      <w:keepLines/>
-      <w:spacing w:before="200" w:after="0"/>
-      <w:outlineLvl w:val="1"/>
-    </w:pPr>
-    <w:rPr>
-      <w:rFonts w:asciiTheme="majorHAnsi" w:eastAsiaTheme="majorEastAsia" w:hAnsiTheme="majorHAnsi" w:cstheme="majorBidi"/>
-      <w:b/>
-      <w:bCs/>
-      <w:color w:val="4F81BD" w:themeColor="accent1"/>
-      <w:sz w:val="26"/>
-      <w:szCs w:val="26"/>
-    </w:rPr>
-  </w:style>
-  <w:style w:type="character" w:default="1" w:styleId="Fontepargpadro">
-    <w:name w:val="Default Paragraph Font"/>
-    <w:uiPriority w:val="1"/>
-    <w:semiHidden/>
-    <w:unhideWhenUsed/>
-  </w:style>
-  <w:style w:type="table" w:default="1" w:styleId="Tabelanormal">
-    <w:name w:val="Normal Table"/>
-    <w:uiPriority w:val="99"/>
-    <w:semiHidden/>
-    <w:unhideWhenUsed/>
-    <w:tblPr>
-      <w:tblInd w:w="0" w:type="dxa"/>
-      <w:tblCellMar>
-        <w:top w:w="0" w:type="dxa"/>
-        <w:left w:w="108" w:type="dxa"/>
-        <w:bottom w:w="0" w:type="dxa"/>
-        <w:right w:w="108" w:type="dxa"/>
-      </w:tblCellMar>
-    </w:tblPr>
-  </w:style>
-  <w:style w:type="numbering" w:default="1" w:styleId="Semlista">
-    <w:name w:val="No List"/>
-    <w:uiPriority w:val="99"/>
-    <w:semiHidden/>
-    <w:unhideWhenUsed/>
-  </w:style>
-  <w:style w:type="paragraph" w:styleId="Cabealho">
-    <w:name w:val="header"/>
-    <w:basedOn w:val="Normal"/>
-    <w:link w:val="CabealhoChar"/>
-    <w:uiPriority w:val="99"/>
-    <w:unhideWhenUsed/>
-    <w:rsid w:val="000E3187"/>
-    <w:pPr>
-      <w:tabs>
-        <w:tab w:val="center" w:pos="4252"/>
-        <w:tab w:val="right" w:pos="8504"/>
-      </w:tabs>
-      <w:spacing w:after="0" w:line="240" w:lineRule="auto"/>
-    </w:pPr>
-  </w:style>
-  <w:style w:type="character" w:customStyle="1" w:styleId="CabealhoChar">
-    <w:name w:val="Cabeçalho Char"/>
-    <w:basedOn w:val="Fontepargpadro"/>
-    <w:link w:val="Cabealho"/>
-    <w:uiPriority w:val="99"/>
-    <w:rsid w:val="000E3187"/>
-  </w:style>
-  <w:style w:type="paragraph" w:styleId="Rodap">
-    <w:name w:val="footer"/>
-    <w:basedOn w:val="Normal"/>
-    <w:link w:val="RodapChar"/>
-    <w:uiPriority w:val="99"/>
-    <w:unhideWhenUsed/>
-    <w:rsid w:val="000E3187"/>
-    <w:pPr>
-      <w:tabs>
-        <w:tab w:val="center" w:pos="4252"/>
-        <w:tab w:val="right" w:pos="8504"/>
-      </w:tabs>
-      <w:spacing w:after="0" w:line="240" w:lineRule="auto"/>
-    </w:pPr>
-  </w:style>
-  <w:style w:type="character" w:customStyle="1" w:styleId="RodapChar">
-    <w:name w:val="Rodapé Char"/>
-    <w:basedOn w:val="Fontepargpadro"/>
-    <w:link w:val="Rodap"/>
-    <w:uiPriority w:val="99"/>
-    <w:rsid w:val="000E3187"/>
-  </w:style>
-  <w:style w:type="paragraph" w:styleId="Textodebalo">
-    <w:name w:val="Balloon Text"/>
-    <w:basedOn w:val="Normal"/>
-    <w:link w:val="TextodebaloChar"/>
-    <w:uiPriority w:val="99"/>
-    <w:semiHidden/>
-    <w:unhideWhenUsed/>
-    <w:rsid w:val="000E3187"/>
-    <w:pPr>
-      <w:spacing w:after="0" w:line="240" w:lineRule="auto"/>
-    </w:pPr>
-    <w:rPr>
-      <w:rFonts w:ascii="Tahoma" w:hAnsi="Tahoma" w:cs="Tahoma"/>
-      <w:sz w:val="16"/>
-      <w:szCs w:val="16"/>
-    </w:rPr>
-  </w:style>
-  <w:style w:type="character" w:customStyle="1" w:styleId="TextodebaloChar">
-    <w:name w:val="Texto de balão Char"/>
-    <w:basedOn w:val="Fontepargpadro"/>
-    <w:link w:val="Textodebalo"/>
-    <w:uiPriority w:val="99"/>
-    <w:semiHidden/>
-    <w:rsid w:val="000E3187"/>
-    <w:rPr>
-      <w:rFonts w:ascii="Tahoma" w:hAnsi="Tahoma" w:cs="Tahoma"/>
-      <w:sz w:val="16"/>
-      <w:szCs w:val="16"/>
-    </w:rPr>
-  </w:style>
-  <w:style w:type="paragraph" w:styleId="NormalWeb">
-    <w:name w:val="Normal (Web)"/>
-    <w:basedOn w:val="Normal"/>
-    <w:uiPriority w:val="99"/>
-    <w:semiHidden/>
-    <w:unhideWhenUsed/>
-    <w:rsid w:val="000E3187"/>
-    <w:pPr>
-      <w:spacing w:before="100" w:beforeAutospacing="1" w:after="100" w:afterAutospacing="1" w:line="240" w:lineRule="auto"/>
-    </w:pPr>
-    <w:rPr>
-      <w:rFonts w:ascii="Times New Roman" w:eastAsia="Times New Roman" w:hAnsi="Times New Roman" w:cs="Times New Roman"/>
-      <w:sz w:val="24"/>
-      <w:szCs w:val="24"/>
-      <w:lang w:eastAsia="en-GB"/>
-    </w:rPr>
-  </w:style>
-  <w:style w:type="character" w:customStyle="1" w:styleId="apple-tab-span">
-    <w:name w:val="apple-tab-span"/>
-    <w:basedOn w:val="Fontepargpadro"/>
-    <w:rsid w:val="000E3187"/>
-  </w:style>
-  <w:style w:type="paragraph" w:styleId="Ttulo">
-    <w:name w:val="Title"/>
-    <w:basedOn w:val="Normal"/>
-    <w:next w:val="Normal"/>
-    <w:link w:val="TtuloChar"/>
-    <w:uiPriority w:val="10"/>
-    <w:qFormat/>
-    <w:rsid w:val="000E3187"/>
-    <w:pPr>
-      <w:pBdr>
-        <w:bottom w:val="single" w:sz="8" w:space="4" w:color="4F81BD" w:themeColor="accent1"/>
-      </w:pBdr>
-      <w:spacing w:after="300" w:line="240" w:lineRule="auto"/>
-      <w:contextualSpacing/>
-    </w:pPr>
-    <w:rPr>
-      <w:rFonts w:asciiTheme="majorHAnsi" w:eastAsiaTheme="majorEastAsia" w:hAnsiTheme="majorHAnsi" w:cstheme="majorBidi"/>
-      <w:color w:val="17365D" w:themeColor="text2" w:themeShade="BF"/>
-      <w:spacing w:val="5"/>
-      <w:kern w:val="28"/>
-      <w:sz w:val="52"/>
-      <w:szCs w:val="52"/>
-    </w:rPr>
-  </w:style>
-  <w:style w:type="character" w:customStyle="1" w:styleId="TtuloChar">
-    <w:name w:val="Título Char"/>
-    <w:basedOn w:val="Fontepargpadro"/>
-    <w:link w:val="Ttulo"/>
-    <w:uiPriority w:val="10"/>
-    <w:rsid w:val="000E3187"/>
-    <w:rPr>
-      <w:rFonts w:asciiTheme="majorHAnsi" w:eastAsiaTheme="majorEastAsia" w:hAnsiTheme="majorHAnsi" w:cstheme="majorBidi"/>
-      <w:color w:val="17365D" w:themeColor="text2" w:themeShade="BF"/>
-      <w:spacing w:val="5"/>
-      <w:kern w:val="28"/>
-      <w:sz w:val="52"/>
-      <w:szCs w:val="52"/>
-    </w:rPr>
-  </w:style>
-  <w:style w:type="character" w:styleId="nfaseSutil">
-    <w:name w:val="Subtle Emphasis"/>
-    <w:basedOn w:val="Fontepargpadro"/>
-    <w:uiPriority w:val="19"/>
-    <w:qFormat/>
-    <w:rsid w:val="000E3187"/>
-    <w:rPr>
-      <w:i/>
-      <w:iCs/>
-      <w:color w:val="808080" w:themeColor="text1" w:themeTint="7F"/>
-    </w:rPr>
-  </w:style>
-  <w:style w:type="paragraph" w:styleId="Subttulo">
-    <w:name w:val="Subtitle"/>
-    <w:basedOn w:val="Normal"/>
-    <w:next w:val="Normal"/>
-    <w:link w:val="SubttuloChar"/>
-    <w:uiPriority w:val="11"/>
-    <w:qFormat/>
-    <w:rsid w:val="000E3187"/>
-    <w:pPr>
-      <w:numPr>
-        <w:ilvl w:val="1"/>
-      </w:numPr>
-    </w:pPr>
-    <w:rPr>
-      <w:rFonts w:asciiTheme="majorHAnsi" w:eastAsiaTheme="majorEastAsia" w:hAnsiTheme="majorHAnsi" w:cstheme="majorBidi"/>
-      <w:i/>
-      <w:iCs/>
-      <w:color w:val="4F81BD" w:themeColor="accent1"/>
-      <w:spacing w:val="15"/>
-      <w:sz w:val="24"/>
-      <w:szCs w:val="24"/>
-    </w:rPr>
-  </w:style>
-  <w:style w:type="character" w:customStyle="1" w:styleId="SubttuloChar">
-    <w:name w:val="Subtítulo Char"/>
-    <w:basedOn w:val="Fontepargpadro"/>
-    <w:link w:val="Subttulo"/>
-    <w:uiPriority w:val="11"/>
-    <w:rsid w:val="000E3187"/>
-    <w:rPr>
-      <w:rFonts w:asciiTheme="majorHAnsi" w:eastAsiaTheme="majorEastAsia" w:hAnsiTheme="majorHAnsi" w:cstheme="majorBidi"/>
-      <w:i/>
-      <w:iCs/>
-      <w:color w:val="4F81BD" w:themeColor="accent1"/>
-      <w:spacing w:val="15"/>
-      <w:sz w:val="24"/>
-      <w:szCs w:val="24"/>
-    </w:rPr>
-  </w:style>
-  <w:style w:type="paragraph" w:styleId="PargrafodaLista">
-    <w:name w:val="List Paragraph"/>
-    <w:basedOn w:val="Normal"/>
-    <w:uiPriority w:val="34"/>
-    <w:qFormat/>
-    <w:rsid w:val="000E3187"/>
-    <w:pPr>
-      <w:ind w:left="720"/>
-      <w:contextualSpacing/>
-    </w:pPr>
-  </w:style>
-  <w:style w:type="character" w:styleId="Hyperlink">
-    <w:name w:val="Hyperlink"/>
-    <w:basedOn w:val="Fontepargpadro"/>
-    <w:uiPriority w:val="99"/>
-    <w:unhideWhenUsed/>
-    <w:rsid w:val="0081656F"/>
-    <w:rPr>
-      <w:color w:val="0000FF" w:themeColor="hyperlink"/>
-      <w:u w:val="single"/>
-    </w:rPr>
-  </w:style>
-  <w:style w:type="character" w:customStyle="1" w:styleId="Ttulo2Char">
-    <w:name w:val="Título 2 Char"/>
-    <w:basedOn w:val="Fontepargpadro"/>
-    <w:link w:val="Ttulo2"/>
-    <w:uiPriority w:val="9"/>
-    <w:rsid w:val="0081656F"/>
-    <w:rPr>
-      <w:rFonts w:asciiTheme="majorHAnsi" w:eastAsiaTheme="majorEastAsia" w:hAnsiTheme="majorHAnsi" w:cstheme="majorBidi"/>
-      <w:b/>
-      <w:bCs/>
-      <w:color w:val="4F81BD" w:themeColor="accent1"/>
-      <w:sz w:val="26"/>
-      <w:szCs w:val="26"/>
-    </w:rPr>
-  </w:style>
-</w:styles>
-</file>
-
-<file path=word/stylesWithEffects.xml><?xml version="1.0" encoding="utf-8"?>
-<w:styles xmlns:wpc="http://schemas.microsoft.com/office/word/2010/wordprocessingCanvas" xmlns:mc="http://schemas.openxmlformats.org/markup-compatibility/2006" xmlns:o="urn:schemas-microsoft-com:office:office" xmlns:r="http://schemas.openxmlformats.org/officeDocument/2006/relationships" xmlns:m="http://schemas.openxmlformats.org/officeDocument/2006/math" xmlns:v="urn:schemas-microsoft-com:vml" xmlns:wp14="http://schemas.microsoft.com/office/word/2010/wordprocessingDrawing" xmlns:wp="http://schemas.openxmlformats.org/drawingml/2006/wordprocessingDrawing" xmlns:w10="urn:schemas-microsoft-com:office:word" xmlns:w="http://schemas.openxmlformats.org/wordprocessingml/2006/main" xmlns:w14="http://schemas.microsoft.com/office/word/2010/wordml" xmlns:wpg="http://schemas.microsoft.com/office/word/2010/wordprocessingGroup" xmlns:wpi="http://schemas.microsoft.com/office/word/2010/wordprocessingInk" xmlns:wne="http://schemas.microsoft.com/office/word/2006/wordml" xmlns:wps="http://schemas.microsoft.com/office/word/2010/wordprocessingShape" mc:Ignorable="w14 wp14">
-  <w:docDefaults>
-    <w:rPrDefault>
-      <w:rPr>
-        <w:rFonts w:asciiTheme="minorHAnsi" w:eastAsiaTheme="minorHAnsi" w:hAnsiTheme="minorHAnsi" w:cstheme="minorBidi"/>
-        <w:sz w:val="22"/>
-        <w:szCs w:val="22"/>
-        <w:lang w:val="en-GB" w:eastAsia="en-US" w:bidi="ar-SA"/>
-      </w:rPr>
-    </w:rPrDefault>
-    <w:pPrDefault>
-      <w:pPr>
-        <w:spacing w:after="200" w:line="276" w:lineRule="auto"/>
-      </w:pPr>
-    </w:pPrDefault>
-  </w:docDefaults>
-  <w:latentStyles w:defLockedState="0" w:defUIPriority="99" w:defSemiHidden="1" w:defUnhideWhenUsed="1" w:defQFormat="0" w:count="267">
-    <w:lsdException w:name="Normal" w:semiHidden="0" w:uiPriority="0" w:unhideWhenUsed="0" w:qFormat="1"/>
-    <w:lsdException w:name="heading 1" w:semiHidden="0" w:uiPriority="9" w:unhideWhenUsed="0" w:qFormat="1"/>
-    <w:lsdException w:name="heading 2" w:uiPriority="9" w:qFormat="1"/>
-    <w:lsdException w:name="heading 3" w:uiPriority="9" w:qFormat="1"/>
-    <w:lsdException w:name="heading 4" w:uiPriority="9" w:qFormat="1"/>
-    <w:lsdException w:name="heading 5" w:uiPriority="9" w:qFormat="1"/>
-    <w:lsdException w:name="heading 6" w:uiPriority="9" w:qFormat="1"/>
-    <w:lsdException w:name="heading 7" w:uiPriority="9" w:qFormat="1"/>
-    <w:lsdException w:name="heading 8" w:uiPriority="9" w:qFormat="1"/>
-    <w:lsdException w:name="heading 9" w:uiPriority="9" w:qFormat="1"/>
-    <w:lsdException w:name="toc 1" w:uiPriority="39"/>
-    <w:lsdException w:name="toc 2" w:uiPriority="39"/>
-    <w:lsdException w:name="toc 3" w:uiPriority="39"/>
-    <w:lsdException w:name="toc 4" w:uiPriority="39"/>
-    <w:lsdException w:name="toc 5" w:uiPriority="39"/>
-    <w:lsdException w:name="toc 6" w:uiPriority="39"/>
-    <w:lsdException w:name="toc 7" w:uiPriority="39"/>
-    <w:lsdException w:name="toc 8" w:uiPriority="39"/>
-    <w:lsdException w:name="toc 9" w:uiPriority="39"/>
-    <w:lsdException w:name="caption" w:uiPriority="35" w:qFormat="1"/>
-    <w:lsdException w:name="Title" w:semiHidden="0" w:uiPriority="10" w:unhideWhenUsed="0" w:qFormat="1"/>
-    <w:lsdException w:name="Default Paragraph Font" w:uiPriority="1"/>
-    <w:lsdException w:name="Subtitle" w:semiHidden="0" w:uiPriority="11" w:unhideWhenUsed="0" w:qFormat="1"/>
-    <w:lsdException w:name="Strong" w:semiHidden="0" w:uiPriority="22" w:unhideWhenUsed="0" w:qFormat="1"/>
-    <w:lsdException w:name="Emphasis" w:semiHidden="0" w:uiPriority="20" w:unhideWhenUsed="0" w:qFormat="1"/>
-    <w:lsdException w:name="Table Grid" w:semiHidden="0" w:uiPriority="59" w:unhideWhenUsed="0"/>
-    <w:lsdException w:name="Placeholder Text" w:unhideWhenUsed="0"/>
-    <w:lsdException w:name="No Spacing" w:semiHidden="0" w:uiPriority="1" w:unhideWhenUsed="0" w:qFormat="1"/>
-    <w:lsdException w:name="Light Shading" w:semiHidden="0" w:uiPriority="60" w:unhideWhenUsed="0"/>
-    <w:lsdException w:name="Light List" w:semiHidden="0" w:uiPriority="61" w:unhideWhenUsed="0"/>
-    <w:lsdException w:name="Light Grid" w:semiHidden="0" w:uiPriority="62" w:unhideWhenUsed="0"/>
-    <w:lsdException w:name="Medium Shading 1" w:semiHidden="0" w:uiPriority="63" w:unhideWhenUsed="0"/>
-    <w:lsdException w:name="Medium Shading 2" w:semiHidden="0" w:uiPriority="64" w:unhideWhenUsed="0"/>
-    <w:lsdException w:name="Medium List 1" w:semiHidden="0" w:uiPriority="65" w:unhideWhenUsed="0"/>
-    <w:lsdException w:name="Medium List 2" w:semiHidden="0" w:uiPriority="66" w:unhideWhenUsed="0"/>
-    <w:lsdException w:name="Medium Grid 1" w:semiHidden="0" w:uiPriority="67" w:unhideWhenUsed="0"/>
-    <w:lsdException w:name="Medium Grid 2" w:semiHidden="0" w:uiPriority="68" w:unhideWhenUsed="0"/>
-    <w:lsdException w:name="Medium Grid 3" w:semiHidden="0" w:uiPriority="69" w:unhideWhenUsed="0"/>
-    <w:lsdException w:name="Dark List" w:semiHidden="0" w:uiPriority="70" w:unhideWhenUsed="0"/>
-    <w:lsdException w:name="Colorful Shading" w:semiHidden="0" w:uiPriority="71" w:unhideWhenUsed="0"/>
-    <w:lsdException w:name="Colorful List" w:semiHidden="0" w:uiPriority="72" w:unhideWhenUsed="0"/>
-    <w:lsdException w:name="Colorful Grid" w:semiHidden="0" w:uiPriority="73" w:unhideWhenUsed="0"/>
-    <w:lsdException w:name="Light Shading Accent 1" w:semiHidden="0" w:uiPriority="60" w:unhideWhenUsed="0"/>
-    <w:lsdException w:name="Light List Accent 1" w:semiHidden="0" w:uiPriority="61" w:unhideWhenUsed="0"/>
-    <w:lsdException w:name="Light Grid Accent 1" w:semiHidden="0" w:uiPriority="62" w:unhideWhenUsed="0"/>
-    <w:lsdException w:name="Medium Shading 1 Accent 1" w:semiHidden="0" w:uiPriority="63" w:unhideWhenUsed="0"/>
-    <w:lsdException w:name="Medium Shading 2 Accent 1" w:semiHidden="0" w:uiPriority="64" w:unhideWhenUsed="0"/>
-    <w:lsdException w:name="Medium List 1 Accent 1" w:semiHidden="0" w:uiPriority="65" w:unhideWhenUsed="0"/>
-    <w:lsdException w:name="Revision" w:unhideWhenUsed="0"/>
-    <w:lsdException w:name="List Paragraph" w:semiHidden="0" w:uiPriority="34" w:unhideWhenUsed="0" w:qFormat="1"/>
-    <w:lsdException w:name="Quote" w:semiHidden="0" w:uiPriority="29" w:unhideWhenUsed="0" w:qFormat="1"/>
-    <w:lsdException w:name="Intense Quote" w:semiHidden="0" w:uiPriority="30" w:unhideWhenUsed="0" w:qFormat="1"/>
-    <w:lsdException w:name="Medium List 2 Accent 1" w:semiHidden="0" w:uiPriority="66" w:unhideWhenUsed="0"/>
-    <w:lsdException w:name="Medium Grid 1 Accent 1" w:semiHidden="0" w:uiPriority="67" w:unhideWhenUsed="0"/>
-    <w:lsdException w:name="Medium Grid 2 Accent 1" w:semiHidden="0" w:uiPriority="68" w:unhideWhenUsed="0"/>
-    <w:lsdException w:name="Medium Grid 3 Accent 1" w:semiHidden="0" w:uiPriority="69" w:unhideWhenUsed="0"/>
-    <w:lsdException w:name="Dark List Accent 1" w:semiHidden="0" w:uiPriority="70" w:unhideWhenUsed="0"/>
-    <w:lsdException w:name="Colorful Shading Accent 1" w:semiHidden="0" w:uiPriority="71" w:unhideWhenUsed="0"/>
-    <w:lsdException w:name="Colorful List Accent 1" w:semiHidden="0" w:uiPriority="72" w:unhideWhenUsed="0"/>
-    <w:lsdException w:name="Colorful Grid Accent 1" w:semiHidden="0" w:uiPriority="73" w:unhideWhenUsed="0"/>
-    <w:lsdException w:name="Light Shading Accent 2" w:semiHidden="0" w:uiPriority="60" w:unhideWhenUsed="0"/>
-    <w:lsdException w:name="Light List Accent 2" w:semiHidden="0" w:uiPriority="61" w:unhideWhenUsed="0"/>
-    <w:lsdException w:name="Light Grid Accent 2" w:semiHidden="0" w:uiPriority="62" w:unhideWhenUsed="0"/>
-    <w:lsdException w:name="Medium Shading 1 Accent 2" w:semiHidden="0" w:uiPriority="63" w:unhideWhenUsed="0"/>
-    <w:lsdException w:name="Medium Shading 2 Accent 2" w:semiHidden="0" w:uiPriority="64" w:unhideWhenUsed="0"/>
-    <w:lsdException w:name="Medium List 1 Accent 2" w:semiHidden="0" w:uiPriority="65" w:unhideWhenUsed="0"/>
-    <w:lsdException w:name="Medium List 2 Accent 2" w:semiHidden="0" w:uiPriority="66" w:unhideWhenUsed="0"/>
-    <w:lsdException w:name="Medium Grid 1 Accent 2" w:semiHidden="0" w:uiPriority="67" w:unhideWhenUsed="0"/>
-    <w:lsdException w:name="Medium Grid 2 Accent 2" w:semiHidden="0" w:uiPriority="68" w:unhideWhenUsed="0"/>
-    <w:lsdException w:name="Medium Grid 3 Accent 2" w:semiHidden="0" w:uiPriority="69" w:unhideWhenUsed="0"/>
-    <w:lsdException w:name="Dark List Accent 2" w:semiHidden="0" w:uiPriority="70" w:unhideWhenUsed="0"/>
-    <w:lsdException w:name="Colorful Shading Accent 2" w:semiHidden="0" w:uiPriority="71" w:unhideWhenUsed="0"/>
-    <w:lsdException w:name="Colorful List Accent 2" w:semiHidden="0" w:uiPriority="72" w:unhideWhenUsed="0"/>
-    <w:lsdException w:name="Colorful Grid Accent 2" w:semiHidden="0" w:uiPriority="73" w:unhideWhenUsed="0"/>
-    <w:lsdException w:name="Light Shading Accent 3" w:semiHidden="0" w:uiPriority="60" w:unhideWhenUsed="0"/>
-    <w:lsdException w:name="Light List Accent 3" w:semiHidden="0" w:uiPriority="61" w:unhideWhenUsed="0"/>
-    <w:lsdException w:name="Light Grid Accent 3" w:semiHidden="0" w:uiPriority="62" w:unhideWhenUsed="0"/>
-    <w:lsdException w:name="Medium Shading 1 Accent 3" w:semiHidden="0" w:uiPriority="63" w:unhideWhenUsed="0"/>
-    <w:lsdException w:name="Medium Shading 2 Accent 3" w:semiHidden="0" w:uiPriority="64" w:unhideWhenUsed="0"/>
-    <w:lsdException w:name="Medium List 1 Accent 3" w:semiHidden="0" w:uiPriority="65" w:unhideWhenUsed="0"/>
-    <w:lsdException w:name="Medium List 2 Accent 3" w:semiHidden="0" w:uiPriority="66" w:unhideWhenUsed="0"/>
-    <w:lsdException w:name="Medium Grid 1 Accent 3" w:semiHidden="0" w:uiPriority="67" w:unhideWhenUsed="0"/>
-    <w:lsdException w:name="Medium Grid 2 Accent 3" w:semiHidden="0" w:uiPriority="68" w:unhideWhenUsed="0"/>
-    <w:lsdException w:name="Medium Grid 3 Accent 3" w:semiHidden="0" w:uiPriority="69" w:unhideWhenUsed="0"/>
-    <w:lsdException w:name="Dark List Accent 3" w:semiHidden="0" w:uiPriority="70" w:unhideWhenUsed="0"/>
-    <w:lsdException w:name="Colorful Shading Accent 3" w:semiHidden="0" w:uiPriority="71" w:unhideWhenUsed="0"/>
-    <w:lsdException w:name="Colorful List Accent 3" w:semiHidden="0" w:uiPriority="72" w:unhideWhenUsed="0"/>
-    <w:lsdException w:name="Colorful Grid Accent 3" w:semiHidden="0" w:uiPriority="73" w:unhideWhenUsed="0"/>
-    <w:lsdException w:name="Light Shading Accent 4" w:semiHidden="0" w:uiPriority="60" w:unhideWhenUsed="0"/>
-    <w:lsdException w:name="Light List Accent 4" w:semiHidden="0" w:uiPriority="61" w:unhideWhenUsed="0"/>
-    <w:lsdException w:name="Light Grid Accent 4" w:semiHidden="0" w:uiPriority="62" w:unhideWhenUsed="0"/>
-    <w:lsdException w:name="Medium Shading 1 Accent 4" w:semiHidden="0" w:uiPriority="63" w:unhideWhenUsed="0"/>
-    <w:lsdException w:name="Medium Shading 2 Accent 4" w:semiHidden="0" w:uiPriority="64" w:unhideWhenUsed="0"/>
-    <w:lsdException w:name="Medium List 1 Accent 4" w:semiHidden="0" w:uiPriority="65" w:unhideWhenUsed="0"/>
-    <w:lsdException w:name="Medium List 2 Accent 4" w:semiHidden="0" w:uiPriority="66" w:unhideWhenUsed="0"/>
-    <w:lsdException w:name="Medium Grid 1 Accent 4" w:semiHidden="0" w:uiPriority="67" w:unhideWhenUsed="0"/>
-    <w:lsdException w:name="Medium Grid 2 Accent 4" w:semiHidden="0" w:uiPriority="68" w:unhideWhenUsed="0"/>
-    <w:lsdException w:name="Medium Grid 3 Accent 4" w:semiHidden="0" w:uiPriority="69" w:unhideWhenUsed="0"/>
-    <w:lsdException w:name="Dark List Accent 4" w:semiHidden="0" w:uiPriority="70" w:unhideWhenUsed="0"/>
-    <w:lsdException w:name="Colorful Shading Accent 4" w:semiHidden="0" w:uiPriority="71" w:unhideWhenUsed="0"/>
-    <w:lsdException w:name="Colorful List Accent 4" w:semiHidden="0" w:uiPriority="72" w:unhideWhenUsed="0"/>
-    <w:lsdException w:name="Colorful Grid Accent 4" w:semiHidden="0" w:uiPriority="73" w:unhideWhenUsed="0"/>
-    <w:lsdException w:name="Light Shading Accent 5" w:semiHidden="0" w:uiPriority="60" w:unhideWhenUsed="0"/>
-    <w:lsdException w:name="Light List Accent 5" w:semiHidden="0" w:uiPriority="61" w:unhideWhenUsed="0"/>
-    <w:lsdException w:name="Light Grid Accent 5" w:semiHidden="0" w:uiPriority="62" w:unhideWhenUsed="0"/>
-    <w:lsdException w:name="Medium Shading 1 Accent 5" w:semiHidden="0" w:uiPriority="63" w:unhideWhenUsed="0"/>
-    <w:lsdException w:name="Medium Shading 2 Accent 5" w:semiHidden="0" w:uiPriority="64" w:unhideWhenUsed="0"/>
-    <w:lsdException w:name="Medium List 1 Accent 5" w:semiHidden="0" w:uiPriority="65" w:unhideWhenUsed="0"/>
-    <w:lsdException w:name="Medium List 2 Accent 5" w:semiHidden="0" w:uiPriority="66" w:unhideWhenUsed="0"/>
-    <w:lsdException w:name="Medium Grid 1 Accent 5" w:semiHidden="0" w:uiPriority="67" w:unhideWhenUsed="0"/>
-    <w:lsdException w:name="Medium Grid 2 Accent 5" w:semiHidden="0" w:uiPriority="68" w:unhideWhenUsed="0"/>
-    <w:lsdException w:name="Medium Grid 3 Accent 5" w:semiHidden="0" w:uiPriority="69" w:unhideWhenUsed="0"/>
-    <w:lsdException w:name="Dark List Accent 5" w:semiHidden="0" w:uiPriority="70" w:unhideWhenUsed="0"/>
-    <w:lsdException w:name="Colorful Shading Accent 5" w:semiHidden="0" w:uiPriority="71" w:unhideWhenUsed="0"/>
-    <w:lsdException w:name="Colorful List Accent 5" w:semiHidden="0" w:uiPriority="72" w:unhideWhenUsed="0"/>
-    <w:lsdException w:name="Colorful Grid Accent 5" w:semiHidden="0" w:uiPriority="73" w:unhideWhenUsed="0"/>
-    <w:lsdException w:name="Light Shading Accent 6" w:semiHidden="0" w:uiPriority="60" w:unhideWhenUsed="0"/>
-    <w:lsdException w:name="Light List Accent 6" w:semiHidden="0" w:uiPriority="61" w:unhideWhenUsed="0"/>
-    <w:lsdException w:name="Light Grid Accent 6" w:semiHidden="0" w:uiPriority="62" w:unhideWhenUsed="0"/>
-    <w:lsdException w:name="Medium Shading 1 Accent 6" w:semiHidden="0" w:uiPriority="63" w:unhideWhenUsed="0"/>
-    <w:lsdException w:name="Medium Shading 2 Accent 6" w:semiHidden="0" w:uiPriority="64" w:unhideWhenUsed="0"/>
-    <w:lsdException w:name="Medium List 1 Accent 6" w:semiHidden="0" w:uiPriority="65" w:unhideWhenUsed="0"/>
-    <w:lsdException w:name="Medium List 2 Accent 6" w:semiHidden="0" w:uiPriority="66" w:unhideWhenUsed="0"/>
-    <w:lsdException w:name="Medium Grid 1 Accent 6" w:semiHidden="0" w:uiPriority="67" w:unhideWhenUsed="0"/>
-    <w:lsdException w:name="Medium Grid 2 Accent 6" w:semiHidden="0" w:uiPriority="68" w:unhideWhenUsed="0"/>
-    <w:lsdException w:name="Medium Grid 3 Accent 6" w:semiHidden="0" w:uiPriority="69" w:unhideWhenUsed="0"/>
-    <w:lsdException w:name="Dark List Accent 6" w:semiHidden="0" w:uiPriority="70" w:unhideWhenUsed="0"/>
-    <w:lsdException w:name="Colorful Shading Accent 6" w:semiHidden="0" w:uiPriority="71" w:unhideWhenUsed="0"/>
-    <w:lsdException w:name="Colorful List Accent 6" w:semiHidden="0" w:uiPriority="72" w:unhideWhenUsed="0"/>
-    <w:lsdException w:name="Colorful Grid Accent 6" w:semiHidden="0" w:uiPriority="73" w:unhideWhenUsed="0"/>
-    <w:lsdException w:name="Subtle Emphasis" w:semiHidden="0" w:uiPriority="19" w:unhideWhenUsed="0" w:qFormat="1"/>
-    <w:lsdException w:name="Intense Emphasis" w:semiHidden="0" w:uiPriority="21" w:unhideWhenUsed="0" w:qFormat="1"/>
-    <w:lsdException w:name="Subtle Reference" w:semiHidden="0" w:uiPriority="31" w:unhideWhenUsed="0" w:qFormat="1"/>
-    <w:lsdException w:name="Intense Reference" w:semiHidden="0" w:uiPriority="32" w:unhideWhenUsed="0" w:qFormat="1"/>
-    <w:lsdException w:name="Book Title" w:semiHidden="0" w:uiPriority="33" w:unhideWhenUsed="0" w:qFormat="1"/>
-    <w:lsdException w:name="Bibliography" w:uiPriority="37"/>
-    <w:lsdException w:name="TOC Heading" w:uiPriority="39" w:qFormat="1"/>
+  <w:latentStyles w:defLockedState="0" w:defUIPriority="99" w:defSemiHidden="0" w:defUnhideWhenUsed="0" w:defQFormat="0" w:count="371">
+    <w:lsdException w:name="Normal" w:uiPriority="0" w:qFormat="1"/>
+    <w:lsdException w:name="heading 1" w:uiPriority="9" w:qFormat="1"/>
+    <w:lsdException w:name="heading 2" w:semiHidden="1" w:uiPriority="9" w:unhideWhenUsed="1" w:qFormat="1"/>
+    <w:lsdException w:name="heading 3" w:semiHidden="1" w:uiPriority="9" w:unhideWhenUsed="1" w:qFormat="1"/>
+    <w:lsdException w:name="heading 4" w:semiHidden="1" w:uiPriority="9" w:unhideWhenUsed="1" w:qFormat="1"/>
+    <w:lsdException w:name="heading 5" w:semiHidden="1" w:uiPriority="9" w:unhideWhenUsed="1" w:qFormat="1"/>
+    <w:lsdException w:name="heading 6" w:semiHidden="1" w:uiPriority="9" w:unhideWhenUsed="1" w:qFormat="1"/>
+    <w:lsdException w:name="heading 7" w:semiHidden="1" w:uiPriority="9" w:unhideWhenUsed="1" w:qFormat="1"/>
+    <w:lsdException w:name="heading 8" w:semiHidden="1" w:uiPriority="9" w:unhideWhenUsed="1" w:qFormat="1"/>
+    <w:lsdException w:name="heading 9" w:semiHidden="1" w:uiPriority="9" w:unhideWhenUsed="1" w:qFormat="1"/>
+    <w:lsdException w:name="index 1" w:semiHidden="1" w:unhideWhenUsed="1"/>
+    <w:lsdException w:name="index 2" w:semiHidden="1" w:unhideWhenUsed="1"/>
+    <w:lsdException w:name="index 3" w:semiHidden="1" w:unhideWhenUsed="1"/>
+    <w:lsdException w:name="index 4" w:semiHidden="1" w:unhideWhenUsed="1"/>
+    <w:lsdException w:name="index 5" w:semiHidden="1" w:unhideWhenUsed="1"/>
+    <w:lsdException w:name="index 6" w:semiHidden="1" w:unhideWhenUsed="1"/>
+    <w:lsdException w:name="index 7" w:semiHidden="1" w:unhideWhenUsed="1"/>
+    <w:lsdException w:name="index 8" w:semiHidden="1" w:unhideWhenUsed="1"/>
+    <w:lsdException w:name="index 9" w:semiHidden="1" w:unhideWhenUsed="1"/>
+    <w:lsdException w:name="toc 1" w:semiHidden="1" w:uiPriority="39" w:unhideWhenUsed="1"/>
+    <w:lsdException w:name="toc 2" w:semiHidden="1" w:uiPriority="39" w:unhideWhenUsed="1"/>
+    <w:lsdException w:name="toc 3" w:semiHidden="1" w:uiPriority="39" w:unhideWhenUsed="1"/>
+    <w:lsdException w:name="toc 4" w:semiHidden="1" w:uiPriority="39" w:unhideWhenUsed="1"/>
+    <w:lsdException w:name="toc 5" w:semiHidden="1" w:uiPriority="39" w:unhideWhenUsed="1"/>
+    <w:lsdException w:name="toc 6" w:semiHidden="1" w:uiPriority="39" w:unhideWhenUsed="1"/>
+    <w:lsdException w:name="toc 7" w:semiHidden="1" w:uiPriority="39" w:unhideWhenUsed="1"/>
+    <w:lsdException w:name="toc 8" w:semiHidden="1" w:uiPriority="39" w:unhideWhenUsed="1"/>
+    <w:lsdException w:name="toc 9" w:semiHidden="1" w:uiPriority="39" w:unhideWhenUsed="1"/>
+    <w:lsdException w:name="Normal Indent" w:semiHidden="1" w:unhideWhenUsed="1"/>
+    <w:lsdException w:name="footnote text" w:semiHidden="1" w:unhideWhenUsed="1"/>
+    <w:lsdException w:name="annotation text" w:semiHidden="1" w:unhideWhenUsed="1"/>
+    <w:lsdException w:name="header" w:semiHidden="1" w:unhideWhenUsed="1"/>
+    <w:lsdException w:name="footer" w:semiHidden="1" w:unhideWhenUsed="1"/>
+    <w:lsdException w:name="index heading" w:semiHidden="1" w:unhideWhenUsed="1"/>
+    <w:lsdException w:name="caption" w:semiHidden="1" w:uiPriority="35" w:unhideWhenUsed="1" w:qFormat="1"/>
+    <w:lsdException w:name="table of figures" w:semiHidden="1" w:unhideWhenUsed="1"/>
+    <w:lsdException w:name="envelope address" w:semiHidden="1" w:unhideWhenUsed="1"/>
+    <w:lsdException w:name="envelope return" w:semiHidden="1" w:unhideWhenUsed="1"/>
+    <w:lsdException w:name="footnote reference" w:semiHidden="1" w:unhideWhenUsed="1"/>
+    <w:lsdException w:name="annotation reference" w:semiHidden="1" w:unhideWhenUsed="1"/>
+    <w:lsdException w:name="line number" w:semiHidden="1" w:unhideWhenUsed="1"/>
+    <w:lsdException w:name="page number" w:semiHidden="1" w:unhideWhenUsed="1"/>
+    <w:lsdException w:name="endnote reference" w:semiHidden="1" w:unhideWhenUsed="1"/>
+    <w:lsdException w:name="endnote text" w:semiHidden="1" w:unhideWhenUsed="1"/>
+    <w:lsdException w:name="table of authorities" w:semiHidden="1" w:unhideWhenUsed="1"/>
+    <w:lsdException w:name="macro" w:semiHidden="1" w:unhideWhenUsed="1"/>
+    <w:lsdException w:name="toa heading" w:semiHidden="1" w:unhideWhenUsed="1"/>
+    <w:lsdException w:name="List" w:semiHidden="1" w:unhideWhenUsed="1"/>
+    <w:lsdException w:name="List Bullet" w:semiHidden="1" w:unhideWhenUsed="1"/>
+    <w:lsdException w:name="List Number" w:semiHidden="1" w:unhideWhenUsed="1"/>
+    <w:lsdException w:name="List 2" w:semiHidden="1" w:unhideWhenUsed="1"/>
+    <w:lsdException w:name="List 3" w:semiHidden="1" w:unhideWhenUsed="1"/>
+    <w:lsdException w:name="List 4" w:semiHidden="1" w:unhideWhenUsed="1"/>
+    <w:lsdException w:name="List 5" w:semiHidden="1" w:unhideWhenUsed="1"/>
+    <w:lsdException w:name="List Bullet 2" w:semiHidden="1" w:unhideWhenUsed="1"/>
+    <w:lsdException w:name="List Bullet 3" w:semiHidden="1" w:unhideWhenUsed="1"/>
+    <w:lsdException w:name="List Bullet 4" w:semiHidden="1" w:unhideWhenUsed="1"/>
+    <w:lsdException w:name="List Bullet 5" w:semiHidden="1" w:unhideWhenUsed="1"/>
+    <w:lsdException w:name="List Number 2" w:semiHidden="1" w:unhideWhenUsed="1"/>
+    <w:lsdException w:name="List Number 3" w:semiHidden="1" w:unhideWhenUsed="1"/>
+    <w:lsdException w:name="List Number 4" w:semiHidden="1" w:unhideWhenUsed="1"/>
+    <w:lsdException w:name="List Number 5" w:semiHidden="1" w:unhideWhenUsed="1"/>
+    <w:lsdException w:name="Title" w:uiPriority="10" w:qFormat="1"/>
+    <w:lsdException w:name="Closing" w:semiHidden="1" w:unhideWhenUsed="1"/>
+    <w:lsdException w:name="Signature" w:semiHidden="1" w:unhideWhenUsed="1"/>
+    <w:lsdException w:name="Default Paragraph Font" w:semiHidden="1" w:uiPriority="1" w:unhideWhenUsed="1"/>
+    <w:lsdException w:name="Body Text" w:semiHidden="1" w:unhideWhenUsed="1"/>
+    <w:lsdException w:name="Body Text Indent" w:semiHidden="1" w:unhideWhenUsed="1"/>
+    <w:lsdException w:name="List Continue" w:semiHidden="1" w:unhideWhenUsed="1"/>
+    <w:lsdException w:name="List Continue 2" w:semiHidden="1" w:unhideWhenUsed="1"/>
+    <w:lsdException w:name="List Continue 3" w:semiHidden="1" w:unhideWhenUsed="1"/>
+    <w:lsdException w:name="List Continue 4" w:semiHidden="1" w:unhideWhenUsed="1"/>
+    <w:lsdException w:name="List Continue 5" w:semiHidden="1" w:unhideWhenUsed="1"/>
+    <w:lsdException w:name="Message Header" w:semiHidden="1" w:unhideWhenUsed="1"/>
+    <w:lsdException w:name="Subtitle" w:uiPriority="11" w:qFormat="1"/>
+    <w:lsdException w:name="Salutation" w:semiHidden="1" w:unhideWhenUsed="1"/>
+    <w:lsdException w:name="Date" w:semiHidden="1" w:unhideWhenUsed="1"/>
+    <w:lsdException w:name="Body Text First Indent" w:semiHidden="1" w:unhideWhenUsed="1"/>
+    <w:lsdException w:name="Body Text First Indent 2" w:semiHidden="1" w:unhideWhenUsed="1"/>
+    <w:lsdException w:name="Note Heading" w:semiHidden="1" w:unhideWhenUsed="1"/>
+    <w:lsdException w:name="Body Text 2" w:semiHidden="1" w:unhideWhenUsed="1"/>
+    <w:lsdException w:name="Body Text 3" w:semiHidden="1" w:unhideWhenUsed="1"/>
+    <w:lsdException w:name="Body Text Indent 2" w:semiHidden="1" w:unhideWhenUsed="1"/>
+    <w:lsdException w:name="Body Text Indent 3" w:semiHidden="1" w:unhideWhenUsed="1"/>
+    <w:lsdException w:name="Block Text" w:semiHidden="1" w:unhideWhenUsed="1"/>
+    <w:lsdException w:name="Hyperlink" w:semiHidden="1" w:unhideWhenUsed="1"/>
+    <w:lsdException w:name="FollowedHyperlink" w:semiHidden="1" w:unhideWhenUsed="1"/>
+    <w:lsdException w:name="Strong" w:uiPriority="22" w:qFormat="1"/>
+    <w:lsdException w:name="Emphasis" w:uiPriority="20" w:qFormat="1"/>
+    <w:lsdException w:name="Document Map" w:semiHidden="1" w:unhideWhenUsed="1"/>
+    <w:lsdException w:name="Plain Text" w:semiHidden="1" w:unhideWhenUsed="1"/>
+    <w:lsdException w:name="E-mail Signature" w:semiHidden="1" w:unhideWhenUsed="1"/>
+    <w:lsdException w:name="HTML Top of Form" w:semiHidden="1" w:unhideWhenUsed="1"/>
+    <w:lsdException w:name="HTML Bottom of Form" w:semiHidden="1" w:unhideWhenUsed="1"/>
+    <w:lsdException w:name="Normal (Web)" w:semiHidden="1" w:unhideWhenUsed="1"/>
+    <w:lsdException w:name="HTML Acronym" w:semiHidden="1" w:unhideWhenUsed="1"/>
+    <w:lsdException w:name="HTML Address" w:semiHidden="1" w:unhideWhenUsed="1"/>
+    <w:lsdException w:name="HTML Cite" w:semiHidden="1" w:unhideWhenUsed="1"/>
+    <w:lsdException w:name="HTML Code" w:semiHidden="1" w:unhideWhenUsed="1"/>
+    <w:lsdException w:name="HTML Definition" w:semiHidden="1" w:unhideWhenUsed="1"/>
+    <w:lsdException w:name="HTML Keyboard" w:semiHidden="1" w:unhideWhenUsed="1"/>
+    <w:lsdException w:name="HTML Preformatted" w:semiHidden="1" w:unhideWhenUsed="1"/>
+    <w:lsdException w:name="HTML Sample" w:semiHidden="1" w:unhideWhenUsed="1"/>
+    <w:lsdException w:name="HTML Typewriter" w:semiHidden="1" w:unhideWhenUsed="1"/>
+    <w:lsdException w:name="HTML Variable" w:semiHidden="1" w:unhideWhenUsed="1"/>
+    <w:lsdException w:name="Normal Table" w:semiHidden="1" w:unhideWhenUsed="1"/>
+    <w:lsdException w:name="annotation subject" w:semiHidden="1" w:unhideWhenUsed="1"/>
+    <w:lsdException w:name="No List" w:semiHidden="1" w:unhideWhenUsed="1"/>
+    <w:lsdException w:name="Outline List 1" w:semiHidden="1" w:unhideWhenUsed="1"/>
+    <w:lsdException w:name="Outline List 2" w:semiHidden="1" w:unhideWhenUsed="1"/>
+    <w:lsdException w:name="Outline List 3" w:semiHidden="1" w:unhideWhenUsed="1"/>
+    <w:lsdException w:name="Table Simple 1" w:semiHidden="1" w:unhideWhenUsed="1"/>
+    <w:lsdException w:name="Table Simple 2" w:semiHidden="1" w:unhideWhenUsed="1"/>
+    <w:lsdException w:name="Table Simple 3" w:semiHidden="1" w:unhideWhenUsed="1"/>
+    <w:lsdException w:name="Table Classic 1" w:semiHidden="1" w:unhideWhenUsed="1"/>
+    <w:lsdException w:name="Table Classic 2" w:semiHidden="1" w:unhideWhenUsed="1"/>
+    <w:lsdException w:name="Table Classic 3" w:semiHidden="1" w:unhideWhenUsed="1"/>
+    <w:lsdException w:name="Table Classic 4" w:semiHidden="1" w:unhideWhenUsed="1"/>
+    <w:lsdException w:name="Table Colorful 1" w:semiHidden="1" w:unhideWhenUsed="1"/>
+    <w:lsdException w:name="Table Colorful 2" w:semiHidden="1" w:unhideWhenUsed="1"/>
+    <w:lsdException w:name="Table Colorful 3" w:semiHidden="1" w:unhideWhenUsed="1"/>
+    <w:lsdException w:name="Table Columns 1" w:semiHidden="1" w:unhideWhenUsed="1"/>
+    <w:lsdException w:name="Table Columns 2" w:semiHidden="1" w:unhideWhenUsed="1"/>
+    <w:lsdException w:name="Table Columns 3" w:semiHidden="1" w:unhideWhenUsed="1"/>
+    <w:lsdException w:name="Table Columns 4" w:semiHidden="1" w:unhideWhenUsed="1"/>
+    <w:lsdException w:name="Table Columns 5" w:semiHidden="1" w:unhideWhenUsed="1"/>
+    <w:lsdException w:name="Table Grid 1" w:semiHidden="1" w:unhideWhenUsed="1"/>
+    <w:lsdException w:name="Table Grid 2" w:semiHidden="1" w:unhideWhenUsed="1"/>
+    <w:lsdException w:name="Table Grid 3" w:semiHidden="1" w:unhideWhenUsed="1"/>
+    <w:lsdException w:name="Table Grid 4" w:semiHidden="1" w:unhideWhenUsed="1"/>
+    <w:lsdException w:name="Table Grid 5" w:semiHidden="1" w:unhideWhenUsed="1"/>
+    <w:lsdException w:name="Table Grid 6" w:semiHidden="1" w:unhideWhenUsed="1"/>
+    <w:lsdException w:name="Table Grid 7" w:semiHidden="1" w:unhideWhenUsed="1"/>
+    <w:lsdException w:name="Table Grid 8" w:semiHidden="1" w:unhideWhenUsed="1"/>
+    <w:lsdException w:name="Table List 1" w:semiHidden="1" w:unhideWhenUsed="1"/>
+    <w:lsdException w:name="Table List 2" w:semiHidden="1" w:unhideWhenUsed="1"/>
+    <w:lsdException w:name="Table List 3" w:semiHidden="1" w:unhideWhenUsed="1"/>
+    <w:lsdException w:name="Table List 4" w:semiHidden="1" w:unhideWhenUsed="1"/>
+    <w:lsdException w:name="Table List 5" w:semiHidden="1" w:unhideWhenUsed="1"/>
+    <w:lsdException w:name="Table List 6" w:semiHidden="1" w:unhideWhenUsed="1"/>
+    <w:lsdException w:name="Table List 7" w:semiHidden="1" w:unhideWhenUsed="1"/>
+    <w:lsdException w:name="Table List 8" w:semiHidden="1" w:unhideWhenUsed="1"/>
+    <w:lsdException w:name="Table 3D effects 1" w:semiHidden="1" w:unhideWhenUsed="1"/>
+    <w:lsdException w:name="Table 3D effects 2" w:semiHidden="1" w:unhideWhenUsed="1"/>
+    <w:lsdException w:name="Table 3D effects 3" w:semiHidden="1" w:unhideWhenUsed="1"/>
+    <w:lsdException w:name="Table Contemporary" w:semiHidden="1" w:unhideWhenUsed="1"/>
+    <w:lsdException w:name="Table Elegant" w:semiHidden="1" w:unhideWhenUsed="1"/>
+    <w:lsdException w:name="Table Professional" w:semiHidden="1" w:unhideWhenUsed="1"/>
+    <w:lsdException w:name="Table Subtle 1" w:semiHidden="1" w:unhideWhenUsed="1"/>
+    <w:lsdException w:name="Table Subtle 2" w:semiHidden="1" w:unhideWhenUsed="1"/>
+    <w:lsdException w:name="Table Web 1" w:semiHidden="1" w:unhideWhenUsed="1"/>
+    <w:lsdException w:name="Table Web 2" w:semiHidden="1" w:unhideWhenUsed="1"/>
+    <w:lsdException w:name="Table Web 3" w:semiHidden="1" w:unhideWhenUsed="1"/>
+    <w:lsdException w:name="Balloon Text" w:semiHidden="1" w:unhideWhenUsed="1"/>
+    <w:lsdException w:name="Table Grid" w:uiPriority="59"/>
+    <w:lsdException w:name="Table Theme" w:semiHidden="1" w:unhideWhenUsed="1"/>
+    <w:lsdException w:name="Placeholder Text" w:semiHidden="1"/>
+    <w:lsdException w:name="No Spacing" w:uiPriority="1" w:qFormat="1"/>
+    <w:lsdException w:name="Light Shading" w:uiPriority="60"/>
+    <w:lsdException w:name="Light List" w:uiPriority="61"/>
+    <w:lsdException w:name="Light Grid" w:uiPriority="62"/>
+    <w:lsdException w:name="Medium Shading 1" w:uiPriority="63"/>
+    <w:lsdException w:name="Medium Shading 2" w:uiPriority="64"/>
+    <w:lsdException w:name="Medium List 1" w:uiPriority="65"/>
+    <w:lsdException w:name="Medium List 2" w:uiPriority="66"/>
+    <w:lsdException w:name="Medium Grid 1" w:uiPriority="67"/>
+    <w:lsdException w:name="Medium Grid 2" w:uiPriority="68"/>
+    <w:lsdException w:name="Medium Grid 3" w:uiPriority="69"/>
+    <w:lsdException w:name="Dark List" w:uiPriority="70"/>
+    <w:lsdException w:name="Colorful Shading" w:uiPriority="71"/>
+    <w:lsdException w:name="Colorful List" w:uiPriority="72"/>
+    <w:lsdException w:name="Colorful Grid" w:uiPriority="73"/>
+    <w:lsdException w:name="Light Shading Accent 1" w:uiPriority="60"/>
+    <w:lsdException w:name="Light List Accent 1" w:uiPriority="61"/>
+    <w:lsdException w:name="Light Grid Accent 1" w:uiPriority="62"/>
+    <w:lsdException w:name="Medium Shading 1 Accent 1" w:uiPriority="63"/>
+    <w:lsdException w:name="Medium Shading 2 Accent 1" w:uiPriority="64"/>
+    <w:lsdException w:name="Medium List 1 Accent 1" w:uiPriority="65"/>
+    <w:lsdException w:name="Revision" w:semiHidden="1"/>
+    <w:lsdException w:name="List Paragraph" w:uiPriority="34" w:qFormat="1"/>
+    <w:lsdException w:name="Quote" w:uiPriority="29" w:qFormat="1"/>
+    <w:lsdException w:name="Intense Quote" w:uiPriority="30" w:qFormat="1"/>
+    <w:lsdException w:name="Medium List 2 Accent 1" w:uiPriority="66"/>
+    <w:lsdException w:name="Medium Grid 1 Accent 1" w:uiPriority="67"/>
+    <w:lsdException w:name="Medium Grid 2 Accent 1" w:uiPriority="68"/>
+    <w:lsdException w:name="Medium Grid 3 Accent 1" w:uiPriority="69"/>
+    <w:lsdException w:name="Dark List Accent 1" w:uiPriority="70"/>
+    <w:lsdException w:name="Colorful Shading Accent 1" w:uiPriority="71"/>
+    <w:lsdException w:name="Colorful List Accent 1" w:uiPriority="72"/>
+    <w:lsdException w:name="Colorful Grid Accent 1" w:uiPriority="73"/>
+    <w:lsdException w:name="Light Shading Accent 2" w:uiPriority="60"/>
+    <w:lsdException w:name="Light List Accent 2" w:uiPriority="61"/>
+    <w:lsdException w:name="Light Grid Accent 2" w:uiPriority="62"/>
+    <w:lsdException w:name="Medium Shading 1 Accent 2" w:uiPriority="63"/>
+    <w:lsdException w:name="Medium Shading 2 Accent 2" w:uiPriority="64"/>
+    <w:lsdException w:name="Medium List 1 Accent 2" w:uiPriority="65"/>
+    <w:lsdException w:name="Medium List 2 Accent 2" w:uiPriority="66"/>
+    <w:lsdException w:name="Medium Grid 1 Accent 2" w:uiPriority="67"/>
+    <w:lsdException w:name="Medium Grid 2 Accent 2" w:uiPriority="68"/>
+    <w:lsdException w:name="Medium Grid 3 Accent 2" w:uiPriority="69"/>
+    <w:lsdException w:name="Dark List Accent 2" w:uiPriority="70"/>
+    <w:lsdException w:name="Colorful Shading Accent 2" w:uiPriority="71"/>
+    <w:lsdException w:name="Colorful List Accent 2" w:uiPriority="72"/>
+    <w:lsdException w:name="Colorful Grid Accent 2" w:uiPriority="73"/>
+    <w:lsdException w:name="Light Shading Accent 3" w:uiPriority="60"/>
+    <w:lsdException w:name="Light List Accent 3" w:uiPriority="61"/>
+    <w:lsdException w:name="Light Grid Accent 3" w:uiPriority="62"/>
+    <w:lsdException w:name="Medium Shading 1 Accent 3" w:uiPriority="63"/>
+    <w:lsdException w:name="Medium Shading 2 Accent 3" w:uiPriority="64"/>
+    <w:lsdException w:name="Medium List 1 Accent 3" w:uiPriority="65"/>
+    <w:lsdException w:name="Medium List 2 Accent 3" w:uiPriority="66"/>
+    <w:lsdException w:name="Medium Grid 1 Accent 3" w:uiPriority="67"/>
+    <w:lsdException w:name="Medium Grid 2 Accent 3" w:uiPriority="68"/>
+    <w:lsdException w:name="Medium Grid 3 Accent 3" w:uiPriority="69"/>
+    <w:lsdException w:name="Dark List Accent 3" w:uiPriority="70"/>
+    <w:lsdException w:name="Colorful Shading Accent 3" w:uiPriority="71"/>
+    <w:lsdException w:name="Colorful List Accent 3" w:uiPriority="72"/>
+    <w:lsdException w:name="Colorful Grid Accent 3" w:uiPriority="73"/>
+    <w:lsdException w:name="Light Shading Accent 4" w:uiPriority="60"/>
+    <w:lsdException w:name="Light List Accent 4" w:uiPriority="61"/>
+    <w:lsdException w:name="Light Grid Accent 4" w:uiPriority="62"/>
+    <w:lsdException w:name="Medium Shading 1 Accent 4" w:uiPriority="63"/>
+    <w:lsdException w:name="Medium Shading 2 Accent 4" w:uiPriority="64"/>
+    <w:lsdException w:name="Medium List 1 Accent 4" w:uiPriority="65"/>
+    <w:lsdException w:name="Medium List 2 Accent 4" w:uiPriority="66"/>
+    <w:lsdException w:name="Medium Grid 1 Accent 4" w:uiPriority="67"/>
+    <w:lsdException w:name="Medium Grid 2 Accent 4" w:uiPriority="68"/>
+    <w:lsdException w:name="Medium Grid 3 Accent 4" w:uiPriority="69"/>
+    <w:lsdException w:name="Dark List Accent 4" w:uiPriority="70"/>
+    <w:lsdException w:name="Colorful Shading Accent 4" w:uiPriority="71"/>
+    <w:lsdException w:name="Colorful List Accent 4" w:uiPriority="72"/>
+    <w:lsdException w:name="Colorful Grid Accent 4" w:uiPriority="73"/>
+    <w:lsdException w:name="Light Shading Accent 5" w:uiPriority="60"/>
+    <w:lsdException w:name="Light List Accent 5" w:uiPriority="61"/>
+    <w:lsdException w:name="Light Grid Accent 5" w:uiPriority="62"/>
+    <w:lsdException w:name="Medium Shading 1 Accent 5" w:uiPriority="63"/>
+    <w:lsdException w:name="Medium Shading 2 Accent 5" w:uiPriority="64"/>
+    <w:lsdException w:name="Medium List 1 Accent 5" w:uiPriority="65"/>
+    <w:lsdException w:name="Medium List 2 Accent 5" w:uiPriority="66"/>
+    <w:lsdException w:name="Medium Grid 1 Accent 5" w:uiPriority="67"/>
+    <w:lsdException w:name="Medium Grid 2 Accent 5" w:uiPriority="68"/>
+    <w:lsdException w:name="Medium Grid 3 Accent 5" w:uiPriority="69"/>
+    <w:lsdException w:name="Dark List Accent 5" w:uiPriority="70"/>
+    <w:lsdException w:name="Colorful Shading Accent 5" w:uiPriority="71"/>
+    <w:lsdException w:name="Colorful List Accent 5" w:uiPriority="72"/>
+    <w:lsdException w:name="Colorful Grid Accent 5" w:uiPriority="73"/>
+    <w:lsdException w:name="Light Shading Accent 6" w:uiPriority="60"/>
+    <w:lsdException w:name="Light List Accent 6" w:uiPriority="61"/>
+    <w:lsdException w:name="Light Grid Accent 6" w:uiPriority="62"/>
+    <w:lsdException w:name="Medium Shading 1 Accent 6" w:uiPriority="63"/>
+    <w:lsdException w:name="Medium Shading 2 Accent 6" w:uiPriority="64"/>
+    <w:lsdException w:name="Medium List 1 Accent 6" w:uiPriority="65"/>
+    <w:lsdException w:name="Medium List 2 Accent 6" w:uiPriority="66"/>
+    <w:lsdException w:name="Medium Grid 1 Accent 6" w:uiPriority="67"/>
+    <w:lsdException w:name="Medium Grid 2 Accent 6" w:uiPriority="68"/>
+    <w:lsdException w:name="Medium Grid 3 Accent 6" w:uiPriority="69"/>
+    <w:lsdException w:name="Dark List Accent 6" w:uiPriority="70"/>
+    <w:lsdException w:name="Colorful Shading Accent 6" w:uiPriority="71"/>
+    <w:lsdException w:name="Colorful List Accent 6" w:uiPriority="72"/>
+    <w:lsdException w:name="Colorful Grid Accent 6" w:uiPriority="73"/>
+    <w:lsdException w:name="Subtle Emphasis" w:uiPriority="19" w:qFormat="1"/>
+    <w:lsdException w:name="Intense Emphasis" w:uiPriority="21" w:qFormat="1"/>
+    <w:lsdException w:name="Subtle Reference" w:uiPriority="31" w:qFormat="1"/>
+    <w:lsdException w:name="Intense Reference" w:uiPriority="32" w:qFormat="1"/>
+    <w:lsdException w:name="Book Title" w:uiPriority="33" w:qFormat="1"/>
+    <w:lsdException w:name="Bibliography" w:semiHidden="1" w:uiPriority="37" w:unhideWhenUsed="1"/>
+    <w:lsdException w:name="TOC Heading" w:semiHidden="1" w:uiPriority="39" w:unhideWhenUsed="1" w:qFormat="1"/>
+    <w:lsdException w:name="Plain Table 1" w:uiPriority="41"/>
+    <w:lsdException w:name="Plain Table 2" w:uiPriority="42"/>
+    <w:lsdException w:name="Plain Table 3" w:uiPriority="43"/>
+    <w:lsdException w:name="Plain Table 4" w:uiPriority="44"/>
+    <w:lsdException w:name="Plain Table 5" w:uiPriority="45"/>
+    <w:lsdException w:name="Grid Table Light" w:uiPriority="40"/>
+    <w:lsdException w:name="Grid Table 1 Light" w:uiPriority="46"/>
+    <w:lsdException w:name="Grid Table 2" w:uiPriority="47"/>
+    <w:lsdException w:name="Grid Table 3" w:uiPriority="48"/>
+    <w:lsdException w:name="Grid Table 4" w:uiPriority="49"/>
+    <w:lsdException w:name="Grid Table 5 Dark" w:uiPriority="50"/>
+    <w:lsdException w:name="Grid Table 6 Colorful" w:uiPriority="51"/>
+    <w:lsdException w:name="Grid Table 7 Colorful" w:uiPriority="52"/>
+    <w:lsdException w:name="Grid Table 1 Light Accent 1" w:uiPriority="46"/>
+    <w:lsdException w:name="Grid Table 2 Accent 1" w:uiPriority="47"/>
+    <w:lsdException w:name="Grid Table 3 Accent 1" w:uiPriority="48"/>
+    <w:lsdException w:name="Grid Table 4 Accent 1" w:uiPriority="49"/>
+    <w:lsdException w:name="Grid Table 5 Dark Accent 1" w:uiPriority="50"/>
+    <w:lsdException w:name="Grid Table 6 Colorful Accent 1" w:uiPriority="51"/>
+    <w:lsdException w:name="Grid Table 7 Colorful Accent 1" w:uiPriority="52"/>
+    <w:lsdException w:name="Grid Table 1 Light Accent 2" w:uiPriority="46"/>
+    <w:lsdException w:name="Grid Table 2 Accent 2" w:uiPriority="47"/>
+    <w:lsdException w:name="Grid Table 3 Accent 2" w:uiPriority="48"/>
+    <w:lsdException w:name="Grid Table 4 Accent 2" w:uiPriority="49"/>
+    <w:lsdException w:name="Grid Table 5 Dark Accent 2" w:uiPriority="50"/>
+    <w:lsdException w:name="Grid Table 6 Colorful Accent 2" w:uiPriority="51"/>
+    <w:lsdException w:name="Grid Table 7 Colorful Accent 2" w:uiPriority="52"/>
+    <w:lsdException w:name="Grid Table 1 Light Accent 3" w:uiPriority="46"/>
+    <w:lsdException w:name="Grid Table 2 Accent 3" w:uiPriority="47"/>
+    <w:lsdException w:name="Grid Table 3 Accent 3" w:uiPriority="48"/>
+    <w:lsdException w:name="Grid Table 4 Accent 3" w:uiPriority="49"/>
+    <w:lsdException w:name="Grid Table 5 Dark Accent 3" w:uiPriority="50"/>
+    <w:lsdException w:name="Grid Table 6 Colorful Accent 3" w:uiPriority="51"/>
+    <w:lsdException w:name="Grid Table 7 Colorful Accent 3" w:uiPriority="52"/>
+    <w:lsdException w:name="Grid Table 1 Light Accent 4" w:uiPriority="46"/>
+    <w:lsdException w:name="Grid Table 2 Accent 4" w:uiPriority="47"/>
+    <w:lsdException w:name="Grid Table 3 Accent 4" w:uiPriority="48"/>
+    <w:lsdException w:name="Grid Table 4 Accent 4" w:uiPriority="49"/>
+    <w:lsdException w:name="Grid Table 5 Dark Accent 4" w:uiPriority="50"/>
+    <w:lsdException w:name="Grid Table 6 Colorful Accent 4" w:uiPriority="51"/>
+    <w:lsdException w:name="Grid Table 7 Colorful Accent 4" w:uiPriority="52"/>
+    <w:lsdException w:name="Grid Table 1 Light Accent 5" w:uiPriority="46"/>
+    <w:lsdException w:name="Grid Table 2 Accent 5" w:uiPriority="47"/>
+    <w:lsdException w:name="Grid Table 3 Accent 5" w:uiPriority="48"/>
+    <w:lsdException w:name="Grid Table 4 Accent 5" w:uiPriority="49"/>
+    <w:lsdException w:name="Grid Table 5 Dark Accent 5" w:uiPriority="50"/>
+    <w:lsdException w:name="Grid Table 6 Colorful Accent 5" w:uiPriority="51"/>
+    <w:lsdException w:name="Grid Table 7 Colorful Accent 5" w:uiPriority="52"/>
+    <w:lsdException w:name="Grid Table 1 Light Accent 6" w:uiPriority="46"/>
+    <w:lsdException w:name="Grid Table 2 Accent 6" w:uiPriority="47"/>
+    <w:lsdException w:name="Grid Table 3 Accent 6" w:uiPriority="48"/>
+    <w:lsdException w:name="Grid Table 4 Accent 6" w:uiPriority="49"/>
+    <w:lsdException w:name="Grid Table 5 Dark Accent 6" w:uiPriority="50"/>
+    <w:lsdException w:name="Grid Table 6 Colorful Accent 6" w:uiPriority="51"/>
+    <w:lsdException w:name="Grid Table 7 Colorful Accent 6" w:uiPriority="52"/>
+    <w:lsdException w:name="List Table 1 Light" w:uiPriority="46"/>
+    <w:lsdException w:name="List Table 2" w:uiPriority="47"/>
+    <w:lsdException w:name="List Table 3" w:uiPriority="48"/>
+    <w:lsdException w:name="List Table 4" w:uiPriority="49"/>
+    <w:lsdException w:name="List Table 5 Dark" w:uiPriority="50"/>
+    <w:lsdException w:name="List Table 6 Colorful" w:uiPriority="51"/>
+    <w:lsdException w:name="List Table 7 Colorful" w:uiPriority="52"/>
+    <w:lsdException w:name="List Table 1 Light Accent 1" w:uiPriority="46"/>
+    <w:lsdException w:name="List Table 2 Accent 1" w:uiPriority="47"/>
+    <w:lsdException w:name="List Table 3 Accent 1" w:uiPriority="48"/>
+    <w:lsdException w:name="List Table 4 Accent 1" w:uiPriority="49"/>
+    <w:lsdException w:name="List Table 5 Dark Accent 1" w:uiPriority="50"/>
+    <w:lsdException w:name="List Table 6 Colorful Accent 1" w:uiPriority="51"/>
+    <w:lsdException w:name="List Table 7 Colorful Accent 1" w:uiPriority="52"/>
+    <w:lsdException w:name="List Table 1 Light Accent 2" w:uiPriority="46"/>
+    <w:lsdException w:name="List Table 2 Accent 2" w:uiPriority="47"/>
+    <w:lsdException w:name="List Table 3 Accent 2" w:uiPriority="48"/>
+    <w:lsdException w:name="List Table 4 Accent 2" w:uiPriority="49"/>
+    <w:lsdException w:name="List Table 5 Dark Accent 2" w:uiPriority="50"/>
+    <w:lsdException w:name="List Table 6 Colorful Accent 2" w:uiPriority="51"/>
+    <w:lsdException w:name="List Table 7 Colorful Accent 2" w:uiPriority="52"/>
+    <w:lsdException w:name="List Table 1 Light Accent 3" w:uiPriority="46"/>
+    <w:lsdException w:name="List Table 2 Accent 3" w:uiPriority="47"/>
+    <w:lsdException w:name="List Table 3 Accent 3" w:uiPriority="48"/>
+    <w:lsdException w:name="List Table 4 Accent 3" w:uiPriority="49"/>
+    <w:lsdException w:name="List Table 5 Dark Accent 3" w:uiPriority="50"/>
+    <w:lsdException w:name="List Table 6 Colorful Accent 3" w:uiPriority="51"/>
+    <w:lsdException w:name="List Table 7 Colorful Accent 3" w:uiPriority="52"/>
+    <w:lsdException w:name="List Table 1 Light Accent 4" w:uiPriority="46"/>
+    <w:lsdException w:name="List Table 2 Accent 4" w:uiPriority="47"/>
+    <w:lsdException w:name="List Table 3 Accent 4" w:uiPriority="48"/>
+    <w:lsdException w:name="List Table 4 Accent 4" w:uiPriority="49"/>
+    <w:lsdException w:name="List Table 5 Dark Accent 4" w:uiPriority="50"/>
+    <w:lsdException w:name="List Table 6 Colorful Accent 4" w:uiPriority="51"/>
+    <w:lsdException w:name="List Table 7 Colorful Accent 4" w:uiPriority="52"/>
+    <w:lsdException w:name="List Table 1 Light Accent 5" w:uiPriority="46"/>
+    <w:lsdException w:name="List Table 2 Accent 5" w:uiPriority="47"/>
+    <w:lsdException w:name="List Table 3 Accent 5" w:uiPriority="48"/>
+    <w:lsdException w:name="List Table 4 Accent 5" w:uiPriority="49"/>
+    <w:lsdException w:name="List Table 5 Dark Accent 5" w:uiPriority="50"/>
+    <w:lsdException w:name="List Table 6 Colorful Accent 5" w:uiPriority="51"/>
+    <w:lsdException w:name="List Table 7 Colorful Accent 5" w:uiPriority="52"/>
+    <w:lsdException w:name="List Table 1 Light Accent 6" w:uiPriority="46"/>
+    <w:lsdException w:name="List Table 2 Accent 6" w:uiPriority="47"/>
+    <w:lsdException w:name="List Table 3 Accent 6" w:uiPriority="48"/>
+    <w:lsdException w:name="List Table 4 Accent 6" w:uiPriority="49"/>
+    <w:lsdException w:name="List Table 5 Dark Accent 6" w:uiPriority="50"/>
+    <w:lsdException w:name="List Table 6 Colorful Accent 6" w:uiPriority="51"/>
+    <w:lsdException w:name="List Table 7 Colorful Accent 6" w:uiPriority="52"/>
   </w:latentStyles>
   <w:style w:type="paragraph" w:default="1" w:styleId="Normal">
     <w:name w:val="Normal"/>

</xml_diff>